<commit_message>
Complete rebuild works and runs ok.
</commit_message>
<xml_diff>
--- a/RZN-IPCM-Example-and-Usage-Notes.docx
+++ b/RZN-IPCM-Example-and-Usage-Notes.docx
@@ -73,11 +73,21 @@
                             <w:pPr>
                               <w:pStyle w:val="lonrnrd"/>
                             </w:pPr>
-                            <w:fldSimple w:instr=" Subject   \* MERGEFORMAT ">
-                              <w:r>
-                                <w:t>R01ANxxxxEU</w:t>
-                              </w:r>
-                            </w:fldSimple>
+                            <w:r>
+                              <w:fldChar w:fldCharType="begin"/>
+                            </w:r>
+                            <w:r>
+                              <w:instrText xml:space="preserve"> Subject   \* MERGEFORMAT </w:instrText>
+                            </w:r>
+                            <w:r>
+                              <w:fldChar w:fldCharType="separate"/>
+                            </w:r>
+                            <w:r>
+                              <w:t>R01ANxxxxEU</w:t>
+                            </w:r>
+                            <w:r>
+                              <w:fldChar w:fldCharType="end"/>
+                            </w:r>
                           </w:p>
                           <w:p>
                             <w:pPr>
@@ -107,11 +117,21 @@
                             <w:r>
                               <w:br/>
                             </w:r>
-                            <w:fldSimple w:instr=" Comments   \* MERGEFORMAT ">
-                              <w:r>
-                                <w:t>May 19, 2020</w:t>
-                              </w:r>
-                            </w:fldSimple>
+                            <w:r>
+                              <w:fldChar w:fldCharType="begin"/>
+                            </w:r>
+                            <w:r>
+                              <w:instrText xml:space="preserve"> Comments   \* MERGEFORMAT </w:instrText>
+                            </w:r>
+                            <w:r>
+                              <w:fldChar w:fldCharType="separate"/>
+                            </w:r>
+                            <w:r>
+                              <w:t>May 19, 2020</w:t>
+                            </w:r>
+                            <w:r>
+                              <w:fldChar w:fldCharType="end"/>
+                            </w:r>
                           </w:p>
                         </w:txbxContent>
                       </wps:txbx>
@@ -143,11 +163,21 @@
                       <w:pPr>
                         <w:pStyle w:val="lonrnrd"/>
                       </w:pPr>
-                      <w:fldSimple w:instr=" Subject   \* MERGEFORMAT ">
-                        <w:r>
-                          <w:t>R01ANxxxxEU</w:t>
-                        </w:r>
-                      </w:fldSimple>
+                      <w:r>
+                        <w:fldChar w:fldCharType="begin"/>
+                      </w:r>
+                      <w:r>
+                        <w:instrText xml:space="preserve"> Subject   \* MERGEFORMAT </w:instrText>
+                      </w:r>
+                      <w:r>
+                        <w:fldChar w:fldCharType="separate"/>
+                      </w:r>
+                      <w:r>
+                        <w:t>R01ANxxxxEU</w:t>
+                      </w:r>
+                      <w:r>
+                        <w:fldChar w:fldCharType="end"/>
+                      </w:r>
                     </w:p>
                     <w:p>
                       <w:pPr>
@@ -177,11 +207,21 @@
                       <w:r>
                         <w:br/>
                       </w:r>
-                      <w:fldSimple w:instr=" Comments   \* MERGEFORMAT ">
-                        <w:r>
-                          <w:t>May 19, 2020</w:t>
-                        </w:r>
-                      </w:fldSimple>
+                      <w:r>
+                        <w:fldChar w:fldCharType="begin"/>
+                      </w:r>
+                      <w:r>
+                        <w:instrText xml:space="preserve"> Comments   \* MERGEFORMAT </w:instrText>
+                      </w:r>
+                      <w:r>
+                        <w:fldChar w:fldCharType="separate"/>
+                      </w:r>
+                      <w:r>
+                        <w:t>May 19, 2020</w:t>
+                      </w:r>
+                      <w:r>
+                        <w:fldChar w:fldCharType="end"/>
+                      </w:r>
                     </w:p>
                   </w:txbxContent>
                 </v:textbox>
@@ -2679,21 +2719,7 @@
                 <w:rStyle w:val="Hyperlink"/>
                 <w:noProof/>
               </w:rPr>
-              <w:t>A7 Sour</w:t>
-            </w:r>
-            <w:r>
-              <w:rPr>
-                <w:rStyle w:val="Hyperlink"/>
-                <w:noProof/>
-              </w:rPr>
-              <w:t>c</w:t>
-            </w:r>
-            <w:r>
-              <w:rPr>
-                <w:rStyle w:val="Hyperlink"/>
-                <w:noProof/>
-              </w:rPr>
-              <w:t>e Code</w:t>
+              <w:t>A7 Source Code</w:t>
             </w:r>
             <w:r>
               <w:rPr>
@@ -2940,7 +2966,13 @@
         <w:t>M3</w:t>
       </w:r>
       <w:r>
-        <w:t xml:space="preserve"> or CM3 is the real-time 120 MHz clocked </w:t>
+        <w:t xml:space="preserve"> or CM3 is the real-time 12</w:t>
+      </w:r>
+      <w:r>
+        <w:t>5</w:t>
+      </w:r>
+      <w:r>
+        <w:t xml:space="preserve"> MHz clocked </w:t>
       </w:r>
       <w:r>
         <w:t>real</w:t>
@@ -4336,14 +4368,14 @@
       <w:pPr>
         <w:pStyle w:val="Heading2"/>
       </w:pPr>
-      <w:bookmarkStart w:id="23" w:name="_Hlk39496819"/>
-      <w:bookmarkStart w:id="24" w:name="_Toc40693069"/>
+      <w:bookmarkStart w:id="23" w:name="_Toc40693069"/>
+      <w:bookmarkStart w:id="24" w:name="_Hlk39496819"/>
       <w:r>
         <w:t>CTC Application</w:t>
       </w:r>
-      <w:bookmarkEnd w:id="24"/>
-    </w:p>
-    <w:bookmarkEnd w:id="23"/>
+      <w:bookmarkEnd w:id="23"/>
+    </w:p>
+    <w:bookmarkEnd w:id="24"/>
     <w:p>
       <w:r>
         <w:t xml:space="preserve">The source code of interest </w:t>
@@ -4386,8 +4418,10 @@
       </w:r>
     </w:p>
     <w:p>
-      <w:r>
-        <w:lastRenderedPageBreak/>
+      <w:pPr>
+        <w:spacing w:after="0"/>
+      </w:pPr>
+      <w:r>
         <w:t>Th</w:t>
       </w:r>
       <w:r>
@@ -4401,33 +4435,6 @@
       </w:r>
       <w:r>
         <w:t xml:space="preserve"> of the co-to-core operation. </w:t>
-      </w:r>
-      <w:r>
-        <w:t>T</w:t>
-      </w:r>
-      <w:r>
-        <w:t xml:space="preserve">he demo shows data transfer </w:t>
-      </w:r>
-      <w:r>
-        <w:t xml:space="preserve">updates </w:t>
-      </w:r>
-      <w:r>
-        <w:t xml:space="preserve">every </w:t>
-      </w:r>
-      <w:r>
-        <w:t xml:space="preserve">DISPLAY_UPDATE_MAXCOUNT </w:t>
-      </w:r>
-      <w:r>
-        <w:t xml:space="preserve">in </w:t>
-      </w:r>
-      <w:r>
-        <w:t xml:space="preserve">the </w:t>
-      </w:r>
-      <w:r>
-        <w:t>IAR Terminal I/O</w:t>
-      </w:r>
-      <w:r>
-        <w:t xml:space="preserve"> window.</w:t>
       </w:r>
     </w:p>
     <w:p>
@@ -4439,6 +4446,7 @@
         </w:numPr>
       </w:pPr>
       <w:r>
+        <w:lastRenderedPageBreak/>
         <w:t xml:space="preserve">To follow the </w:t>
       </w:r>
       <w:r>
@@ -4646,13 +4654,76 @@
     </w:p>
     <w:p>
       <w:pPr>
+        <w:pStyle w:val="Heading3"/>
+      </w:pPr>
+      <w:r>
+        <w:t>IAR Terminal I/O</w:t>
+      </w:r>
+    </w:p>
+    <w:p>
+      <w:pPr>
+        <w:spacing w:after="0"/>
+        <w:rPr>
+          <w:rFonts w:eastAsia="Times New Roman"/>
+        </w:rPr>
+      </w:pPr>
+      <w:r>
+        <w:t>T</w:t>
+      </w:r>
+      <w:r>
+        <w:t xml:space="preserve">he demo shows data transfer </w:t>
+      </w:r>
+      <w:r>
+        <w:t xml:space="preserve">updates every </w:t>
+      </w:r>
+      <w:r>
+        <w:t xml:space="preserve">DISPLAY_UPDATE_MAXCOUNT </w:t>
+      </w:r>
+      <w:r>
+        <w:t xml:space="preserve">in the </w:t>
+      </w:r>
+      <w:r>
+        <w:t>IAR Terminal I/O</w:t>
+      </w:r>
+      <w:r>
+        <w:t xml:space="preserve"> window.</w:t>
+      </w:r>
+      <w:r>
+        <w:rPr>
+          <w:rFonts w:eastAsia="Times New Roman"/>
+        </w:rPr>
+        <w:t xml:space="preserve"> Usage of Terminal I/O window may significantly compromise CPU performance at the high rates of CTC. </w:t>
+      </w:r>
+      <w:r>
+        <w:rPr>
+          <w:rFonts w:eastAsia="Times New Roman"/>
+        </w:rPr>
+        <w:t xml:space="preserve">So best is to stay with using </w:t>
+      </w:r>
+      <w:r>
+        <w:rPr>
+          <w:rFonts w:eastAsia="Times New Roman"/>
+        </w:rPr>
+        <w:t>only Live Watch monitoring</w:t>
+      </w:r>
+      <w:r>
+        <w:rPr>
+          <w:rFonts w:eastAsia="Times New Roman"/>
+        </w:rPr>
+        <w:t>.</w:t>
+      </w:r>
+      <w:bookmarkStart w:id="25" w:name="_GoBack"/>
+      <w:bookmarkEnd w:id="25"/>
+    </w:p>
+    <w:p>
+      <w:pPr>
         <w:pStyle w:val="Heading2"/>
       </w:pPr>
-      <w:bookmarkStart w:id="25" w:name="_Toc40693070"/>
+      <w:bookmarkStart w:id="26" w:name="_Toc40693070"/>
       <w:r>
         <w:t>Tasks</w:t>
       </w:r>
-      <w:bookmarkEnd w:id="25"/>
+      <w:bookmarkEnd w:id="26"/>
     </w:p>
     <w:p>
       <w:r>
@@ -4684,11 +4755,11 @@
       <w:pPr>
         <w:pStyle w:val="Heading3"/>
       </w:pPr>
-      <w:bookmarkStart w:id="26" w:name="_Toc40693071"/>
+      <w:bookmarkStart w:id="27" w:name="_Toc40693071"/>
       <w:r>
         <w:t>init_task</w:t>
       </w:r>
-      <w:bookmarkEnd w:id="26"/>
+      <w:bookmarkEnd w:id="27"/>
     </w:p>
     <w:p>
       <w:pPr>
@@ -4735,11 +4806,11 @@
       <w:pPr>
         <w:pStyle w:val="Heading3"/>
       </w:pPr>
-      <w:bookmarkStart w:id="27" w:name="_Toc40693072"/>
+      <w:bookmarkStart w:id="28" w:name="_Toc40693072"/>
       <w:r>
         <w:t>pl320_tx_task</w:t>
       </w:r>
-      <w:bookmarkEnd w:id="27"/>
+      <w:bookmarkEnd w:id="28"/>
     </w:p>
     <w:p>
       <w:pPr>
@@ -4934,14 +5005,14 @@
           <w:numId w:val="24"/>
         </w:numPr>
       </w:pPr>
-      <w:bookmarkStart w:id="28" w:name="_Hlk40173184"/>
       <w:bookmarkStart w:id="29" w:name="_Toc40693073"/>
+      <w:bookmarkStart w:id="30" w:name="_Hlk40173184"/>
       <w:r>
         <w:t>pl320_rx_task</w:t>
       </w:r>
       <w:bookmarkEnd w:id="29"/>
     </w:p>
-    <w:bookmarkEnd w:id="28"/>
+    <w:bookmarkEnd w:id="30"/>
     <w:p>
       <w:pPr>
         <w:pStyle w:val="BodyText"/>
@@ -5057,11 +5128,11 @@
           <w:numId w:val="24"/>
         </w:numPr>
       </w:pPr>
-      <w:bookmarkStart w:id="30" w:name="_Toc40693074"/>
+      <w:bookmarkStart w:id="31" w:name="_Toc40693074"/>
       <w:r>
         <w:t>idle_task</w:t>
       </w:r>
-      <w:bookmarkEnd w:id="30"/>
+      <w:bookmarkEnd w:id="31"/>
     </w:p>
     <w:p>
       <w:r>
@@ -5082,18 +5153,18 @@
           <w:numId w:val="28"/>
         </w:numPr>
       </w:pPr>
-      <w:bookmarkStart w:id="31" w:name="_Toc40693075"/>
+      <w:bookmarkStart w:id="32" w:name="_Toc40693075"/>
       <w:r>
         <w:t>monitor_task</w:t>
       </w:r>
-      <w:bookmarkEnd w:id="31"/>
+      <w:bookmarkEnd w:id="32"/>
     </w:p>
     <w:p>
       <w:pPr>
         <w:pStyle w:val="Heading1"/>
       </w:pPr>
-      <w:bookmarkStart w:id="32" w:name="_Toc465241683"/>
       <w:bookmarkStart w:id="33" w:name="_Toc40693076"/>
+      <w:bookmarkStart w:id="34" w:name="_Toc465241683"/>
       <w:bookmarkEnd w:id="6"/>
       <w:r>
         <w:t>A7 Source Code</w:t>
@@ -5119,6 +5190,7 @@
         <w:pStyle w:val="BodyText"/>
       </w:pPr>
       <w:r>
+        <w:lastRenderedPageBreak/>
         <w:t>The source file</w:t>
       </w:r>
       <w:r>
@@ -5180,8 +5252,6 @@
       </w:r>
       <w:r>
         <w:br/>
-      </w:r>
-      <w:r>
         <w:t>See also ..</w:t>
       </w:r>
       <w:r>
@@ -5198,15 +5268,14 @@
       <w:pPr>
         <w:pStyle w:val="Heading2"/>
       </w:pPr>
-      <w:bookmarkStart w:id="34" w:name="_Toc40693077"/>
-      <w:r>
-        <w:lastRenderedPageBreak/>
+      <w:bookmarkStart w:id="35" w:name="_Toc40693077"/>
+      <w:r>
         <w:t xml:space="preserve">The </w:t>
       </w:r>
       <w:r>
         <w:t>CTC Application</w:t>
       </w:r>
-      <w:bookmarkEnd w:id="34"/>
+      <w:bookmarkEnd w:id="35"/>
     </w:p>
     <w:p>
       <w:r>
@@ -5394,13 +5463,7 @@
         <w:t>to</w:t>
       </w:r>
       <w:r>
-        <w:t xml:space="preserve"> the shared memory area the </w:t>
-      </w:r>
-      <w:r>
-        <w:t>specified</w:t>
-      </w:r>
-      <w:r>
-        <w:t xml:space="preserve"> number of bytes.</w:t>
+        <w:t xml:space="preserve"> the shared memory area the specified number of bytes.</w:t>
       </w:r>
     </w:p>
     <w:p>
@@ -5451,7 +5514,7 @@
       </w:r>
     </w:p>
     <w:p/>
-    <w:bookmarkEnd w:id="32"/>
+    <w:bookmarkEnd w:id="34"/>
     <w:p>
       <w:pPr>
         <w:pStyle w:val="BodyText"/>
@@ -5895,8 +5958,6 @@
             <w:r>
               <w:t>0.90</w:t>
             </w:r>
-            <w:bookmarkStart w:id="35" w:name="_GoBack"/>
-            <w:bookmarkEnd w:id="35"/>
           </w:p>
         </w:tc>
         <w:tc>
@@ -6664,19 +6725,39 @@
     <w:pPr>
       <w:pStyle w:val="1"/>
     </w:pPr>
-    <w:fldSimple w:instr=" DOCPROPERTY  Subject  \* MERGEFORMAT ">
-      <w:r>
-        <w:t>R01ANxxxxEU</w:t>
-      </w:r>
-    </w:fldSimple>
+    <w:r>
+      <w:fldChar w:fldCharType="begin"/>
+    </w:r>
+    <w:r>
+      <w:instrText xml:space="preserve"> DOCPROPERTY  Subject  \* MERGEFORMAT </w:instrText>
+    </w:r>
+    <w:r>
+      <w:fldChar w:fldCharType="separate"/>
+    </w:r>
+    <w:r>
+      <w:t>R01ANxxxxEU</w:t>
+    </w:r>
+    <w:r>
+      <w:fldChar w:fldCharType="end"/>
+    </w:r>
     <w:r>
       <w:t xml:space="preserve">  </w:t>
     </w:r>
-    <w:fldSimple w:instr=" DOCPROPERTY  Category  \* MERGEFORMAT ">
-      <w:r>
-        <w:t>Rev.1.00</w:t>
-      </w:r>
-    </w:fldSimple>
+    <w:r>
+      <w:fldChar w:fldCharType="begin"/>
+    </w:r>
+    <w:r>
+      <w:instrText xml:space="preserve"> DOCPROPERTY  Category  \* MERGEFORMAT </w:instrText>
+    </w:r>
+    <w:r>
+      <w:fldChar w:fldCharType="separate"/>
+    </w:r>
+    <w:r>
+      <w:t>Rev.1.00</w:t>
+    </w:r>
+    <w:r>
+      <w:fldChar w:fldCharType="end"/>
+    </w:r>
     <w:r>
       <w:rPr>
         <w:rFonts w:hint="eastAsia"/>
@@ -6699,11 +6780,21 @@
     <w:r>
       <w:br/>
     </w:r>
-    <w:fldSimple w:instr=" DOCPROPERTY  Comments  \* MERGEFORMAT ">
-      <w:r>
-        <w:t>May 19, 2020</w:t>
-      </w:r>
-    </w:fldSimple>
+    <w:r>
+      <w:fldChar w:fldCharType="begin"/>
+    </w:r>
+    <w:r>
+      <w:instrText xml:space="preserve"> DOCPROPERTY  Comments  \* MERGEFORMAT </w:instrText>
+    </w:r>
+    <w:r>
+      <w:fldChar w:fldCharType="separate"/>
+    </w:r>
+    <w:r>
+      <w:t>May 19, 2020</w:t>
+    </w:r>
+    <w:r>
+      <w:fldChar w:fldCharType="end"/>
+    </w:r>
     <w:r>
       <w:tab/>
     </w:r>
@@ -6771,19 +6862,42 @@
     <w:pPr>
       <w:pStyle w:val="1"/>
     </w:pPr>
-    <w:fldSimple w:instr=" DOCPROPERTY  Subject  \* MERGEFORMAT ">
-      <w:r>
-        <w:t>R01ANxxxxEU</w:t>
-      </w:r>
-    </w:fldSimple>
+    <w:r>
+      <w:fldChar w:fldCharType="begin"/>
+    </w:r>
+    <w:r>
+      <w:instrText xml:space="preserve"> DOCPROPERTY  Subject  \* MERGEFORMAT </w:instrText>
+    </w:r>
+    <w:r>
+      <w:fldChar w:fldCharType="separate"/>
+    </w:r>
+    <w:r>
+      <w:t>R01ANxxxxEU</w:t>
+    </w:r>
+    <w:r>
+      <w:fldChar w:fldCharType="end"/>
+    </w:r>
     <w:r>
       <w:t xml:space="preserve">  </w:t>
     </w:r>
-    <w:fldSimple w:instr=" DOCPROPERTY  Category  \* MERGEFORMAT ">
-      <w:r>
-        <w:t>Rev.0.90</w:t>
-      </w:r>
-    </w:fldSimple>
+    <w:r>
+      <w:fldChar w:fldCharType="begin"/>
+    </w:r>
+    <w:r>
+      <w:instrText xml:space="preserve"> D</w:instrText>
+    </w:r>
+    <w:r>
+      <w:instrText xml:space="preserve">OCPROPERTY  Category  \* MERGEFORMAT </w:instrText>
+    </w:r>
+    <w:r>
+      <w:fldChar w:fldCharType="separate"/>
+    </w:r>
+    <w:r>
+      <w:t>Rev.0.90</w:t>
+    </w:r>
+    <w:r>
+      <w:fldChar w:fldCharType="end"/>
+    </w:r>
     <w:r>
       <w:rPr>
         <w:rFonts w:hint="eastAsia"/>
@@ -6806,11 +6920,21 @@
     <w:r>
       <w:br/>
     </w:r>
-    <w:fldSimple w:instr=" DOCPROPERTY  Comments  \* MERGEFORMAT ">
-      <w:r>
-        <w:t>May 19, 2020</w:t>
-      </w:r>
-    </w:fldSimple>
+    <w:r>
+      <w:fldChar w:fldCharType="begin"/>
+    </w:r>
+    <w:r>
+      <w:instrText xml:space="preserve"> DOCPROPERTY  Comments  \* MERGEFORMAT </w:instrText>
+    </w:r>
+    <w:r>
+      <w:fldChar w:fldCharType="separate"/>
+    </w:r>
+    <w:r>
+      <w:t>May 19, 2020</w:t>
+    </w:r>
+    <w:r>
+      <w:fldChar w:fldCharType="end"/>
+    </w:r>
     <w:r>
       <w:tab/>
     </w:r>
@@ -7307,6 +7431,92 @@
     </w:lvl>
   </w:abstractNum>
   <w:abstractNum w:abstractNumId="8" w15:restartNumberingAfterBreak="0">
+    <w:nsid w:val="01E2570D"/>
+    <w:multiLevelType w:val="hybridMultilevel"/>
+    <w:tmpl w:val="24927970"/>
+    <w:lvl w:ilvl="0" w:tplc="0409000F">
+      <w:start w:val="1"/>
+      <w:numFmt w:val="decimal"/>
+      <w:lvlText w:val="%1."/>
+      <w:lvlJc w:val="left"/>
+      <w:pPr>
+        <w:ind w:left="720" w:hanging="360"/>
+      </w:pPr>
+    </w:lvl>
+    <w:lvl w:ilvl="1" w:tplc="04090019">
+      <w:start w:val="1"/>
+      <w:numFmt w:val="lowerLetter"/>
+      <w:lvlText w:val="%2."/>
+      <w:lvlJc w:val="left"/>
+      <w:pPr>
+        <w:ind w:left="1440" w:hanging="360"/>
+      </w:pPr>
+    </w:lvl>
+    <w:lvl w:ilvl="2" w:tplc="0409001B">
+      <w:start w:val="1"/>
+      <w:numFmt w:val="lowerRoman"/>
+      <w:lvlText w:val="%3."/>
+      <w:lvlJc w:val="right"/>
+      <w:pPr>
+        <w:ind w:left="2160" w:hanging="180"/>
+      </w:pPr>
+    </w:lvl>
+    <w:lvl w:ilvl="3" w:tplc="0409000F">
+      <w:start w:val="1"/>
+      <w:numFmt w:val="decimal"/>
+      <w:lvlText w:val="%4."/>
+      <w:lvlJc w:val="left"/>
+      <w:pPr>
+        <w:ind w:left="2880" w:hanging="360"/>
+      </w:pPr>
+    </w:lvl>
+    <w:lvl w:ilvl="4" w:tplc="04090019">
+      <w:start w:val="1"/>
+      <w:numFmt w:val="lowerLetter"/>
+      <w:lvlText w:val="%5."/>
+      <w:lvlJc w:val="left"/>
+      <w:pPr>
+        <w:ind w:left="3600" w:hanging="360"/>
+      </w:pPr>
+    </w:lvl>
+    <w:lvl w:ilvl="5" w:tplc="0409001B">
+      <w:start w:val="1"/>
+      <w:numFmt w:val="lowerRoman"/>
+      <w:lvlText w:val="%6."/>
+      <w:lvlJc w:val="right"/>
+      <w:pPr>
+        <w:ind w:left="4320" w:hanging="180"/>
+      </w:pPr>
+    </w:lvl>
+    <w:lvl w:ilvl="6" w:tplc="0409000F">
+      <w:start w:val="1"/>
+      <w:numFmt w:val="decimal"/>
+      <w:lvlText w:val="%7."/>
+      <w:lvlJc w:val="left"/>
+      <w:pPr>
+        <w:ind w:left="5040" w:hanging="360"/>
+      </w:pPr>
+    </w:lvl>
+    <w:lvl w:ilvl="7" w:tplc="04090019">
+      <w:start w:val="1"/>
+      <w:numFmt w:val="lowerLetter"/>
+      <w:lvlText w:val="%8."/>
+      <w:lvlJc w:val="left"/>
+      <w:pPr>
+        <w:ind w:left="5760" w:hanging="360"/>
+      </w:pPr>
+    </w:lvl>
+    <w:lvl w:ilvl="8" w:tplc="0409001B">
+      <w:start w:val="1"/>
+      <w:numFmt w:val="lowerRoman"/>
+      <w:lvlText w:val="%9."/>
+      <w:lvlJc w:val="right"/>
+      <w:pPr>
+        <w:ind w:left="6480" w:hanging="180"/>
+      </w:pPr>
+    </w:lvl>
+  </w:abstractNum>
+  <w:abstractNum w:abstractNumId="9" w15:restartNumberingAfterBreak="0">
     <w:nsid w:val="0EEB0CDA"/>
     <w:multiLevelType w:val="hybridMultilevel"/>
     <w:tmpl w:val="858A9A3C"/>
@@ -7395,7 +7605,7 @@
       </w:pPr>
     </w:lvl>
   </w:abstractNum>
-  <w:abstractNum w:abstractNumId="9" w15:restartNumberingAfterBreak="0">
+  <w:abstractNum w:abstractNumId="10" w15:restartNumberingAfterBreak="0">
     <w:nsid w:val="105A7440"/>
     <w:multiLevelType w:val="hybridMultilevel"/>
     <w:tmpl w:val="20D8417A"/>
@@ -7482,7 +7692,7 @@
       </w:pPr>
     </w:lvl>
   </w:abstractNum>
-  <w:abstractNum w:abstractNumId="10" w15:restartNumberingAfterBreak="0">
+  <w:abstractNum w:abstractNumId="11" w15:restartNumberingAfterBreak="0">
     <w:nsid w:val="162076CD"/>
     <w:multiLevelType w:val="hybridMultilevel"/>
     <w:tmpl w:val="98B85EB2"/>
@@ -7595,7 +7805,7 @@
       </w:rPr>
     </w:lvl>
   </w:abstractNum>
-  <w:abstractNum w:abstractNumId="11" w15:restartNumberingAfterBreak="0">
+  <w:abstractNum w:abstractNumId="12" w15:restartNumberingAfterBreak="0">
     <w:nsid w:val="20307A3A"/>
     <w:multiLevelType w:val="hybridMultilevel"/>
     <w:tmpl w:val="CCC88A6E"/>
@@ -7737,7 +7947,7 @@
       </w:rPr>
     </w:lvl>
   </w:abstractNum>
-  <w:abstractNum w:abstractNumId="12" w15:restartNumberingAfterBreak="0">
+  <w:abstractNum w:abstractNumId="13" w15:restartNumberingAfterBreak="0">
     <w:nsid w:val="28701D2B"/>
     <w:multiLevelType w:val="hybridMultilevel"/>
     <w:tmpl w:val="0FC8E462"/>
@@ -7877,7 +8087,7 @@
       </w:rPr>
     </w:lvl>
   </w:abstractNum>
-  <w:abstractNum w:abstractNumId="13" w15:restartNumberingAfterBreak="0">
+  <w:abstractNum w:abstractNumId="14" w15:restartNumberingAfterBreak="0">
     <w:nsid w:val="2A316357"/>
     <w:multiLevelType w:val="singleLevel"/>
     <w:tmpl w:val="F8E05290"/>
@@ -7898,7 +8108,7 @@
       </w:rPr>
     </w:lvl>
   </w:abstractNum>
-  <w:abstractNum w:abstractNumId="14" w15:restartNumberingAfterBreak="0">
+  <w:abstractNum w:abstractNumId="15" w15:restartNumberingAfterBreak="0">
     <w:nsid w:val="2A6D5EB4"/>
     <w:multiLevelType w:val="hybridMultilevel"/>
     <w:tmpl w:val="E1A86476"/>
@@ -8011,7 +8221,7 @@
       </w:rPr>
     </w:lvl>
   </w:abstractNum>
-  <w:abstractNum w:abstractNumId="15" w15:restartNumberingAfterBreak="0">
+  <w:abstractNum w:abstractNumId="16" w15:restartNumberingAfterBreak="0">
     <w:nsid w:val="364F4179"/>
     <w:multiLevelType w:val="singleLevel"/>
     <w:tmpl w:val="21701AD8"/>
@@ -8032,7 +8242,7 @@
       </w:rPr>
     </w:lvl>
   </w:abstractNum>
-  <w:abstractNum w:abstractNumId="16" w15:restartNumberingAfterBreak="0">
+  <w:abstractNum w:abstractNumId="17" w15:restartNumberingAfterBreak="0">
     <w:nsid w:val="3EDC4114"/>
     <w:multiLevelType w:val="hybridMultilevel"/>
     <w:tmpl w:val="981A9784"/>
@@ -8145,7 +8355,7 @@
       </w:rPr>
     </w:lvl>
   </w:abstractNum>
-  <w:abstractNum w:abstractNumId="17" w15:restartNumberingAfterBreak="0">
+  <w:abstractNum w:abstractNumId="18" w15:restartNumberingAfterBreak="0">
     <w:nsid w:val="48FE75FB"/>
     <w:multiLevelType w:val="hybridMultilevel"/>
     <w:tmpl w:val="D8B096D0"/>
@@ -8231,7 +8441,7 @@
       </w:pPr>
     </w:lvl>
   </w:abstractNum>
-  <w:abstractNum w:abstractNumId="18" w15:restartNumberingAfterBreak="0">
+  <w:abstractNum w:abstractNumId="19" w15:restartNumberingAfterBreak="0">
     <w:nsid w:val="4B6E07F4"/>
     <w:multiLevelType w:val="hybridMultilevel"/>
     <w:tmpl w:val="945E4A9C"/>
@@ -8371,7 +8581,7 @@
       </w:rPr>
     </w:lvl>
   </w:abstractNum>
-  <w:abstractNum w:abstractNumId="19" w15:restartNumberingAfterBreak="0">
+  <w:abstractNum w:abstractNumId="20" w15:restartNumberingAfterBreak="0">
     <w:nsid w:val="62DB36D6"/>
     <w:multiLevelType w:val="hybridMultilevel"/>
     <w:tmpl w:val="FA600122"/>
@@ -8484,7 +8694,7 @@
       </w:rPr>
     </w:lvl>
   </w:abstractNum>
-  <w:abstractNum w:abstractNumId="20" w15:restartNumberingAfterBreak="0">
+  <w:abstractNum w:abstractNumId="21" w15:restartNumberingAfterBreak="0">
     <w:nsid w:val="63212D3E"/>
     <w:multiLevelType w:val="hybridMultilevel"/>
     <w:tmpl w:val="A062374E"/>
@@ -8597,7 +8807,7 @@
       </w:rPr>
     </w:lvl>
   </w:abstractNum>
-  <w:abstractNum w:abstractNumId="21" w15:restartNumberingAfterBreak="0">
+  <w:abstractNum w:abstractNumId="22" w15:restartNumberingAfterBreak="0">
     <w:nsid w:val="66D94F53"/>
     <w:multiLevelType w:val="hybridMultilevel"/>
     <w:tmpl w:val="86EECA18"/>
@@ -8711,7 +8921,7 @@
       </w:rPr>
     </w:lvl>
   </w:abstractNum>
-  <w:abstractNum w:abstractNumId="22" w15:restartNumberingAfterBreak="0">
+  <w:abstractNum w:abstractNumId="23" w15:restartNumberingAfterBreak="0">
     <w:nsid w:val="6D1D4175"/>
     <w:multiLevelType w:val="hybridMultilevel"/>
     <w:tmpl w:val="B84CDD16"/>
@@ -8824,7 +9034,7 @@
       </w:rPr>
     </w:lvl>
   </w:abstractNum>
-  <w:abstractNum w:abstractNumId="23" w15:restartNumberingAfterBreak="0">
+  <w:abstractNum w:abstractNumId="24" w15:restartNumberingAfterBreak="0">
     <w:nsid w:val="747F0D86"/>
     <w:multiLevelType w:val="hybridMultilevel"/>
     <w:tmpl w:val="EAFA3682"/>
@@ -8910,7 +9120,7 @@
       </w:pPr>
     </w:lvl>
   </w:abstractNum>
-  <w:abstractNum w:abstractNumId="24" w15:restartNumberingAfterBreak="0">
+  <w:abstractNum w:abstractNumId="25" w15:restartNumberingAfterBreak="0">
     <w:nsid w:val="784F3F85"/>
     <w:multiLevelType w:val="multilevel"/>
     <w:tmpl w:val="E55ECE5C"/>
@@ -9076,7 +9286,7 @@
       </w:rPr>
     </w:lvl>
   </w:abstractNum>
-  <w:abstractNum w:abstractNumId="25" w15:restartNumberingAfterBreak="0">
+  <w:abstractNum w:abstractNumId="26" w15:restartNumberingAfterBreak="0">
     <w:nsid w:val="7BCD2849"/>
     <w:multiLevelType w:val="singleLevel"/>
     <w:tmpl w:val="1FECE6F6"/>
@@ -9101,22 +9311,22 @@
     <w:abstractNumId w:val="3"/>
   </w:num>
   <w:num w:numId="2">
-    <w:abstractNumId w:val="15"/>
+    <w:abstractNumId w:val="16"/>
   </w:num>
   <w:num w:numId="3">
-    <w:abstractNumId w:val="25"/>
+    <w:abstractNumId w:val="26"/>
   </w:num>
   <w:num w:numId="4">
+    <w:abstractNumId w:val="14"/>
+  </w:num>
+  <w:num w:numId="5">
+    <w:abstractNumId w:val="12"/>
+  </w:num>
+  <w:num w:numId="6">
     <w:abstractNumId w:val="13"/>
   </w:num>
-  <w:num w:numId="5">
-    <w:abstractNumId w:val="11"/>
-  </w:num>
-  <w:num w:numId="6">
-    <w:abstractNumId w:val="12"/>
-  </w:num>
   <w:num w:numId="7">
-    <w:abstractNumId w:val="24"/>
+    <w:abstractNumId w:val="25"/>
   </w:num>
   <w:num w:numId="8">
     <w:abstractNumId w:val="5"/>
@@ -9137,37 +9347,37 @@
     <w:abstractNumId w:val="0"/>
   </w:num>
   <w:num w:numId="14">
-    <w:abstractNumId w:val="18"/>
+    <w:abstractNumId w:val="19"/>
   </w:num>
   <w:num w:numId="15">
+    <w:abstractNumId w:val="10"/>
+  </w:num>
+  <w:num w:numId="16">
+    <w:abstractNumId w:val="17"/>
+  </w:num>
+  <w:num w:numId="17">
     <w:abstractNumId w:val="9"/>
   </w:num>
-  <w:num w:numId="16">
-    <w:abstractNumId w:val="16"/>
-  </w:num>
-  <w:num w:numId="17">
-    <w:abstractNumId w:val="8"/>
-  </w:num>
   <w:num w:numId="18">
-    <w:abstractNumId w:val="23"/>
+    <w:abstractNumId w:val="24"/>
   </w:num>
   <w:num w:numId="19">
-    <w:abstractNumId w:val="19"/>
+    <w:abstractNumId w:val="20"/>
   </w:num>
   <w:num w:numId="20">
-    <w:abstractNumId w:val="14"/>
+    <w:abstractNumId w:val="15"/>
   </w:num>
   <w:num w:numId="21">
-    <w:abstractNumId w:val="21"/>
+    <w:abstractNumId w:val="22"/>
   </w:num>
   <w:num w:numId="22">
-    <w:abstractNumId w:val="17"/>
+    <w:abstractNumId w:val="18"/>
   </w:num>
   <w:num w:numId="23">
     <w:abstractNumId w:val="6"/>
   </w:num>
   <w:num w:numId="24">
-    <w:abstractNumId w:val="24"/>
+    <w:abstractNumId w:val="25"/>
     <w:lvlOverride w:ilvl="0">
       <w:startOverride w:val="1"/>
     </w:lvlOverride>
@@ -9197,16 +9407,46 @@
     </w:lvlOverride>
   </w:num>
   <w:num w:numId="25">
-    <w:abstractNumId w:val="22"/>
+    <w:abstractNumId w:val="23"/>
   </w:num>
   <w:num w:numId="26">
-    <w:abstractNumId w:val="10"/>
+    <w:abstractNumId w:val="11"/>
   </w:num>
   <w:num w:numId="27">
-    <w:abstractNumId w:val="20"/>
+    <w:abstractNumId w:val="21"/>
   </w:num>
   <w:num w:numId="28">
-    <w:abstractNumId w:val="24"/>
+    <w:abstractNumId w:val="25"/>
+    <w:lvlOverride w:ilvl="0">
+      <w:startOverride w:val="1"/>
+    </w:lvlOverride>
+    <w:lvlOverride w:ilvl="1">
+      <w:startOverride w:val="1"/>
+    </w:lvlOverride>
+    <w:lvlOverride w:ilvl="2">
+      <w:startOverride w:val="1"/>
+    </w:lvlOverride>
+    <w:lvlOverride w:ilvl="3">
+      <w:startOverride w:val="1"/>
+    </w:lvlOverride>
+    <w:lvlOverride w:ilvl="4">
+      <w:startOverride w:val="1"/>
+    </w:lvlOverride>
+    <w:lvlOverride w:ilvl="5">
+      <w:startOverride w:val="1"/>
+    </w:lvlOverride>
+    <w:lvlOverride w:ilvl="6">
+      <w:startOverride w:val="1"/>
+    </w:lvlOverride>
+    <w:lvlOverride w:ilvl="7">
+      <w:startOverride w:val="1"/>
+    </w:lvlOverride>
+    <w:lvlOverride w:ilvl="8">
+      <w:startOverride w:val="1"/>
+    </w:lvlOverride>
+  </w:num>
+  <w:num w:numId="29">
+    <w:abstractNumId w:val="8"/>
     <w:lvlOverride w:ilvl="0">
       <w:startOverride w:val="1"/>
     </w:lvlOverride>
@@ -9814,6 +10054,7 @@
   <w:style w:type="character" w:default="1" w:styleId="DefaultParagraphFont">
     <w:name w:val="Default Paragraph Font"/>
     <w:uiPriority w:val="1"/>
+    <w:semiHidden/>
     <w:unhideWhenUsed/>
   </w:style>
   <w:style w:type="table" w:default="1" w:styleId="TableNormal">
@@ -11950,7 +12191,7 @@
 </file>
 
 <file path=customXml/itemProps1.xml><?xml version="1.0" encoding="utf-8"?>
-<ds:datastoreItem xmlns:ds="http://schemas.openxmlformats.org/officeDocument/2006/customXml" ds:itemID="{FED479FB-2293-4D1A-BDD2-E0ECC54A1F42}">
+<ds:datastoreItem xmlns:ds="http://schemas.openxmlformats.org/officeDocument/2006/customXml" ds:itemID="{2E303128-9060-4152-9711-6762C78E33FC}">
   <ds:schemaRefs>
     <ds:schemaRef ds:uri="http://schemas.openxmlformats.org/officeDocument/2006/bibliography"/>
   </ds:schemaRefs>

</xml_diff>

<commit_message>
Spellcheck and proofread #1 of user doc.
</commit_message>
<xml_diff>
--- a/RZN-IPCM-Example-and-Usage-Notes.docx
+++ b/RZN-IPCM-Example-and-Usage-Notes.docx
@@ -73,21 +73,11 @@
                             <w:pPr>
                               <w:pStyle w:val="lonrnrd"/>
                             </w:pPr>
-                            <w:r>
-                              <w:fldChar w:fldCharType="begin"/>
-                            </w:r>
-                            <w:r>
-                              <w:instrText xml:space="preserve"> Subject   \* MERGEFORMAT </w:instrText>
-                            </w:r>
-                            <w:r>
-                              <w:fldChar w:fldCharType="separate"/>
-                            </w:r>
-                            <w:r>
-                              <w:t>R01ANxxxxEU</w:t>
-                            </w:r>
-                            <w:r>
-                              <w:fldChar w:fldCharType="end"/>
-                            </w:r>
+                            <w:fldSimple w:instr=" Subject   \* MERGEFORMAT ">
+                              <w:r>
+                                <w:t>R01ANxxxxEU</w:t>
+                              </w:r>
+                            </w:fldSimple>
                           </w:p>
                           <w:p>
                             <w:pPr>
@@ -117,21 +107,11 @@
                             <w:r>
                               <w:br/>
                             </w:r>
-                            <w:r>
-                              <w:fldChar w:fldCharType="begin"/>
-                            </w:r>
-                            <w:r>
-                              <w:instrText xml:space="preserve"> Comments   \* MERGEFORMAT </w:instrText>
-                            </w:r>
-                            <w:r>
-                              <w:fldChar w:fldCharType="separate"/>
-                            </w:r>
-                            <w:r>
-                              <w:t>May 19, 2020</w:t>
-                            </w:r>
-                            <w:r>
-                              <w:fldChar w:fldCharType="end"/>
-                            </w:r>
+                            <w:fldSimple w:instr=" Comments   \* MERGEFORMAT ">
+                              <w:r>
+                                <w:t>May 19, 2020</w:t>
+                              </w:r>
+                            </w:fldSimple>
                           </w:p>
                         </w:txbxContent>
                       </wps:txbx>
@@ -163,21 +143,11 @@
                       <w:pPr>
                         <w:pStyle w:val="lonrnrd"/>
                       </w:pPr>
-                      <w:r>
-                        <w:fldChar w:fldCharType="begin"/>
-                      </w:r>
-                      <w:r>
-                        <w:instrText xml:space="preserve"> Subject   \* MERGEFORMAT </w:instrText>
-                      </w:r>
-                      <w:r>
-                        <w:fldChar w:fldCharType="separate"/>
-                      </w:r>
-                      <w:r>
-                        <w:t>R01ANxxxxEU</w:t>
-                      </w:r>
-                      <w:r>
-                        <w:fldChar w:fldCharType="end"/>
-                      </w:r>
+                      <w:fldSimple w:instr=" Subject   \* MERGEFORMAT ">
+                        <w:r>
+                          <w:t>R01ANxxxxEU</w:t>
+                        </w:r>
+                      </w:fldSimple>
                     </w:p>
                     <w:p>
                       <w:pPr>
@@ -207,21 +177,11 @@
                       <w:r>
                         <w:br/>
                       </w:r>
-                      <w:r>
-                        <w:fldChar w:fldCharType="begin"/>
-                      </w:r>
-                      <w:r>
-                        <w:instrText xml:space="preserve"> Comments   \* MERGEFORMAT </w:instrText>
-                      </w:r>
-                      <w:r>
-                        <w:fldChar w:fldCharType="separate"/>
-                      </w:r>
-                      <w:r>
-                        <w:t>May 19, 2020</w:t>
-                      </w:r>
-                      <w:r>
-                        <w:fldChar w:fldCharType="end"/>
-                      </w:r>
+                      <w:fldSimple w:instr=" Comments   \* MERGEFORMAT ">
+                        <w:r>
+                          <w:t>May 19, 2020</w:t>
+                        </w:r>
+                      </w:fldSimple>
                     </w:p>
                   </w:txbxContent>
                 </v:textbox>
@@ -322,16 +282,16 @@
         <w:t xml:space="preserve">guide </w:t>
       </w:r>
       <w:r>
-        <w:t>is</w:t>
-      </w:r>
-      <w:r>
-        <w:t xml:space="preserve"> t</w:t>
-      </w:r>
-      <w:r>
-        <w:t xml:space="preserve">o provide </w:t>
-      </w:r>
-      <w:r>
-        <w:t xml:space="preserve">a simple </w:t>
+        <w:t>provide</w:t>
+      </w:r>
+      <w:r>
+        <w:t>s</w:t>
+      </w:r>
+      <w:r>
+        <w:t xml:space="preserve"> </w:t>
+      </w:r>
+      <w:r>
+        <w:t xml:space="preserve">a </w:t>
       </w:r>
       <w:r>
         <w:t>straightforward</w:t>
@@ -349,19 +309,19 @@
         <w:t>sample</w:t>
       </w:r>
       <w:r>
-        <w:t xml:space="preserve"> code </w:t>
+        <w:t xml:space="preserve"> </w:t>
       </w:r>
       <w:r>
         <w:t xml:space="preserve">with which to </w:t>
       </w:r>
       <w:r>
-        <w:t xml:space="preserve">communicate in the fastest manner </w:t>
-      </w:r>
-      <w:r>
-        <w:t xml:space="preserve">possible </w:t>
-      </w:r>
-      <w:r>
-        <w:t>between the M3 and A7 cores of the RZ/N1D</w:t>
+        <w:t xml:space="preserve">communicate in </w:t>
+      </w:r>
+      <w:r>
+        <w:t xml:space="preserve">a </w:t>
+      </w:r>
+      <w:r>
+        <w:t>fast manner between the M3 and A7 cores of the RZ/N1D</w:t>
       </w:r>
       <w:r>
         <w:t xml:space="preserve">. </w:t>
@@ -375,13 +335,22 @@
         <w:t xml:space="preserve">Code for both the </w:t>
       </w:r>
       <w:r>
-        <w:t xml:space="preserve">A7 </w:t>
-      </w:r>
-      <w:r>
-        <w:t xml:space="preserve">(linux) </w:t>
-      </w:r>
-      <w:r>
-        <w:t xml:space="preserve">side and </w:t>
+        <w:t>A7</w:t>
+      </w:r>
+      <w:r>
+        <w:t xml:space="preserve">, </w:t>
+      </w:r>
+      <w:r>
+        <w:t>linux</w:t>
+      </w:r>
+      <w:r>
+        <w:t>,</w:t>
+      </w:r>
+      <w:r>
+        <w:t xml:space="preserve"> </w:t>
+      </w:r>
+      <w:r>
+        <w:t xml:space="preserve">and </w:t>
       </w:r>
       <w:r>
         <w:t xml:space="preserve">the </w:t>
@@ -390,7 +359,13 @@
         <w:t>CM3</w:t>
       </w:r>
       <w:r>
-        <w:t xml:space="preserve"> (</w:t>
+        <w:t>,</w:t>
+      </w:r>
+      <w:r>
+        <w:t xml:space="preserve"> </w:t>
+      </w:r>
+      <w:r>
+        <w:t xml:space="preserve">the </w:t>
       </w:r>
       <w:r>
         <w:t>HW</w:t>
@@ -399,10 +374,16 @@
         <w:t xml:space="preserve"> RT</w:t>
       </w:r>
       <w:r>
-        <w:t>OS realtime side) is provided.</w:t>
-      </w:r>
-      <w:r>
-        <w:t xml:space="preserve"> Observe this is not an “API” but rather demonstrates how to use the core-to-core mechanism in a fast and straightforward manner.</w:t>
+        <w:t>OS realtime side</w:t>
+      </w:r>
+      <w:r>
+        <w:t>,</w:t>
+      </w:r>
+      <w:r>
+        <w:t xml:space="preserve"> is provided.</w:t>
+      </w:r>
+      <w:r>
+        <w:t xml:space="preserve"> </w:t>
       </w:r>
     </w:p>
     <w:p>
@@ -410,6 +391,29 @@
         <w:pStyle w:val="BodyText"/>
       </w:pPr>
       <w:r>
+        <w:t xml:space="preserve">Observe this is not an “API” but rather demonstrates how to use the core-to-core mechanism in a </w:t>
+      </w:r>
+      <w:r>
+        <w:t>simple</w:t>
+      </w:r>
+      <w:r>
+        <w:t xml:space="preserve"> </w:t>
+      </w:r>
+      <w:r>
+        <w:t>straightforward manner</w:t>
+      </w:r>
+      <w:r>
+        <w:t xml:space="preserve"> and can be used as a starting point for new projects</w:t>
+      </w:r>
+      <w:r>
+        <w:t>.</w:t>
+      </w:r>
+    </w:p>
+    <w:p>
+      <w:pPr>
+        <w:pStyle w:val="BodyText"/>
+      </w:pPr>
+      <w:r>
         <w:t xml:space="preserve">For information on the PL320 IPCM, see </w:t>
       </w:r>
       <w:r>
@@ -449,16 +453,19 @@
         <w:t>s</w:t>
       </w:r>
       <w:r>
-        <w:t xml:space="preserve"> “Inter Processor Communication Mailbox”, </w:t>
-      </w:r>
-      <w:r>
-        <w:t xml:space="preserve">and other times as </w:t>
-      </w:r>
-      <w:r>
-        <w:t>“Inter Processor Communication Module”, or just “PL320”. Here we try just to use the term IPCM.</w:t>
+        <w:t xml:space="preserve"> “Inter Processor Communication Mailbox”,</w:t>
       </w:r>
       <w:r>
         <w:t xml:space="preserve"> </w:t>
+      </w:r>
+      <w:r>
+        <w:t xml:space="preserve">“Inter Processor Communication Module”, or just “PL320”. Here we try to </w:t>
+      </w:r>
+      <w:r>
+        <w:t xml:space="preserve">just </w:t>
+      </w:r>
+      <w:r>
+        <w:t>use the term IPCM.</w:t>
       </w:r>
     </w:p>
     <w:p>
@@ -509,7 +516,34 @@
         <w:ind w:leftChars="0" w:left="0"/>
       </w:pPr>
       <w:r>
-        <w:t>ID number of the core. The RZ/N has one Cortex M3 core and two ARM 7 cores. Channel ID means ID number of the core. The RZ/N has one core in the CM3 and two on the A7.</w:t>
+        <w:t xml:space="preserve">ID number of the core. The RZ/N has one Cortex M3 core and two ARM7 cores. Channel ID means </w:t>
+      </w:r>
+      <w:r>
+        <w:t>the core’s “</w:t>
+      </w:r>
+      <w:r>
+        <w:t>number</w:t>
+      </w:r>
+      <w:r>
+        <w:t>”</w:t>
+      </w:r>
+      <w:r>
+        <w:t xml:space="preserve">. The </w:t>
+      </w:r>
+      <w:r>
+        <w:t>core numbers are 1 for the CM3, and 2 and 3</w:t>
+      </w:r>
+      <w:r>
+        <w:t xml:space="preserve"> </w:t>
+      </w:r>
+      <w:r>
+        <w:t xml:space="preserve">for the </w:t>
+      </w:r>
+      <w:r>
+        <w:t>A7</w:t>
+      </w:r>
+      <w:r>
+        <w:t xml:space="preserve"> side.</w:t>
       </w:r>
     </w:p>
     <w:p>
@@ -580,27 +614,46 @@
         <w:ind w:leftChars="0" w:left="0"/>
       </w:pPr>
       <w:r>
+        <w:rPr>
+          <w:highlight w:val="yellow"/>
+        </w:rPr>
         <w:t xml:space="preserve">Tip: </w:t>
       </w:r>
       <w:r>
+        <w:rPr>
+          <w:highlight w:val="yellow"/>
+        </w:rPr>
         <w:t xml:space="preserve">See also the </w:t>
       </w:r>
       <w:r>
+        <w:rPr>
+          <w:highlight w:val="yellow"/>
+        </w:rPr>
         <w:t xml:space="preserve">RZ/N linux </w:t>
       </w:r>
       <w:r>
         <w:rPr>
           <w:i/>
+          <w:highlight w:val="yellow"/>
         </w:rPr>
         <w:t>/proc</w:t>
       </w:r>
       <w:r>
+        <w:rPr>
+          <w:highlight w:val="yellow"/>
+        </w:rPr>
         <w:t xml:space="preserve"> folder</w:t>
       </w:r>
       <w:r>
+        <w:rPr>
+          <w:highlight w:val="yellow"/>
+        </w:rPr>
         <w:t xml:space="preserve"> on the RZ/N</w:t>
       </w:r>
       <w:r>
+        <w:rPr>
+          <w:highlight w:val="yellow"/>
+        </w:rPr>
         <w:t xml:space="preserve"> for ‘live’ info on IPCM.</w:t>
       </w:r>
     </w:p>
@@ -639,7 +692,19 @@
         <w:rPr>
           <w:rStyle w:val="Hyperlink"/>
         </w:rPr>
-        <w:t>RZ/N1-1 homepage</w:t>
+        <w:t>RZ/N1 h</w:t>
+      </w:r>
+      <w:r>
+        <w:rPr>
+          <w:rStyle w:val="Hyperlink"/>
+        </w:rPr>
+        <w:t>o</w:t>
+      </w:r>
+      <w:r>
+        <w:rPr>
+          <w:rStyle w:val="Hyperlink"/>
+        </w:rPr>
+        <w:t>mepage</w:t>
       </w:r>
       <w:r>
         <w:fldChar w:fldCharType="end"/>
@@ -835,6 +900,7 @@
     <w:bookmarkEnd w:id="4"/>
     <w:p>
       <w:r>
+        <w:lastRenderedPageBreak/>
         <w:t>RZ/N1D</w:t>
       </w:r>
       <w:r>
@@ -876,7 +942,6 @@
         <w:pStyle w:val="contentsheader"/>
       </w:pPr>
       <w:r>
-        <w:lastRenderedPageBreak/>
         <w:t>Content</w:t>
       </w:r>
     </w:p>
@@ -948,7 +1013,7 @@
               <w:lang w:eastAsia="en-US"/>
             </w:rPr>
           </w:pPr>
-          <w:hyperlink w:anchor="_Toc40693056" w:history="1">
+          <w:hyperlink w:anchor="_Toc40778812" w:history="1">
             <w:r>
               <w:rPr>
                 <w:rStyle w:val="Hyperlink"/>
@@ -992,7 +1057,7 @@
                 <w:noProof/>
                 <w:webHidden/>
               </w:rPr>
-              <w:instrText xml:space="preserve"> PAGEREF _Toc40693056 \h </w:instrText>
+              <w:instrText xml:space="preserve"> PAGEREF _Toc40778812 \h </w:instrText>
             </w:r>
             <w:r>
               <w:rPr>
@@ -1034,7 +1099,7 @@
               <w:lang w:eastAsia="en-US"/>
             </w:rPr>
           </w:pPr>
-          <w:hyperlink w:anchor="_Toc40693057" w:history="1">
+          <w:hyperlink w:anchor="_Toc40778813" w:history="1">
             <w:r>
               <w:rPr>
                 <w:rStyle w:val="Hyperlink"/>
@@ -1078,7 +1143,7 @@
                 <w:noProof/>
                 <w:webHidden/>
               </w:rPr>
-              <w:instrText xml:space="preserve"> PAGEREF _Toc40693057 \h </w:instrText>
+              <w:instrText xml:space="preserve"> PAGEREF _Toc40778813 \h </w:instrText>
             </w:r>
             <w:r>
               <w:rPr>
@@ -1121,7 +1186,7 @@
               <w:lang w:eastAsia="en-US"/>
             </w:rPr>
           </w:pPr>
-          <w:hyperlink w:anchor="_Toc40693058" w:history="1">
+          <w:hyperlink w:anchor="_Toc40778814" w:history="1">
             <w:r>
               <w:rPr>
                 <w:rStyle w:val="Hyperlink"/>
@@ -1166,7 +1231,7 @@
                 <w:noProof/>
                 <w:webHidden/>
               </w:rPr>
-              <w:instrText xml:space="preserve"> PAGEREF _Toc40693058 \h </w:instrText>
+              <w:instrText xml:space="preserve"> PAGEREF _Toc40778814 \h </w:instrText>
             </w:r>
             <w:r>
               <w:rPr>
@@ -1209,7 +1274,7 @@
               <w:lang w:eastAsia="en-US"/>
             </w:rPr>
           </w:pPr>
-          <w:hyperlink w:anchor="_Toc40693059" w:history="1">
+          <w:hyperlink w:anchor="_Toc40778815" w:history="1">
             <w:r>
               <w:rPr>
                 <w:rStyle w:val="Hyperlink"/>
@@ -1254,7 +1319,7 @@
                 <w:noProof/>
                 <w:webHidden/>
               </w:rPr>
-              <w:instrText xml:space="preserve"> PAGEREF _Toc40693059 \h </w:instrText>
+              <w:instrText xml:space="preserve"> PAGEREF _Toc40778815 \h </w:instrText>
             </w:r>
             <w:r>
               <w:rPr>
@@ -1296,7 +1361,7 @@
               <w:lang w:eastAsia="en-US"/>
             </w:rPr>
           </w:pPr>
-          <w:hyperlink w:anchor="_Toc40693060" w:history="1">
+          <w:hyperlink w:anchor="_Toc40778816" w:history="1">
             <w:r>
               <w:rPr>
                 <w:rStyle w:val="Hyperlink"/>
@@ -1340,7 +1405,7 @@
                 <w:noProof/>
                 <w:webHidden/>
               </w:rPr>
-              <w:instrText xml:space="preserve"> PAGEREF _Toc40693060 \h </w:instrText>
+              <w:instrText xml:space="preserve"> PAGEREF _Toc40778816 \h </w:instrText>
             </w:r>
             <w:r>
               <w:rPr>
@@ -1382,7 +1447,7 @@
               <w:lang w:eastAsia="en-US"/>
             </w:rPr>
           </w:pPr>
-          <w:hyperlink w:anchor="_Toc40693061" w:history="1">
+          <w:hyperlink w:anchor="_Toc40778817" w:history="1">
             <w:r>
               <w:rPr>
                 <w:rStyle w:val="Hyperlink"/>
@@ -1426,7 +1491,7 @@
                 <w:noProof/>
                 <w:webHidden/>
               </w:rPr>
-              <w:instrText xml:space="preserve"> PAGEREF _Toc40693061 \h </w:instrText>
+              <w:instrText xml:space="preserve"> PAGEREF _Toc40778817 \h </w:instrText>
             </w:r>
             <w:r>
               <w:rPr>
@@ -1446,7 +1511,7 @@
                 <w:noProof/>
                 <w:webHidden/>
               </w:rPr>
-              <w:t>3</w:t>
+              <w:t>4</w:t>
             </w:r>
             <w:r>
               <w:rPr>
@@ -1468,7 +1533,7 @@
               <w:lang w:eastAsia="en-US"/>
             </w:rPr>
           </w:pPr>
-          <w:hyperlink w:anchor="_Toc40693062" w:history="1">
+          <w:hyperlink w:anchor="_Toc40778818" w:history="1">
             <w:r>
               <w:rPr>
                 <w:rStyle w:val="Hyperlink"/>
@@ -1512,7 +1577,7 @@
                 <w:noProof/>
                 <w:webHidden/>
               </w:rPr>
-              <w:instrText xml:space="preserve"> PAGEREF _Toc40693062 \h </w:instrText>
+              <w:instrText xml:space="preserve"> PAGEREF _Toc40778818 \h </w:instrText>
             </w:r>
             <w:r>
               <w:rPr>
@@ -1555,7 +1620,7 @@
               <w:lang w:eastAsia="en-US"/>
             </w:rPr>
           </w:pPr>
-          <w:hyperlink w:anchor="_Toc40693063" w:history="1">
+          <w:hyperlink w:anchor="_Toc40778819" w:history="1">
             <w:r>
               <w:rPr>
                 <w:rStyle w:val="Hyperlink"/>
@@ -1600,7 +1665,7 @@
                 <w:noProof/>
                 <w:webHidden/>
               </w:rPr>
-              <w:instrText xml:space="preserve"> PAGEREF _Toc40693063 \h </w:instrText>
+              <w:instrText xml:space="preserve"> PAGEREF _Toc40778819 \h </w:instrText>
             </w:r>
             <w:r>
               <w:rPr>
@@ -1643,7 +1708,7 @@
               <w:lang w:eastAsia="en-US"/>
             </w:rPr>
           </w:pPr>
-          <w:hyperlink w:anchor="_Toc40693064" w:history="1">
+          <w:hyperlink w:anchor="_Toc40778820" w:history="1">
             <w:r>
               <w:rPr>
                 <w:rStyle w:val="Hyperlink"/>
@@ -1688,7 +1753,7 @@
                 <w:noProof/>
                 <w:webHidden/>
               </w:rPr>
-              <w:instrText xml:space="preserve"> PAGEREF _Toc40693064 \h </w:instrText>
+              <w:instrText xml:space="preserve"> PAGEREF _Toc40778820 \h </w:instrText>
             </w:r>
             <w:r>
               <w:rPr>
@@ -1731,7 +1796,7 @@
               <w:lang w:eastAsia="en-US"/>
             </w:rPr>
           </w:pPr>
-          <w:hyperlink w:anchor="_Toc40693065" w:history="1">
+          <w:hyperlink w:anchor="_Toc40778821" w:history="1">
             <w:r>
               <w:rPr>
                 <w:rStyle w:val="Hyperlink"/>
@@ -1776,7 +1841,7 @@
                 <w:noProof/>
                 <w:webHidden/>
               </w:rPr>
-              <w:instrText xml:space="preserve"> PAGEREF _Toc40693065 \h </w:instrText>
+              <w:instrText xml:space="preserve"> PAGEREF _Toc40778821 \h </w:instrText>
             </w:r>
             <w:r>
               <w:rPr>
@@ -1819,7 +1884,7 @@
               <w:lang w:eastAsia="en-US"/>
             </w:rPr>
           </w:pPr>
-          <w:hyperlink w:anchor="_Toc40693066" w:history="1">
+          <w:hyperlink w:anchor="_Toc40778822" w:history="1">
             <w:r>
               <w:rPr>
                 <w:rStyle w:val="Hyperlink"/>
@@ -1864,7 +1929,7 @@
                 <w:noProof/>
                 <w:webHidden/>
               </w:rPr>
-              <w:instrText xml:space="preserve"> PAGEREF _Toc40693066 \h </w:instrText>
+              <w:instrText xml:space="preserve"> PAGEREF _Toc40778822 \h </w:instrText>
             </w:r>
             <w:r>
               <w:rPr>
@@ -1906,7 +1971,7 @@
               <w:lang w:eastAsia="en-US"/>
             </w:rPr>
           </w:pPr>
-          <w:hyperlink w:anchor="_Toc40693067" w:history="1">
+          <w:hyperlink w:anchor="_Toc40778823" w:history="1">
             <w:r>
               <w:rPr>
                 <w:rStyle w:val="Hyperlink"/>
@@ -1950,7 +2015,7 @@
                 <w:noProof/>
                 <w:webHidden/>
               </w:rPr>
-              <w:instrText xml:space="preserve"> PAGEREF _Toc40693067 \h </w:instrText>
+              <w:instrText xml:space="preserve"> PAGEREF _Toc40778823 \h </w:instrText>
             </w:r>
             <w:r>
               <w:rPr>
@@ -1970,7 +2035,7 @@
                 <w:noProof/>
                 <w:webHidden/>
               </w:rPr>
-              <w:t>4</w:t>
+              <w:t>5</w:t>
             </w:r>
             <w:r>
               <w:rPr>
@@ -1993,7 +2058,7 @@
               <w:lang w:eastAsia="en-US"/>
             </w:rPr>
           </w:pPr>
-          <w:hyperlink w:anchor="_Toc40693068" w:history="1">
+          <w:hyperlink w:anchor="_Toc40778824" w:history="1">
             <w:r>
               <w:rPr>
                 <w:rStyle w:val="Hyperlink"/>
@@ -2038,7 +2103,7 @@
                 <w:noProof/>
                 <w:webHidden/>
               </w:rPr>
-              <w:instrText xml:space="preserve"> PAGEREF _Toc40693068 \h </w:instrText>
+              <w:instrText xml:space="preserve"> PAGEREF _Toc40778824 \h </w:instrText>
             </w:r>
             <w:r>
               <w:rPr>
@@ -2058,7 +2123,7 @@
                 <w:noProof/>
                 <w:webHidden/>
               </w:rPr>
-              <w:t>4</w:t>
+              <w:t>5</w:t>
             </w:r>
             <w:r>
               <w:rPr>
@@ -2081,7 +2146,7 @@
               <w:lang w:eastAsia="en-US"/>
             </w:rPr>
           </w:pPr>
-          <w:hyperlink w:anchor="_Toc40693069" w:history="1">
+          <w:hyperlink w:anchor="_Toc40778825" w:history="1">
             <w:r>
               <w:rPr>
                 <w:rStyle w:val="Hyperlink"/>
@@ -2126,7 +2191,7 @@
                 <w:noProof/>
                 <w:webHidden/>
               </w:rPr>
-              <w:instrText xml:space="preserve"> PAGEREF _Toc40693069 \h </w:instrText>
+              <w:instrText xml:space="preserve"> PAGEREF _Toc40778825 \h </w:instrText>
             </w:r>
             <w:r>
               <w:rPr>
@@ -2146,7 +2211,95 @@
                 <w:noProof/>
                 <w:webHidden/>
               </w:rPr>
-              <w:t>4</w:t>
+              <w:t>5</w:t>
+            </w:r>
+            <w:r>
+              <w:rPr>
+                <w:noProof/>
+                <w:webHidden/>
+              </w:rPr>
+              <w:fldChar w:fldCharType="end"/>
+            </w:r>
+          </w:hyperlink>
+        </w:p>
+        <w:p>
+          <w:pPr>
+            <w:pStyle w:val="TOC3"/>
+            <w:rPr>
+              <w:rFonts w:asciiTheme="minorHAnsi" w:eastAsiaTheme="minorEastAsia" w:hAnsiTheme="minorHAnsi" w:cstheme="minorBidi"/>
+              <w:b w:val="0"/>
+              <w:noProof/>
+              <w:sz w:val="22"/>
+              <w:szCs w:val="22"/>
+              <w:lang w:eastAsia="en-US"/>
+            </w:rPr>
+          </w:pPr>
+          <w:hyperlink w:anchor="_Toc40778826" w:history="1">
+            <w:r>
+              <w:rPr>
+                <w:rStyle w:val="Hyperlink"/>
+                <w:noProof/>
+              </w:rPr>
+              <w:t>6.2.1</w:t>
+            </w:r>
+            <w:r>
+              <w:rPr>
+                <w:rFonts w:asciiTheme="minorHAnsi" w:eastAsiaTheme="minorEastAsia" w:hAnsiTheme="minorHAnsi" w:cstheme="minorBidi"/>
+                <w:b w:val="0"/>
+                <w:noProof/>
+                <w:sz w:val="22"/>
+                <w:szCs w:val="22"/>
+                <w:lang w:eastAsia="en-US"/>
+              </w:rPr>
+              <w:tab/>
+            </w:r>
+            <w:r>
+              <w:rPr>
+                <w:rStyle w:val="Hyperlink"/>
+                <w:noProof/>
+              </w:rPr>
+              <w:t>IAR Terminal I/O</w:t>
+            </w:r>
+            <w:r>
+              <w:rPr>
+                <w:noProof/>
+                <w:webHidden/>
+              </w:rPr>
+              <w:tab/>
+            </w:r>
+            <w:r>
+              <w:rPr>
+                <w:noProof/>
+                <w:webHidden/>
+              </w:rPr>
+              <w:fldChar w:fldCharType="begin"/>
+            </w:r>
+            <w:r>
+              <w:rPr>
+                <w:noProof/>
+                <w:webHidden/>
+              </w:rPr>
+              <w:instrText xml:space="preserve"> PAGEREF _Toc40778826 \h </w:instrText>
+            </w:r>
+            <w:r>
+              <w:rPr>
+                <w:noProof/>
+                <w:webHidden/>
+              </w:rPr>
+            </w:r>
+            <w:r>
+              <w:rPr>
+                <w:noProof/>
+                <w:webHidden/>
+              </w:rPr>
+              <w:fldChar w:fldCharType="separate"/>
+            </w:r>
+            <w:r>
+              <w:rPr>
+                <w:noProof/>
+                <w:webHidden/>
+              </w:rPr>
+              <w:t>5</w:t>
             </w:r>
             <w:r>
               <w:rPr>
@@ -2169,7 +2322,7 @@
               <w:lang w:eastAsia="en-US"/>
             </w:rPr>
           </w:pPr>
-          <w:hyperlink w:anchor="_Toc40693070" w:history="1">
+          <w:hyperlink w:anchor="_Toc40778827" w:history="1">
             <w:r>
               <w:rPr>
                 <w:rStyle w:val="Hyperlink"/>
@@ -2214,7 +2367,7 @@
                 <w:noProof/>
                 <w:webHidden/>
               </w:rPr>
-              <w:instrText xml:space="preserve"> PAGEREF _Toc40693070 \h </w:instrText>
+              <w:instrText xml:space="preserve"> PAGEREF _Toc40778827 \h </w:instrText>
             </w:r>
             <w:r>
               <w:rPr>
@@ -2257,7 +2410,7 @@
               <w:lang w:eastAsia="en-US"/>
             </w:rPr>
           </w:pPr>
-          <w:hyperlink w:anchor="_Toc40693071" w:history="1">
+          <w:hyperlink w:anchor="_Toc40778828" w:history="1">
             <w:r>
               <w:rPr>
                 <w:rStyle w:val="Hyperlink"/>
@@ -2302,7 +2455,7 @@
                 <w:noProof/>
                 <w:webHidden/>
               </w:rPr>
-              <w:instrText xml:space="preserve"> PAGEREF _Toc40693071 \h </w:instrText>
+              <w:instrText xml:space="preserve"> PAGEREF _Toc40778828 \h </w:instrText>
             </w:r>
             <w:r>
               <w:rPr>
@@ -2345,7 +2498,7 @@
               <w:lang w:eastAsia="en-US"/>
             </w:rPr>
           </w:pPr>
-          <w:hyperlink w:anchor="_Toc40693072" w:history="1">
+          <w:hyperlink w:anchor="_Toc40778829" w:history="1">
             <w:r>
               <w:rPr>
                 <w:rStyle w:val="Hyperlink"/>
@@ -2390,7 +2543,7 @@
                 <w:noProof/>
                 <w:webHidden/>
               </w:rPr>
-              <w:instrText xml:space="preserve"> PAGEREF _Toc40693072 \h </w:instrText>
+              <w:instrText xml:space="preserve"> PAGEREF _Toc40778829 \h </w:instrText>
             </w:r>
             <w:r>
               <w:rPr>
@@ -2433,7 +2586,7 @@
               <w:lang w:eastAsia="en-US"/>
             </w:rPr>
           </w:pPr>
-          <w:hyperlink w:anchor="_Toc40693073" w:history="1">
+          <w:hyperlink w:anchor="_Toc40778830" w:history="1">
             <w:r>
               <w:rPr>
                 <w:rStyle w:val="Hyperlink"/>
@@ -2478,7 +2631,7 @@
                 <w:noProof/>
                 <w:webHidden/>
               </w:rPr>
-              <w:instrText xml:space="preserve"> PAGEREF _Toc40693073 \h </w:instrText>
+              <w:instrText xml:space="preserve"> PAGEREF _Toc40778830 \h </w:instrText>
             </w:r>
             <w:r>
               <w:rPr>
@@ -2521,7 +2674,7 @@
               <w:lang w:eastAsia="en-US"/>
             </w:rPr>
           </w:pPr>
-          <w:hyperlink w:anchor="_Toc40693074" w:history="1">
+          <w:hyperlink w:anchor="_Toc40778831" w:history="1">
             <w:r>
               <w:rPr>
                 <w:rStyle w:val="Hyperlink"/>
@@ -2566,7 +2719,7 @@
                 <w:noProof/>
                 <w:webHidden/>
               </w:rPr>
-              <w:instrText xml:space="preserve"> PAGEREF _Toc40693074 \h </w:instrText>
+              <w:instrText xml:space="preserve"> PAGEREF _Toc40778831 \h </w:instrText>
             </w:r>
             <w:r>
               <w:rPr>
@@ -2586,7 +2739,7 @@
                 <w:noProof/>
                 <w:webHidden/>
               </w:rPr>
-              <w:t>5</w:t>
+              <w:t>6</w:t>
             </w:r>
             <w:r>
               <w:rPr>
@@ -2609,7 +2762,7 @@
               <w:lang w:eastAsia="en-US"/>
             </w:rPr>
           </w:pPr>
-          <w:hyperlink w:anchor="_Toc40693075" w:history="1">
+          <w:hyperlink w:anchor="_Toc40778832" w:history="1">
             <w:r>
               <w:rPr>
                 <w:rStyle w:val="Hyperlink"/>
@@ -2654,7 +2807,7 @@
                 <w:noProof/>
                 <w:webHidden/>
               </w:rPr>
-              <w:instrText xml:space="preserve"> PAGEREF _Toc40693075 \h </w:instrText>
+              <w:instrText xml:space="preserve"> PAGEREF _Toc40778832 \h </w:instrText>
             </w:r>
             <w:r>
               <w:rPr>
@@ -2674,7 +2827,7 @@
                 <w:noProof/>
                 <w:webHidden/>
               </w:rPr>
-              <w:t>5</w:t>
+              <w:t>6</w:t>
             </w:r>
             <w:r>
               <w:rPr>
@@ -2696,7 +2849,7 @@
               <w:lang w:eastAsia="en-US"/>
             </w:rPr>
           </w:pPr>
-          <w:hyperlink w:anchor="_Toc40693076" w:history="1">
+          <w:hyperlink w:anchor="_Toc40778833" w:history="1">
             <w:r>
               <w:rPr>
                 <w:rStyle w:val="Hyperlink"/>
@@ -2740,7 +2893,7 @@
                 <w:noProof/>
                 <w:webHidden/>
               </w:rPr>
-              <w:instrText xml:space="preserve"> PAGEREF _Toc40693076 \h </w:instrText>
+              <w:instrText xml:space="preserve"> PAGEREF _Toc40778833 \h </w:instrText>
             </w:r>
             <w:r>
               <w:rPr>
@@ -2760,7 +2913,7 @@
                 <w:noProof/>
                 <w:webHidden/>
               </w:rPr>
-              <w:t>5</w:t>
+              <w:t>6</w:t>
             </w:r>
             <w:r>
               <w:rPr>
@@ -2783,7 +2936,7 @@
               <w:lang w:eastAsia="en-US"/>
             </w:rPr>
           </w:pPr>
-          <w:hyperlink w:anchor="_Toc40693077" w:history="1">
+          <w:hyperlink w:anchor="_Toc40778834" w:history="1">
             <w:r>
               <w:rPr>
                 <w:rStyle w:val="Hyperlink"/>
@@ -2807,7 +2960,7 @@
                 <w:rStyle w:val="Hyperlink"/>
                 <w:noProof/>
               </w:rPr>
-              <w:t>CTC Application</w:t>
+              <w:t>The CTC Application</w:t>
             </w:r>
             <w:r>
               <w:rPr>
@@ -2828,7 +2981,7 @@
                 <w:noProof/>
                 <w:webHidden/>
               </w:rPr>
-              <w:instrText xml:space="preserve"> PAGEREF _Toc40693077 \h </w:instrText>
+              <w:instrText xml:space="preserve"> PAGEREF _Toc40778834 \h </w:instrText>
             </w:r>
             <w:r>
               <w:rPr>
@@ -2881,7 +3034,7 @@
       <w:pPr>
         <w:pStyle w:val="Heading1"/>
       </w:pPr>
-      <w:bookmarkStart w:id="7" w:name="_Toc40693056"/>
+      <w:bookmarkStart w:id="7" w:name="_Toc40778812"/>
       <w:r>
         <w:t>Overview</w:t>
       </w:r>
@@ -2920,7 +3073,13 @@
         <w:t xml:space="preserve">Cortex-A7 </w:t>
       </w:r>
       <w:r>
-        <w:t xml:space="preserve">cores ant the </w:t>
+        <w:t>cores an</w:t>
+      </w:r>
+      <w:r>
+        <w:t>d</w:t>
+      </w:r>
+      <w:r>
+        <w:t xml:space="preserve"> the </w:t>
       </w:r>
       <w:r>
         <w:t>Cortex-M3</w:t>
@@ -2948,6 +3107,91 @@
       </w:r>
       <w:r>
         <w:t>ach mailbox contains seven data registers to hold the message.</w:t>
+      </w:r>
+      <w:r>
+        <w:rPr>
+          <w:i/>
+        </w:rPr>
+        <w:t xml:space="preserve"> </w:t>
+      </w:r>
+      <w:r>
+        <w:rPr>
+          <w:i/>
+        </w:rPr>
+        <w:t xml:space="preserve">As </w:t>
+      </w:r>
+      <w:r>
+        <w:rPr>
+          <w:i/>
+        </w:rPr>
+        <w:t xml:space="preserve">the RZ/N has </w:t>
+      </w:r>
+      <w:r>
+        <w:rPr>
+          <w:i/>
+          <w:u w:val="single"/>
+        </w:rPr>
+        <w:t>both</w:t>
+      </w:r>
+      <w:r>
+        <w:rPr>
+          <w:i/>
+        </w:rPr>
+        <w:t xml:space="preserve"> </w:t>
+      </w:r>
+      <w:r>
+        <w:rPr>
+          <w:i/>
+        </w:rPr>
+        <w:t>three cores and three mailboxes, do</w:t>
+      </w:r>
+      <w:r>
+        <w:rPr>
+          <w:i/>
+        </w:rPr>
+        <w:t xml:space="preserve"> </w:t>
+      </w:r>
+      <w:r>
+        <w:rPr>
+          <w:i/>
+        </w:rPr>
+        <w:t>n</w:t>
+      </w:r>
+      <w:r>
+        <w:rPr>
+          <w:i/>
+        </w:rPr>
+        <w:t>o</w:t>
+      </w:r>
+      <w:r>
+        <w:rPr>
+          <w:i/>
+        </w:rPr>
+        <w:t xml:space="preserve">t confuse </w:t>
+      </w:r>
+      <w:r>
+        <w:rPr>
+          <w:i/>
+        </w:rPr>
+        <w:t xml:space="preserve">them </w:t>
+      </w:r>
+      <w:r>
+        <w:rPr>
+          <w:i/>
+        </w:rPr>
+        <w:t xml:space="preserve">with </w:t>
+      </w:r>
+      <w:r>
+        <w:rPr>
+          <w:i/>
+        </w:rPr>
+        <w:t xml:space="preserve">each </w:t>
+      </w:r>
+      <w:r>
+        <w:rPr>
+          <w:i/>
+        </w:rPr>
+        <w:t>other.</w:t>
       </w:r>
     </w:p>
     <w:p>
@@ -2963,6 +3207,7 @@
         <w:rPr>
           <w:b/>
         </w:rPr>
+        <w:lastRenderedPageBreak/>
         <w:t>M3</w:t>
       </w:r>
       <w:r>
@@ -2978,7 +3223,19 @@
         <w:t>real</w:t>
       </w:r>
       <w:r>
-        <w:t xml:space="preserve"> time core of the RZ/N. This is the Renesas R-IN32; where the real time industrial ethernet protocols etc stacks for ethernet reside. Again, here is where the HW-RTOS and Ethernet accelerator, checksum enhancement features are.</w:t>
+        <w:t xml:space="preserve"> time core of the RZ/N. This is the Renesas R-IN32; where the real time industrial ethernet </w:t>
+      </w:r>
+      <w:r>
+        <w:t xml:space="preserve">and related </w:t>
+      </w:r>
+      <w:r>
+        <w:t xml:space="preserve">protocols reside. </w:t>
+      </w:r>
+      <w:r>
+        <w:t>H</w:t>
+      </w:r>
+      <w:r>
+        <w:t>ere is where the HW-RTOS and Ethernet accelerator, checksum enhancement features are.</w:t>
       </w:r>
     </w:p>
     <w:p>
@@ -2999,130 +3256,66 @@
         <w:t>A7</w:t>
       </w:r>
       <w:r>
-        <w:t xml:space="preserve"> refers to the 500 MHz clocked core of the RZ/N running linux.</w:t>
-      </w:r>
-    </w:p>
-    <w:p>
-      <w:pPr>
+        <w:t xml:space="preserve"> refers to the 500 MHz clocked core of the RZ/N running linu</w:t>
+      </w:r>
+      <w:r>
+        <w:t>x with a large amount of DDR memory.</w:t>
+      </w:r>
+    </w:p>
+    <w:p>
+      <w:pPr>
+        <w:pStyle w:val="Heading1"/>
+      </w:pPr>
+      <w:bookmarkStart w:id="8" w:name="_Toc40778813"/>
+      <w:r>
+        <w:t xml:space="preserve">How </w:t>
+      </w:r>
+      <w:r>
+        <w:t>to</w:t>
+      </w:r>
+      <w:r>
+        <w:t xml:space="preserve"> Run Code</w:t>
+      </w:r>
+      <w:bookmarkEnd w:id="8"/>
+    </w:p>
+    <w:p>
+      <w:r>
+        <w:t>The example code to show usage of (test) the IPCM</w:t>
+      </w:r>
+      <w:r>
+        <w:t xml:space="preserve"> consists of two parts. One M3 code set, and one A7 code set.</w:t>
+      </w:r>
+      <w:r>
+        <w:t xml:space="preserve"> </w:t>
+      </w:r>
+      <w:r>
+        <w:t xml:space="preserve">The </w:t>
+      </w:r>
+      <w:r>
+        <w:t xml:space="preserve">code sends data both ways, but since the M3 is the slower core, the code is written to be able to flexibly test various transfer speeds from A7 to M3 without recompiling. The M3 </w:t>
+      </w:r>
+      <w:r>
+        <w:t xml:space="preserve">just </w:t>
+      </w:r>
+      <w:r>
+        <w:t xml:space="preserve">sends data every </w:t>
+      </w:r>
+      <w:r>
+        <w:t>TX_SLEEP_TIME_MS</w:t>
+      </w:r>
+      <w:r>
+        <w:t xml:space="preserve"> to the A7 as set in </w:t>
+      </w:r>
+      <w:r>
         <w:rPr>
           <w:i/>
         </w:rPr>
-      </w:pPr>
+        <w:t>sample_app.c</w:t>
+      </w:r>
       <w:r>
         <w:rPr>
           <w:i/>
         </w:rPr>
-        <w:t xml:space="preserve">Observe that </w:t>
-      </w:r>
-      <w:r>
-        <w:rPr>
-          <w:i/>
-        </w:rPr>
-        <w:t xml:space="preserve">as </w:t>
-      </w:r>
-      <w:r>
-        <w:rPr>
-          <w:i/>
-        </w:rPr>
-        <w:t xml:space="preserve">the RZ/N has </w:t>
-      </w:r>
-      <w:r>
-        <w:rPr>
-          <w:i/>
-        </w:rPr>
-        <w:t xml:space="preserve">both </w:t>
-      </w:r>
-      <w:r>
-        <w:rPr>
-          <w:i/>
-        </w:rPr>
-        <w:t>three cores and three mailboxes, don</w:t>
-      </w:r>
-      <w:r>
-        <w:rPr>
-          <w:i/>
-        </w:rPr>
-        <w:t>’</w:t>
-      </w:r>
-      <w:r>
-        <w:rPr>
-          <w:i/>
-        </w:rPr>
-        <w:t xml:space="preserve">t confuse </w:t>
-      </w:r>
-      <w:r>
-        <w:rPr>
-          <w:i/>
-        </w:rPr>
-        <w:t xml:space="preserve">them </w:t>
-      </w:r>
-      <w:r>
-        <w:rPr>
-          <w:i/>
-        </w:rPr>
-        <w:t xml:space="preserve">with </w:t>
-      </w:r>
-      <w:r>
-        <w:rPr>
-          <w:i/>
-        </w:rPr>
-        <w:t xml:space="preserve">each </w:t>
-      </w:r>
-      <w:r>
-        <w:rPr>
-          <w:i/>
-        </w:rPr>
-        <w:t>other.</w:t>
-      </w:r>
-    </w:p>
-    <w:p>
-      <w:pPr>
-        <w:pStyle w:val="Heading1"/>
-      </w:pPr>
-      <w:bookmarkStart w:id="8" w:name="_Toc40693057"/>
-      <w:r>
-        <w:lastRenderedPageBreak/>
-        <w:t xml:space="preserve">How </w:t>
-      </w:r>
-      <w:r>
-        <w:t>to</w:t>
-      </w:r>
-      <w:r>
-        <w:t xml:space="preserve"> Run Code</w:t>
-      </w:r>
-      <w:bookmarkEnd w:id="8"/>
-    </w:p>
-    <w:p>
-      <w:r>
-        <w:t>The example code to show usage of (test) the IPCM</w:t>
-      </w:r>
-      <w:r>
-        <w:t xml:space="preserve"> consists of two parts. One M3 code set, and one A7 code set.</w:t>
-      </w:r>
-    </w:p>
-    <w:p>
-      <w:r>
-        <w:t xml:space="preserve">The </w:t>
-      </w:r>
-      <w:r>
-        <w:t xml:space="preserve">code sends data both ways, but since the M3 is the slower core, the code is written to be able to flexibly test various transfer speeds from A7 to M3 without recompiling. The M3 sends data every </w:t>
-      </w:r>
-      <w:r>
-        <w:t>TX_SLEEP_TIME_MS</w:t>
-      </w:r>
-      <w:r>
-        <w:t xml:space="preserve"> to the A7 as set in </w:t>
-      </w:r>
-      <w:r>
-        <w:rPr>
-          <w:i/>
-        </w:rPr>
-        <w:t>sample_app.c</w:t>
-      </w:r>
-      <w:r>
-        <w:rPr>
-          <w:i/>
-        </w:rPr>
         <w:t xml:space="preserve"> </w:t>
       </w:r>
       <w:r>
@@ -3136,7 +3329,7 @@
       <w:pPr>
         <w:pStyle w:val="Heading2"/>
       </w:pPr>
-      <w:bookmarkStart w:id="9" w:name="_Toc40693058"/>
+      <w:bookmarkStart w:id="9" w:name="_Toc40778814"/>
       <w:r>
         <w:t>M3</w:t>
       </w:r>
@@ -3176,7 +3369,16 @@
         <w:pStyle w:val="code"/>
       </w:pPr>
       <w:r>
-        <w:t>..\M3\bsd_lwip_port\rzn1d_ipcm.eww</w:t>
+        <w:t>.\</w:t>
+      </w:r>
+      <w:r>
+        <w:t>IPCM\M3\IPCM\rzn1d_ipcm</w:t>
+      </w:r>
+      <w:r>
+        <w:t>.</w:t>
+      </w:r>
+      <w:r>
+        <w:t>eww</w:t>
       </w:r>
     </w:p>
     <w:p>
@@ -3189,7 +3391,7 @@
         <w:pStyle w:val="Heading2"/>
       </w:pPr>
       <w:bookmarkStart w:id="10" w:name="_Ref40690160"/>
-      <w:bookmarkStart w:id="11" w:name="_Toc40693059"/>
+      <w:bookmarkStart w:id="11" w:name="_Toc40778815"/>
       <w:r>
         <w:t>A7 (</w:t>
       </w:r>
@@ -3357,8 +3559,37 @@
         <w:t>bytes</w:t>
       </w:r>
       <w:r>
-        <w:t xml:space="preserve"> should be at least 8 since two first four bytes words members are also transferred via two data registers of IPCM for the verification.</w:t>
-      </w:r>
+        <w:t xml:space="preserve"> should be at least 8 since two first four bytes </w:t>
+      </w:r>
+      <w:r>
+        <w:t xml:space="preserve">(word) is </w:t>
+      </w:r>
+      <w:r>
+        <w:t>transferred for verification</w:t>
+      </w:r>
+      <w:r>
+        <w:t xml:space="preserve"> of core number. See </w:t>
+      </w:r>
+      <w:r>
+        <w:fldChar w:fldCharType="begin"/>
+      </w:r>
+      <w:r>
+        <w:instrText xml:space="preserve"> REF _Ref40783734 \r \h </w:instrText>
+      </w:r>
+      <w:r>
+        <w:fldChar w:fldCharType="separate"/>
+      </w:r>
+      <w:r>
+        <w:t>7.1</w:t>
+      </w:r>
+      <w:r>
+        <w:fldChar w:fldCharType="end"/>
+      </w:r>
+      <w:r>
+        <w:t>.</w:t>
+      </w:r>
+      <w:bookmarkStart w:id="12" w:name="_GoBack"/>
+      <w:bookmarkEnd w:id="12"/>
     </w:p>
     <w:p>
       <w:pPr>
@@ -3432,7 +3663,7 @@
       <w:pPr>
         <w:pStyle w:val="Heading1"/>
       </w:pPr>
-      <w:bookmarkStart w:id="12" w:name="_Toc40693060"/>
+      <w:bookmarkStart w:id="13" w:name="_Toc40778816"/>
       <w:r>
         <w:t>I</w:t>
       </w:r>
@@ -3442,7 +3673,7 @@
       <w:r>
         <w:t>s</w:t>
       </w:r>
-      <w:bookmarkEnd w:id="12"/>
+      <w:bookmarkEnd w:id="13"/>
     </w:p>
     <w:p>
       <w:r>
@@ -3480,7 +3711,28 @@
         <w:t>#60 IPCM_Int[1]</w:t>
       </w:r>
       <w:r>
-        <w:t xml:space="preserve"> Mailbox interrupt for A7 core. This is the core used in SMP mode which is the standard linux compile (release on DVD) This core corresponds to /dev/mbox_2 when linux is running on RZ/N.</w:t>
+        <w:t xml:space="preserve"> Mailbox interrupt for A7 core. This is the core used in SMP mode which is the standard linux compile (release on DVD)</w:t>
+      </w:r>
+      <w:r>
+        <w:t>.</w:t>
+      </w:r>
+      <w:r>
+        <w:t xml:space="preserve"> This core corresponds to </w:t>
+      </w:r>
+      <w:r>
+        <w:rPr>
+          <w:b/>
+        </w:rPr>
+        <w:t>/dev/mbox_2</w:t>
+      </w:r>
+      <w:r>
+        <w:t xml:space="preserve"> when linux is running on RZ/N</w:t>
+      </w:r>
+      <w:r>
+        <w:t xml:space="preserve"> and the mailbox has been opened from the A7 linux application</w:t>
+      </w:r>
+      <w:r>
+        <w:t>.</w:t>
       </w:r>
     </w:p>
     <w:p>
@@ -3551,18 +3803,36 @@
         <w:rPr>
           <w:color w:val="000000" w:themeColor="text1"/>
         </w:rPr>
-        <w:t xml:space="preserve"> and #</w:t>
+        <w:t xml:space="preserve"> </w:t>
       </w:r>
       <w:r>
         <w:rPr>
           <w:color w:val="000000" w:themeColor="text1"/>
         </w:rPr>
+        <w:t>(</w:t>
+      </w:r>
+      <w:r>
+        <w:rPr>
+          <w:color w:val="000000" w:themeColor="text1"/>
+        </w:rPr>
+        <w:t>and #</w:t>
+      </w:r>
+      <w:r>
+        <w:rPr>
+          <w:color w:val="000000" w:themeColor="text1"/>
+        </w:rPr>
         <w:t>61</w:t>
       </w:r>
       <w:r>
         <w:rPr>
           <w:color w:val="000000" w:themeColor="text1"/>
         </w:rPr>
+        <w:t>)</w:t>
+      </w:r>
+      <w:r>
+        <w:rPr>
+          <w:color w:val="000000" w:themeColor="text1"/>
+        </w:rPr>
         <w:t xml:space="preserve"> are for </w:t>
       </w:r>
       <w:r>
@@ -3611,117 +3881,135 @@
         <w:t xml:space="preserve"> and 2</w:t>
       </w:r>
       <w:r>
-        <w:t>, so in the code the</w:t>
+        <w:t xml:space="preserve">. Therefore, </w:t>
+      </w:r>
+      <w:r>
+        <w:t xml:space="preserve">the code </w:t>
+      </w:r>
+      <w:r>
+        <w:t xml:space="preserve">has </w:t>
+      </w:r>
+      <w:r>
+        <w:t>IPCM</w:t>
+      </w:r>
+      <w:r>
+        <w:t>x</w:t>
+      </w:r>
+      <w:r>
+        <w:t xml:space="preserve">SOURCE SRC_SET </w:t>
+      </w:r>
+      <w:r>
+        <w:t xml:space="preserve">bits </w:t>
+      </w:r>
+      <w:r>
+        <w:t xml:space="preserve">are </w:t>
+      </w:r>
+      <w:r>
+        <w:t xml:space="preserve">assigned </w:t>
+      </w:r>
+      <w:r>
+        <w:t xml:space="preserve">as </w:t>
+      </w:r>
+      <w:r>
+        <w:t>“1” and ‘2”</w:t>
+      </w:r>
+      <w:r>
+        <w:t>.</w:t>
+      </w:r>
+      <w:r>
+        <w:t xml:space="preserve"> “1 is the M3 core. “2” is the A7</w:t>
+      </w:r>
+      <w:r>
+        <w:t xml:space="preserve"> which </w:t>
+      </w:r>
+      <w:r>
+        <w:t>is the only interrupt used for the A7</w:t>
+      </w:r>
+      <w:r>
+        <w:t xml:space="preserve"> as</w:t>
+      </w:r>
+      <w:r>
+        <w:t xml:space="preserve"> the </w:t>
+      </w:r>
+      <w:r>
+        <w:t xml:space="preserve">A7 </w:t>
+      </w:r>
+      <w:r>
+        <w:t xml:space="preserve">is running </w:t>
+      </w:r>
+      <w:r>
+        <w:t>in SMP mode</w:t>
       </w:r>
       <w:r>
         <w:t xml:space="preserve"> </w:t>
       </w:r>
       <w:r>
-        <w:t>IPCM</w:t>
-      </w:r>
-      <w:r>
+        <w:t>(symmetric multiprocessing mode)</w:t>
+      </w:r>
+      <w:r>
+        <w:t xml:space="preserve"> which is the standard linux compile </w:t>
+      </w:r>
+      <w:r>
+        <w:t xml:space="preserve">of the </w:t>
+      </w:r>
+      <w:r>
+        <w:t>release on DVD</w:t>
+      </w:r>
+      <w:r>
+        <w:t>.</w:t>
+      </w:r>
+      <w:r>
+        <w:t xml:space="preserve"> </w:t>
+      </w:r>
+      <w:r>
+        <w:t>Again, t</w:t>
+      </w:r>
+      <w:r>
+        <w:t xml:space="preserve">his </w:t>
+      </w:r>
+      <w:r>
+        <w:t xml:space="preserve">interrupt </w:t>
+      </w:r>
+      <w:r>
+        <w:t xml:space="preserve">corresponds to </w:t>
+      </w:r>
+      <w:r>
+        <w:t xml:space="preserve">device </w:t>
+      </w:r>
+      <w:r>
+        <w:rPr>
+          <w:b/>
+        </w:rPr>
+        <w:t>/dev</w:t>
+      </w:r>
+      <w:r>
+        <w:rPr>
+          <w:b/>
+        </w:rPr>
+        <w:t>/</w:t>
+      </w:r>
+      <w:r>
+        <w:rPr>
+          <w:b/>
+        </w:rPr>
+        <w:t>mb</w:t>
+      </w:r>
+      <w:r>
+        <w:rPr>
+          <w:b/>
+        </w:rPr>
+        <w:t>o</w:t>
+      </w:r>
+      <w:r>
+        <w:rPr>
+          <w:b/>
+        </w:rPr>
         <w:t>x</w:t>
       </w:r>
       <w:r>
-        <w:t xml:space="preserve">SOURCE SRC_SET </w:t>
-      </w:r>
-      <w:r>
-        <w:t xml:space="preserve">bits </w:t>
-      </w:r>
-      <w:r>
-        <w:t xml:space="preserve">are </w:t>
-      </w:r>
-      <w:r>
-        <w:t xml:space="preserve">assigned </w:t>
-      </w:r>
-      <w:r>
-        <w:t>“1” and ‘2”</w:t>
-      </w:r>
-      <w:r>
-        <w:t>.</w:t>
-      </w:r>
-      <w:r>
-        <w:t xml:space="preserve"> “1 is the M3 core. “2” is the A7</w:t>
-      </w:r>
-      <w:r>
-        <w:t xml:space="preserve"> which </w:t>
-      </w:r>
-      <w:r>
-        <w:t xml:space="preserve">is the only interrupt used for the A7. </w:t>
-      </w:r>
-      <w:r>
-        <w:t xml:space="preserve">This is because the </w:t>
-      </w:r>
-      <w:r>
-        <w:t xml:space="preserve">A7 </w:t>
-      </w:r>
-      <w:r>
-        <w:t xml:space="preserve">is running </w:t>
-      </w:r>
-      <w:r>
-        <w:t>in SMP mode</w:t>
-      </w:r>
-      <w:r>
-        <w:t xml:space="preserve"> (symmetric multiprocessing mode)</w:t>
-      </w:r>
-      <w:r>
-        <w:t xml:space="preserve"> which is the standard linux compile </w:t>
-      </w:r>
-      <w:r>
-        <w:t xml:space="preserve">of the </w:t>
-      </w:r>
-      <w:r>
-        <w:t>release on DVD</w:t>
-      </w:r>
-      <w:r>
-        <w:t>.</w:t>
-      </w:r>
-      <w:r>
-        <w:t xml:space="preserve"> This </w:t>
-      </w:r>
-      <w:r>
-        <w:t xml:space="preserve">interrupt </w:t>
-      </w:r>
-      <w:r>
-        <w:t xml:space="preserve">corresponds to </w:t>
-      </w:r>
-      <w:r>
-        <w:t xml:space="preserve">device </w:t>
-      </w:r>
-      <w:r>
         <w:rPr>
           <w:b/>
         </w:rPr>
-        <w:t>/dev</w:t>
-      </w:r>
-      <w:r>
-        <w:rPr>
-          <w:b/>
-        </w:rPr>
-        <w:t>/</w:t>
-      </w:r>
-      <w:r>
-        <w:rPr>
-          <w:b/>
-        </w:rPr>
-        <w:t>mb</w:t>
-      </w:r>
-      <w:r>
-        <w:rPr>
-          <w:b/>
-        </w:rPr>
-        <w:t>o</w:t>
-      </w:r>
-      <w:r>
-        <w:rPr>
-          <w:b/>
-        </w:rPr>
-        <w:t>x</w:t>
-      </w:r>
-      <w:r>
-        <w:rPr>
-          <w:b/>
-        </w:rPr>
         <w:t>_2</w:t>
       </w:r>
       <w:r>
@@ -3738,11 +4026,12 @@
       <w:pPr>
         <w:pStyle w:val="Heading1"/>
       </w:pPr>
-      <w:bookmarkStart w:id="13" w:name="_Toc40693061"/>
-      <w:r>
+      <w:bookmarkStart w:id="14" w:name="_Toc40778817"/>
+      <w:r>
+        <w:lastRenderedPageBreak/>
         <w:t>Mailboxes</w:t>
       </w:r>
-      <w:bookmarkEnd w:id="13"/>
+      <w:bookmarkEnd w:id="14"/>
     </w:p>
     <w:p>
       <w:r>
@@ -3765,7 +4054,6 @@
     </w:p>
     <w:p>
       <w:r>
-        <w:lastRenderedPageBreak/>
         <w:t>E</w:t>
       </w:r>
       <w:r>
@@ -3785,7 +4073,7 @@
       <w:pPr>
         <w:pStyle w:val="Heading1"/>
       </w:pPr>
-      <w:bookmarkStart w:id="14" w:name="_Toc40693062"/>
+      <w:bookmarkStart w:id="15" w:name="_Toc40778818"/>
       <w:r>
         <w:t xml:space="preserve">Shared </w:t>
       </w:r>
@@ -3798,7 +4086,7 @@
       <w:r>
         <w:t xml:space="preserve"> Region</w:t>
       </w:r>
-      <w:bookmarkEnd w:id="14"/>
+      <w:bookmarkEnd w:id="15"/>
     </w:p>
     <w:p>
       <w:pPr>
@@ -3956,17 +4244,17 @@
       <w:pPr>
         <w:pStyle w:val="Heading2"/>
       </w:pPr>
-      <w:bookmarkStart w:id="15" w:name="_Toc40693063"/>
+      <w:bookmarkStart w:id="16" w:name="_Toc40778819"/>
       <w:r>
         <w:t xml:space="preserve">Transfer </w:t>
       </w:r>
       <w:r>
         <w:t>M3 =&gt; A7</w:t>
       </w:r>
-      <w:bookmarkEnd w:id="15"/>
-    </w:p>
-    <w:p>
-      <w:bookmarkStart w:id="16" w:name="_Hlk39741501"/>
+      <w:bookmarkEnd w:id="16"/>
+    </w:p>
+    <w:p>
+      <w:bookmarkStart w:id="17" w:name="_Hlk39741501"/>
       <w:r>
         <w:t xml:space="preserve">The </w:t>
       </w:r>
@@ -4058,17 +4346,17 @@
       <w:pPr>
         <w:pStyle w:val="Heading3"/>
       </w:pPr>
-      <w:bookmarkStart w:id="17" w:name="_Ref39840364"/>
-      <w:bookmarkStart w:id="18" w:name="_Toc40693064"/>
-      <w:bookmarkEnd w:id="16"/>
+      <w:bookmarkStart w:id="18" w:name="_Ref39840364"/>
+      <w:bookmarkStart w:id="19" w:name="_Toc40778820"/>
+      <w:bookmarkEnd w:id="17"/>
       <w:r>
         <w:t>Data exchange</w:t>
       </w:r>
       <w:r>
         <w:t xml:space="preserve"> mechanism</w:t>
       </w:r>
-      <w:bookmarkEnd w:id="17"/>
       <w:bookmarkEnd w:id="18"/>
+      <w:bookmarkEnd w:id="19"/>
     </w:p>
     <w:p>
       <w:r>
@@ -4085,14 +4373,14 @@
       <w:pPr>
         <w:pStyle w:val="Heading2"/>
       </w:pPr>
-      <w:bookmarkStart w:id="19" w:name="_Toc40693065"/>
+      <w:bookmarkStart w:id="20" w:name="_Toc40778821"/>
       <w:r>
         <w:t xml:space="preserve">Transfer </w:t>
       </w:r>
       <w:r>
         <w:t>A7 =&gt; M3</w:t>
       </w:r>
-      <w:bookmarkEnd w:id="19"/>
+      <w:bookmarkEnd w:id="20"/>
     </w:p>
     <w:p>
       <w:r>
@@ -4103,14 +4391,14 @@
       <w:pPr>
         <w:pStyle w:val="Heading3"/>
       </w:pPr>
-      <w:bookmarkStart w:id="20" w:name="_Toc40693066"/>
+      <w:bookmarkStart w:id="21" w:name="_Toc40778822"/>
       <w:r>
         <w:t>Data exchange</w:t>
       </w:r>
       <w:r>
         <w:t xml:space="preserve"> mechanism</w:t>
       </w:r>
-      <w:bookmarkEnd w:id="20"/>
+      <w:bookmarkEnd w:id="21"/>
     </w:p>
     <w:p>
       <w:r>
@@ -4287,7 +4575,7 @@
       <w:pPr>
         <w:pStyle w:val="Heading1"/>
       </w:pPr>
-      <w:bookmarkStart w:id="21" w:name="_Toc40693067"/>
+      <w:bookmarkStart w:id="22" w:name="_Toc40778823"/>
       <w:r>
         <w:t>M3</w:t>
       </w:r>
@@ -4297,17 +4585,17 @@
       <w:r>
         <w:t>Code</w:t>
       </w:r>
-      <w:bookmarkEnd w:id="21"/>
+      <w:bookmarkEnd w:id="22"/>
     </w:p>
     <w:p>
       <w:pPr>
         <w:pStyle w:val="Heading2"/>
       </w:pPr>
-      <w:bookmarkStart w:id="22" w:name="_Toc40693068"/>
+      <w:bookmarkStart w:id="23" w:name="_Toc40778824"/>
       <w:r>
         <w:t>Startup</w:t>
       </w:r>
-      <w:bookmarkEnd w:id="22"/>
+      <w:bookmarkEnd w:id="23"/>
     </w:p>
     <w:p>
       <w:r>
@@ -4368,12 +4656,13 @@
       <w:pPr>
         <w:pStyle w:val="Heading2"/>
       </w:pPr>
-      <w:bookmarkStart w:id="23" w:name="_Toc40693069"/>
       <w:bookmarkStart w:id="24" w:name="_Hlk39496819"/>
-      <w:r>
+      <w:bookmarkStart w:id="25" w:name="_Toc40778825"/>
+      <w:r>
+        <w:lastRenderedPageBreak/>
         <w:t>CTC Application</w:t>
       </w:r>
-      <w:bookmarkEnd w:id="23"/>
+      <w:bookmarkEnd w:id="25"/>
     </w:p>
     <w:bookmarkEnd w:id="24"/>
     <w:p>
@@ -4446,7 +4735,6 @@
         </w:numPr>
       </w:pPr>
       <w:r>
-        <w:lastRenderedPageBreak/>
         <w:t xml:space="preserve">To follow the </w:t>
       </w:r>
       <w:r>
@@ -4656,9 +4944,11 @@
       <w:pPr>
         <w:pStyle w:val="Heading3"/>
       </w:pPr>
+      <w:bookmarkStart w:id="26" w:name="_Toc40778826"/>
       <w:r>
         <w:t>IAR Terminal I/O</w:t>
       </w:r>
+      <w:bookmarkEnd w:id="26"/>
     </w:p>
     <w:p>
       <w:pPr>
@@ -4712,18 +5002,16 @@
         </w:rPr>
         <w:t>.</w:t>
       </w:r>
-      <w:bookmarkStart w:id="25" w:name="_GoBack"/>
-      <w:bookmarkEnd w:id="25"/>
     </w:p>
     <w:p>
       <w:pPr>
         <w:pStyle w:val="Heading2"/>
       </w:pPr>
-      <w:bookmarkStart w:id="26" w:name="_Toc40693070"/>
+      <w:bookmarkStart w:id="27" w:name="_Toc40778827"/>
       <w:r>
         <w:t>Tasks</w:t>
       </w:r>
-      <w:bookmarkEnd w:id="26"/>
+      <w:bookmarkEnd w:id="27"/>
     </w:p>
     <w:p>
       <w:r>
@@ -4755,11 +5043,11 @@
       <w:pPr>
         <w:pStyle w:val="Heading3"/>
       </w:pPr>
-      <w:bookmarkStart w:id="27" w:name="_Toc40693071"/>
+      <w:bookmarkStart w:id="28" w:name="_Toc40778828"/>
       <w:r>
         <w:t>init_task</w:t>
       </w:r>
-      <w:bookmarkEnd w:id="27"/>
+      <w:bookmarkEnd w:id="28"/>
     </w:p>
     <w:p>
       <w:pPr>
@@ -4806,11 +5094,11 @@
       <w:pPr>
         <w:pStyle w:val="Heading3"/>
       </w:pPr>
-      <w:bookmarkStart w:id="28" w:name="_Toc40693072"/>
+      <w:bookmarkStart w:id="29" w:name="_Toc40778829"/>
       <w:r>
         <w:t>pl320_tx_task</w:t>
       </w:r>
-      <w:bookmarkEnd w:id="28"/>
+      <w:bookmarkEnd w:id="29"/>
     </w:p>
     <w:p>
       <w:pPr>
@@ -5005,12 +5293,12 @@
           <w:numId w:val="24"/>
         </w:numPr>
       </w:pPr>
-      <w:bookmarkStart w:id="29" w:name="_Toc40693073"/>
       <w:bookmarkStart w:id="30" w:name="_Hlk40173184"/>
+      <w:bookmarkStart w:id="31" w:name="_Toc40778830"/>
       <w:r>
         <w:t>pl320_rx_task</w:t>
       </w:r>
-      <w:bookmarkEnd w:id="29"/>
+      <w:bookmarkEnd w:id="31"/>
     </w:p>
     <w:bookmarkEnd w:id="30"/>
     <w:p>
@@ -5117,7 +5405,7 @@
         <w:rPr>
           <w:iCs/>
         </w:rPr>
-        <w:t xml:space="preserve"> instead.</w:t>
+        <w:t>.</w:t>
       </w:r>
     </w:p>
     <w:p>
@@ -5128,21 +5416,24 @@
           <w:numId w:val="24"/>
         </w:numPr>
       </w:pPr>
-      <w:bookmarkStart w:id="31" w:name="_Toc40693074"/>
+      <w:bookmarkStart w:id="32" w:name="_Toc40778831"/>
       <w:r>
         <w:t>idle_task</w:t>
       </w:r>
-      <w:bookmarkEnd w:id="31"/>
-    </w:p>
-    <w:p>
-      <w:r>
-        <w:t xml:space="preserve">Ideally this task does nothing </w:t>
-      </w:r>
-      <w:r>
-        <w:t>except spin in a forever spin at the lowest priority level.</w:t>
-      </w:r>
-      <w:r>
-        <w:t>.</w:t>
+      <w:bookmarkEnd w:id="32"/>
+    </w:p>
+    <w:p>
+      <w:r>
+        <w:t>T</w:t>
+      </w:r>
+      <w:r>
+        <w:t xml:space="preserve">his task does nothing </w:t>
+      </w:r>
+      <w:r>
+        <w:t>except spin in a forever spin at the lowest priority level</w:t>
+      </w:r>
+      <w:r>
+        <w:t xml:space="preserve"> - as is the ideal case for the Idle task.</w:t>
       </w:r>
     </w:p>
     <w:p>
@@ -5153,23 +5444,29 @@
           <w:numId w:val="28"/>
         </w:numPr>
       </w:pPr>
-      <w:bookmarkStart w:id="32" w:name="_Toc40693075"/>
+      <w:bookmarkStart w:id="33" w:name="_Toc40778832"/>
       <w:r>
         <w:t>monitor_task</w:t>
       </w:r>
-      <w:bookmarkEnd w:id="32"/>
+      <w:bookmarkEnd w:id="33"/>
+    </w:p>
+    <w:p>
+      <w:r>
+        <w:t>This task is for monitoring CPU usage.</w:t>
+      </w:r>
     </w:p>
     <w:p>
       <w:pPr>
         <w:pStyle w:val="Heading1"/>
       </w:pPr>
-      <w:bookmarkStart w:id="33" w:name="_Toc40693076"/>
       <w:bookmarkStart w:id="34" w:name="_Toc465241683"/>
+      <w:bookmarkStart w:id="35" w:name="_Toc40778833"/>
       <w:bookmarkEnd w:id="6"/>
       <w:r>
+        <w:lastRenderedPageBreak/>
         <w:t>A7 Source Code</w:t>
       </w:r>
-      <w:bookmarkEnd w:id="33"/>
+      <w:bookmarkEnd w:id="35"/>
       <w:r>
         <w:t xml:space="preserve"> </w:t>
       </w:r>
@@ -5190,7 +5487,6 @@
         <w:pStyle w:val="BodyText"/>
       </w:pPr>
       <w:r>
-        <w:lastRenderedPageBreak/>
         <w:t>The source file</w:t>
       </w:r>
       <w:r>
@@ -5268,14 +5564,16 @@
       <w:pPr>
         <w:pStyle w:val="Heading2"/>
       </w:pPr>
-      <w:bookmarkStart w:id="35" w:name="_Toc40693077"/>
+      <w:bookmarkStart w:id="36" w:name="_Toc40778834"/>
+      <w:bookmarkStart w:id="37" w:name="_Ref40783734"/>
       <w:r>
         <w:t xml:space="preserve">The </w:t>
       </w:r>
       <w:r>
         <w:t>CTC Application</w:t>
       </w:r>
-      <w:bookmarkEnd w:id="35"/>
+      <w:bookmarkEnd w:id="36"/>
+      <w:bookmarkEnd w:id="37"/>
     </w:p>
     <w:p>
       <w:r>
@@ -5337,28 +5635,39 @@
       <w:r>
         <w:t xml:space="preserve">, </w:t>
       </w:r>
-    </w:p>
-    <w:p>
       <w:r>
         <w:rPr>
           <w:b/>
         </w:rPr>
-        <w:t>shm_size_bytes</w:t>
-      </w:r>
-      <w:r>
-        <w:t xml:space="preserve">. And </w:t>
+        <w:t>shm</w:t>
       </w:r>
       <w:r>
         <w:rPr>
           <w:b/>
         </w:rPr>
+        <w:t>_size_bytes</w:t>
+      </w:r>
+      <w:r>
+        <w:t xml:space="preserve">, </w:t>
+      </w:r>
+      <w:r>
+        <w:t>and</w:t>
+      </w:r>
+      <w:r>
+        <w:t xml:space="preserve"> </w:t>
+      </w:r>
+      <w:r>
+        <w:rPr>
+          <w:b/>
+        </w:rPr>
         <w:t>show_M3_to_A7_content_flag</w:t>
       </w:r>
       <w:r>
         <w:t>.</w:t>
       </w:r>
-    </w:p>
-    <w:p>
+      <w:r>
+        <w:t xml:space="preserve"> </w:t>
+      </w:r>
       <w:r>
         <w:t xml:space="preserve">It then opens the </w:t>
       </w:r>
@@ -5375,7 +5684,10 @@
         <w:t>MBOX_DEVICE_MASTER_NAME</w:t>
       </w:r>
       <w:r>
-        <w:t xml:space="preserve"> (defined in </w:t>
+        <w:t xml:space="preserve">, as </w:t>
+      </w:r>
+      <w:r>
+        <w:t xml:space="preserve">defined in </w:t>
       </w:r>
       <w:r>
         <w:rPr>
@@ -5468,7 +5780,10 @@
     </w:p>
     <w:p>
       <w:r>
-        <w:t>In linux (not sure why) t</w:t>
+        <w:t>Again, the i</w:t>
+      </w:r>
+      <w:r>
+        <w:t>n linux t</w:t>
       </w:r>
       <w:r>
         <w:t xml:space="preserve">he first </w:t>
@@ -5483,31 +5798,60 @@
         <w:t xml:space="preserve">(the first data register) </w:t>
       </w:r>
       <w:r>
-        <w:t>used for Core ID.</w:t>
+        <w:t xml:space="preserve">is </w:t>
+      </w:r>
+      <w:r>
+        <w:t>used for Core ID</w:t>
+      </w:r>
+      <w:r>
+        <w:t>#</w:t>
+      </w:r>
+      <w:r>
+        <w:t>.</w:t>
       </w:r>
       <w:r>
         <w:t xml:space="preserve"> The main application then </w:t>
       </w:r>
       <w:r>
-        <w:t>fills the</w:t>
+        <w:t xml:space="preserve">fills </w:t>
+      </w:r>
+      <w:r>
+        <w:t>IPCM data register</w:t>
+      </w:r>
+      <w:r>
+        <w:t>s</w:t>
       </w:r>
       <w:r>
         <w:t xml:space="preserve"> </w:t>
       </w:r>
       <w:r>
-        <w:t xml:space="preserve">#1 and #2 IPCM data register with </w:t>
+        <w:t xml:space="preserve">#1 and #2 </w:t>
+      </w:r>
+      <w:r>
+        <w:t xml:space="preserve">with </w:t>
       </w:r>
       <w:r>
         <w:t xml:space="preserve">a </w:t>
       </w:r>
-      <w:r>
-        <w:t xml:space="preserve">cycle pattern </w:t>
-      </w:r>
-      <w:r>
-        <w:t xml:space="preserve">so as to be able to easily </w:t>
-      </w:r>
-      <w:r>
-        <w:t>verify consistency on M3 side</w:t>
+      <w:proofErr w:type="gramStart"/>
+      <w:r>
+        <w:t>never ending</w:t>
+      </w:r>
+      <w:proofErr w:type="gramEnd"/>
+      <w:r>
+        <w:t xml:space="preserve"> enumeration sequence </w:t>
+      </w:r>
+      <w:r>
+        <w:t xml:space="preserve">so as to to easily </w:t>
+      </w:r>
+      <w:r>
+        <w:t xml:space="preserve">verify consistency on </w:t>
+      </w:r>
+      <w:r>
+        <w:t xml:space="preserve">the </w:t>
+      </w:r>
+      <w:r>
+        <w:t>M3 side</w:t>
       </w:r>
       <w:r>
         <w:t>.</w:t>
@@ -6725,39 +7069,19 @@
     <w:pPr>
       <w:pStyle w:val="1"/>
     </w:pPr>
-    <w:r>
-      <w:fldChar w:fldCharType="begin"/>
-    </w:r>
-    <w:r>
-      <w:instrText xml:space="preserve"> DOCPROPERTY  Subject  \* MERGEFORMAT </w:instrText>
-    </w:r>
-    <w:r>
-      <w:fldChar w:fldCharType="separate"/>
-    </w:r>
-    <w:r>
-      <w:t>R01ANxxxxEU</w:t>
-    </w:r>
-    <w:r>
-      <w:fldChar w:fldCharType="end"/>
-    </w:r>
+    <w:fldSimple w:instr=" DOCPROPERTY  Subject  \* MERGEFORMAT ">
+      <w:r>
+        <w:t>R01ANxxxxEU</w:t>
+      </w:r>
+    </w:fldSimple>
     <w:r>
       <w:t xml:space="preserve">  </w:t>
     </w:r>
-    <w:r>
-      <w:fldChar w:fldCharType="begin"/>
-    </w:r>
-    <w:r>
-      <w:instrText xml:space="preserve"> DOCPROPERTY  Category  \* MERGEFORMAT </w:instrText>
-    </w:r>
-    <w:r>
-      <w:fldChar w:fldCharType="separate"/>
-    </w:r>
-    <w:r>
-      <w:t>Rev.1.00</w:t>
-    </w:r>
-    <w:r>
-      <w:fldChar w:fldCharType="end"/>
-    </w:r>
+    <w:fldSimple w:instr=" DOCPROPERTY  Category  \* MERGEFORMAT ">
+      <w:r>
+        <w:t>Rev.1.00</w:t>
+      </w:r>
+    </w:fldSimple>
     <w:r>
       <w:rPr>
         <w:rFonts w:hint="eastAsia"/>
@@ -6780,21 +7104,11 @@
     <w:r>
       <w:br/>
     </w:r>
-    <w:r>
-      <w:fldChar w:fldCharType="begin"/>
-    </w:r>
-    <w:r>
-      <w:instrText xml:space="preserve"> DOCPROPERTY  Comments  \* MERGEFORMAT </w:instrText>
-    </w:r>
-    <w:r>
-      <w:fldChar w:fldCharType="separate"/>
-    </w:r>
-    <w:r>
-      <w:t>May 19, 2020</w:t>
-    </w:r>
-    <w:r>
-      <w:fldChar w:fldCharType="end"/>
-    </w:r>
+    <w:fldSimple w:instr=" DOCPROPERTY  Comments  \* MERGEFORMAT ">
+      <w:r>
+        <w:t>May 19, 2020</w:t>
+      </w:r>
+    </w:fldSimple>
     <w:r>
       <w:tab/>
     </w:r>
@@ -6862,42 +7176,19 @@
     <w:pPr>
       <w:pStyle w:val="1"/>
     </w:pPr>
-    <w:r>
-      <w:fldChar w:fldCharType="begin"/>
-    </w:r>
-    <w:r>
-      <w:instrText xml:space="preserve"> DOCPROPERTY  Subject  \* MERGEFORMAT </w:instrText>
-    </w:r>
-    <w:r>
-      <w:fldChar w:fldCharType="separate"/>
-    </w:r>
-    <w:r>
-      <w:t>R01ANxxxxEU</w:t>
-    </w:r>
-    <w:r>
-      <w:fldChar w:fldCharType="end"/>
-    </w:r>
+    <w:fldSimple w:instr=" DOCPROPERTY  Subject  \* MERGEFORMAT ">
+      <w:r>
+        <w:t>R01ANxxxxEU</w:t>
+      </w:r>
+    </w:fldSimple>
     <w:r>
       <w:t xml:space="preserve">  </w:t>
     </w:r>
-    <w:r>
-      <w:fldChar w:fldCharType="begin"/>
-    </w:r>
-    <w:r>
-      <w:instrText xml:space="preserve"> D</w:instrText>
-    </w:r>
-    <w:r>
-      <w:instrText xml:space="preserve">OCPROPERTY  Category  \* MERGEFORMAT </w:instrText>
-    </w:r>
-    <w:r>
-      <w:fldChar w:fldCharType="separate"/>
-    </w:r>
-    <w:r>
-      <w:t>Rev.0.90</w:t>
-    </w:r>
-    <w:r>
-      <w:fldChar w:fldCharType="end"/>
-    </w:r>
+    <w:fldSimple w:instr=" DOCPROPERTY  Category  \* MERGEFORMAT ">
+      <w:r>
+        <w:t>Rev.0.90</w:t>
+      </w:r>
+    </w:fldSimple>
     <w:r>
       <w:rPr>
         <w:rFonts w:hint="eastAsia"/>
@@ -6920,21 +7211,11 @@
     <w:r>
       <w:br/>
     </w:r>
-    <w:r>
-      <w:fldChar w:fldCharType="begin"/>
-    </w:r>
-    <w:r>
-      <w:instrText xml:space="preserve"> DOCPROPERTY  Comments  \* MERGEFORMAT </w:instrText>
-    </w:r>
-    <w:r>
-      <w:fldChar w:fldCharType="separate"/>
-    </w:r>
-    <w:r>
-      <w:t>May 19, 2020</w:t>
-    </w:r>
-    <w:r>
-      <w:fldChar w:fldCharType="end"/>
-    </w:r>
+    <w:fldSimple w:instr=" DOCPROPERTY  Comments  \* MERGEFORMAT ">
+      <w:r>
+        <w:t>May 19, 2020</w:t>
+      </w:r>
+    </w:fldSimple>
     <w:r>
       <w:tab/>
     </w:r>
@@ -12191,7 +12472,7 @@
 </file>
 
 <file path=customXml/itemProps1.xml><?xml version="1.0" encoding="utf-8"?>
-<ds:datastoreItem xmlns:ds="http://schemas.openxmlformats.org/officeDocument/2006/customXml" ds:itemID="{2E303128-9060-4152-9711-6762C78E33FC}">
+<ds:datastoreItem xmlns:ds="http://schemas.openxmlformats.org/officeDocument/2006/customXml" ds:itemID="{DA2369A6-8283-45D9-A97D-6B5BD95AC79D}">
   <ds:schemaRefs>
     <ds:schemaRef ds:uri="http://schemas.openxmlformats.org/officeDocument/2006/bibliography"/>
   </ds:schemaRefs>

</xml_diff>

<commit_message>
Update Table of content, headers, footers.
</commit_message>
<xml_diff>
--- a/RZN-IPCM-Example-and-Usage-Notes.docx
+++ b/RZN-IPCM-Example-and-Usage-Notes.docx
@@ -73,11 +73,21 @@
                             <w:pPr>
                               <w:pStyle w:val="lonrnrd"/>
                             </w:pPr>
-                            <w:fldSimple w:instr=" Subject   \* MERGEFORMAT ">
-                              <w:r>
-                                <w:t>R01ANxxxxEU</w:t>
-                              </w:r>
-                            </w:fldSimple>
+                            <w:r>
+                              <w:fldChar w:fldCharType="begin"/>
+                            </w:r>
+                            <w:r>
+                              <w:instrText xml:space="preserve"> Subject   \* MERGEFORMAT </w:instrText>
+                            </w:r>
+                            <w:r>
+                              <w:fldChar w:fldCharType="separate"/>
+                            </w:r>
+                            <w:r>
+                              <w:t>R01ANxxxxEU</w:t>
+                            </w:r>
+                            <w:r>
+                              <w:fldChar w:fldCharType="end"/>
+                            </w:r>
                           </w:p>
                           <w:p>
                             <w:pPr>
@@ -107,11 +117,21 @@
                             <w:r>
                               <w:br/>
                             </w:r>
-                            <w:fldSimple w:instr=" Comments   \* MERGEFORMAT ">
-                              <w:r>
-                                <w:t>May 19, 2020</w:t>
-                              </w:r>
-                            </w:fldSimple>
+                            <w:r>
+                              <w:fldChar w:fldCharType="begin"/>
+                            </w:r>
+                            <w:r>
+                              <w:instrText xml:space="preserve"> Comments   \* MERGEFORMAT </w:instrText>
+                            </w:r>
+                            <w:r>
+                              <w:fldChar w:fldCharType="separate"/>
+                            </w:r>
+                            <w:r>
+                              <w:t>May 19, 2020</w:t>
+                            </w:r>
+                            <w:r>
+                              <w:fldChar w:fldCharType="end"/>
+                            </w:r>
                           </w:p>
                         </w:txbxContent>
                       </wps:txbx>
@@ -143,11 +163,21 @@
                       <w:pPr>
                         <w:pStyle w:val="lonrnrd"/>
                       </w:pPr>
-                      <w:fldSimple w:instr=" Subject   \* MERGEFORMAT ">
-                        <w:r>
-                          <w:t>R01ANxxxxEU</w:t>
-                        </w:r>
-                      </w:fldSimple>
+                      <w:r>
+                        <w:fldChar w:fldCharType="begin"/>
+                      </w:r>
+                      <w:r>
+                        <w:instrText xml:space="preserve"> Subject   \* MERGEFORMAT </w:instrText>
+                      </w:r>
+                      <w:r>
+                        <w:fldChar w:fldCharType="separate"/>
+                      </w:r>
+                      <w:r>
+                        <w:t>R01ANxxxxEU</w:t>
+                      </w:r>
+                      <w:r>
+                        <w:fldChar w:fldCharType="end"/>
+                      </w:r>
                     </w:p>
                     <w:p>
                       <w:pPr>
@@ -177,11 +207,21 @@
                       <w:r>
                         <w:br/>
                       </w:r>
-                      <w:fldSimple w:instr=" Comments   \* MERGEFORMAT ">
-                        <w:r>
-                          <w:t>May 19, 2020</w:t>
-                        </w:r>
-                      </w:fldSimple>
+                      <w:r>
+                        <w:fldChar w:fldCharType="begin"/>
+                      </w:r>
+                      <w:r>
+                        <w:instrText xml:space="preserve"> Comments   \* MERGEFORMAT </w:instrText>
+                      </w:r>
+                      <w:r>
+                        <w:fldChar w:fldCharType="separate"/>
+                      </w:r>
+                      <w:r>
+                        <w:t>May 19, 2020</w:t>
+                      </w:r>
+                      <w:r>
+                        <w:fldChar w:fldCharType="end"/>
+                      </w:r>
                     </w:p>
                   </w:txbxContent>
                 </v:textbox>
@@ -692,19 +732,7 @@
         <w:rPr>
           <w:rStyle w:val="Hyperlink"/>
         </w:rPr>
-        <w:t>RZ/N1 h</w:t>
-      </w:r>
-      <w:r>
-        <w:rPr>
-          <w:rStyle w:val="Hyperlink"/>
-        </w:rPr>
-        <w:t>o</w:t>
-      </w:r>
-      <w:r>
-        <w:rPr>
-          <w:rStyle w:val="Hyperlink"/>
-        </w:rPr>
-        <w:t>mepage</w:t>
+        <w:t>RZ/N1 homepage</w:t>
       </w:r>
       <w:r>
         <w:fldChar w:fldCharType="end"/>
@@ -972,17 +1000,13 @@
           <w:pPr>
             <w:pStyle w:val="TOC1"/>
             <w:rPr>
+              <w:rFonts w:asciiTheme="minorHAnsi" w:eastAsiaTheme="minorEastAsia" w:hAnsiTheme="minorHAnsi" w:cstheme="minorBidi"/>
+              <w:b w:val="0"/>
               <w:noProof/>
+              <w:szCs w:val="22"/>
+              <w:lang w:eastAsia="en-US"/>
             </w:rPr>
           </w:pPr>
-          <w:r>
-            <w:rPr>
-              <w:rFonts w:ascii="Times New Roman" w:eastAsia="MS Mincho" w:hAnsi="Times New Roman"/>
-              <w:b w:val="0"/>
-              <w:sz w:val="20"/>
-            </w:rPr>
-            <w:t xml:space="preserve"> 1</w:t>
-          </w:r>
           <w:r>
             <w:rPr>
               <w:b w:val="0"/>
@@ -1001,19 +1025,7 @@
             </w:rPr>
             <w:fldChar w:fldCharType="separate"/>
           </w:r>
-        </w:p>
-        <w:p>
-          <w:pPr>
-            <w:pStyle w:val="TOC1"/>
-            <w:rPr>
-              <w:rFonts w:asciiTheme="minorHAnsi" w:eastAsiaTheme="minorEastAsia" w:hAnsiTheme="minorHAnsi" w:cstheme="minorBidi"/>
-              <w:b w:val="0"/>
-              <w:noProof/>
-              <w:szCs w:val="22"/>
-              <w:lang w:eastAsia="en-US"/>
-            </w:rPr>
-          </w:pPr>
-          <w:hyperlink w:anchor="_Toc40778812" w:history="1">
+          <w:hyperlink w:anchor="_Toc40857578" w:history="1">
             <w:r>
               <w:rPr>
                 <w:rStyle w:val="Hyperlink"/>
@@ -1057,7 +1069,7 @@
                 <w:noProof/>
                 <w:webHidden/>
               </w:rPr>
-              <w:instrText xml:space="preserve"> PAGEREF _Toc40778812 \h </w:instrText>
+              <w:instrText xml:space="preserve"> PAGEREF _Toc40857578 \h </w:instrText>
             </w:r>
             <w:r>
               <w:rPr>
@@ -1099,7 +1111,7 @@
               <w:lang w:eastAsia="en-US"/>
             </w:rPr>
           </w:pPr>
-          <w:hyperlink w:anchor="_Toc40778813" w:history="1">
+          <w:hyperlink w:anchor="_Toc40857579" w:history="1">
             <w:r>
               <w:rPr>
                 <w:rStyle w:val="Hyperlink"/>
@@ -1143,7 +1155,7 @@
                 <w:noProof/>
                 <w:webHidden/>
               </w:rPr>
-              <w:instrText xml:space="preserve"> PAGEREF _Toc40778813 \h </w:instrText>
+              <w:instrText xml:space="preserve"> PAGEREF _Toc40857579 \h </w:instrText>
             </w:r>
             <w:r>
               <w:rPr>
@@ -1186,7 +1198,7 @@
               <w:lang w:eastAsia="en-US"/>
             </w:rPr>
           </w:pPr>
-          <w:hyperlink w:anchor="_Toc40778814" w:history="1">
+          <w:hyperlink w:anchor="_Toc40857580" w:history="1">
             <w:r>
               <w:rPr>
                 <w:rStyle w:val="Hyperlink"/>
@@ -1231,7 +1243,7 @@
                 <w:noProof/>
                 <w:webHidden/>
               </w:rPr>
-              <w:instrText xml:space="preserve"> PAGEREF _Toc40778814 \h </w:instrText>
+              <w:instrText xml:space="preserve"> PAGEREF _Toc40857580 \h </w:instrText>
             </w:r>
             <w:r>
               <w:rPr>
@@ -1274,7 +1286,7 @@
               <w:lang w:eastAsia="en-US"/>
             </w:rPr>
           </w:pPr>
-          <w:hyperlink w:anchor="_Toc40778815" w:history="1">
+          <w:hyperlink w:anchor="_Toc40857581" w:history="1">
             <w:r>
               <w:rPr>
                 <w:rStyle w:val="Hyperlink"/>
@@ -1319,7 +1331,7 @@
                 <w:noProof/>
                 <w:webHidden/>
               </w:rPr>
-              <w:instrText xml:space="preserve"> PAGEREF _Toc40778815 \h </w:instrText>
+              <w:instrText xml:space="preserve"> PAGEREF _Toc40857581 \h </w:instrText>
             </w:r>
             <w:r>
               <w:rPr>
@@ -1361,7 +1373,7 @@
               <w:lang w:eastAsia="en-US"/>
             </w:rPr>
           </w:pPr>
-          <w:hyperlink w:anchor="_Toc40778816" w:history="1">
+          <w:hyperlink w:anchor="_Toc40857582" w:history="1">
             <w:r>
               <w:rPr>
                 <w:rStyle w:val="Hyperlink"/>
@@ -1405,7 +1417,7 @@
                 <w:noProof/>
                 <w:webHidden/>
               </w:rPr>
-              <w:instrText xml:space="preserve"> PAGEREF _Toc40778816 \h </w:instrText>
+              <w:instrText xml:space="preserve"> PAGEREF _Toc40857582 \h </w:instrText>
             </w:r>
             <w:r>
               <w:rPr>
@@ -1447,7 +1459,7 @@
               <w:lang w:eastAsia="en-US"/>
             </w:rPr>
           </w:pPr>
-          <w:hyperlink w:anchor="_Toc40778817" w:history="1">
+          <w:hyperlink w:anchor="_Toc40857583" w:history="1">
             <w:r>
               <w:rPr>
                 <w:rStyle w:val="Hyperlink"/>
@@ -1491,7 +1503,7 @@
                 <w:noProof/>
                 <w:webHidden/>
               </w:rPr>
-              <w:instrText xml:space="preserve"> PAGEREF _Toc40778817 \h </w:instrText>
+              <w:instrText xml:space="preserve"> PAGEREF _Toc40857583 \h </w:instrText>
             </w:r>
             <w:r>
               <w:rPr>
@@ -1511,7 +1523,7 @@
                 <w:noProof/>
                 <w:webHidden/>
               </w:rPr>
-              <w:t>4</w:t>
+              <w:t>3</w:t>
             </w:r>
             <w:r>
               <w:rPr>
@@ -1533,7 +1545,7 @@
               <w:lang w:eastAsia="en-US"/>
             </w:rPr>
           </w:pPr>
-          <w:hyperlink w:anchor="_Toc40778818" w:history="1">
+          <w:hyperlink w:anchor="_Toc40857584" w:history="1">
             <w:r>
               <w:rPr>
                 <w:rStyle w:val="Hyperlink"/>
@@ -1577,7 +1589,7 @@
                 <w:noProof/>
                 <w:webHidden/>
               </w:rPr>
-              <w:instrText xml:space="preserve"> PAGEREF _Toc40778818 \h </w:instrText>
+              <w:instrText xml:space="preserve"> PAGEREF _Toc40857584 \h </w:instrText>
             </w:r>
             <w:r>
               <w:rPr>
@@ -1620,7 +1632,7 @@
               <w:lang w:eastAsia="en-US"/>
             </w:rPr>
           </w:pPr>
-          <w:hyperlink w:anchor="_Toc40778819" w:history="1">
+          <w:hyperlink w:anchor="_Toc40857585" w:history="1">
             <w:r>
               <w:rPr>
                 <w:rStyle w:val="Hyperlink"/>
@@ -1665,7 +1677,7 @@
                 <w:noProof/>
                 <w:webHidden/>
               </w:rPr>
-              <w:instrText xml:space="preserve"> PAGEREF _Toc40778819 \h </w:instrText>
+              <w:instrText xml:space="preserve"> PAGEREF _Toc40857585 \h </w:instrText>
             </w:r>
             <w:r>
               <w:rPr>
@@ -1708,7 +1720,7 @@
               <w:lang w:eastAsia="en-US"/>
             </w:rPr>
           </w:pPr>
-          <w:hyperlink w:anchor="_Toc40778820" w:history="1">
+          <w:hyperlink w:anchor="_Toc40857586" w:history="1">
             <w:r>
               <w:rPr>
                 <w:rStyle w:val="Hyperlink"/>
@@ -1753,7 +1765,7 @@
                 <w:noProof/>
                 <w:webHidden/>
               </w:rPr>
-              <w:instrText xml:space="preserve"> PAGEREF _Toc40778820 \h </w:instrText>
+              <w:instrText xml:space="preserve"> PAGEREF _Toc40857586 \h </w:instrText>
             </w:r>
             <w:r>
               <w:rPr>
@@ -1796,7 +1808,7 @@
               <w:lang w:eastAsia="en-US"/>
             </w:rPr>
           </w:pPr>
-          <w:hyperlink w:anchor="_Toc40778821" w:history="1">
+          <w:hyperlink w:anchor="_Toc40857587" w:history="1">
             <w:r>
               <w:rPr>
                 <w:rStyle w:val="Hyperlink"/>
@@ -1841,7 +1853,7 @@
                 <w:noProof/>
                 <w:webHidden/>
               </w:rPr>
-              <w:instrText xml:space="preserve"> PAGEREF _Toc40778821 \h </w:instrText>
+              <w:instrText xml:space="preserve"> PAGEREF _Toc40857587 \h </w:instrText>
             </w:r>
             <w:r>
               <w:rPr>
@@ -1884,7 +1896,7 @@
               <w:lang w:eastAsia="en-US"/>
             </w:rPr>
           </w:pPr>
-          <w:hyperlink w:anchor="_Toc40778822" w:history="1">
+          <w:hyperlink w:anchor="_Toc40857588" w:history="1">
             <w:r>
               <w:rPr>
                 <w:rStyle w:val="Hyperlink"/>
@@ -1929,7 +1941,7 @@
                 <w:noProof/>
                 <w:webHidden/>
               </w:rPr>
-              <w:instrText xml:space="preserve"> PAGEREF _Toc40778822 \h </w:instrText>
+              <w:instrText xml:space="preserve"> PAGEREF _Toc40857588 \h </w:instrText>
             </w:r>
             <w:r>
               <w:rPr>
@@ -1971,7 +1983,7 @@
               <w:lang w:eastAsia="en-US"/>
             </w:rPr>
           </w:pPr>
-          <w:hyperlink w:anchor="_Toc40778823" w:history="1">
+          <w:hyperlink w:anchor="_Toc40857589" w:history="1">
             <w:r>
               <w:rPr>
                 <w:rStyle w:val="Hyperlink"/>
@@ -2015,7 +2027,7 @@
                 <w:noProof/>
                 <w:webHidden/>
               </w:rPr>
-              <w:instrText xml:space="preserve"> PAGEREF _Toc40778823 \h </w:instrText>
+              <w:instrText xml:space="preserve"> PAGEREF _Toc40857589 \h </w:instrText>
             </w:r>
             <w:r>
               <w:rPr>
@@ -2035,7 +2047,7 @@
                 <w:noProof/>
                 <w:webHidden/>
               </w:rPr>
-              <w:t>5</w:t>
+              <w:t>4</w:t>
             </w:r>
             <w:r>
               <w:rPr>
@@ -2058,7 +2070,7 @@
               <w:lang w:eastAsia="en-US"/>
             </w:rPr>
           </w:pPr>
-          <w:hyperlink w:anchor="_Toc40778824" w:history="1">
+          <w:hyperlink w:anchor="_Toc40857590" w:history="1">
             <w:r>
               <w:rPr>
                 <w:rStyle w:val="Hyperlink"/>
@@ -2103,7 +2115,7 @@
                 <w:noProof/>
                 <w:webHidden/>
               </w:rPr>
-              <w:instrText xml:space="preserve"> PAGEREF _Toc40778824 \h </w:instrText>
+              <w:instrText xml:space="preserve"> PAGEREF _Toc40857590 \h </w:instrText>
             </w:r>
             <w:r>
               <w:rPr>
@@ -2123,7 +2135,7 @@
                 <w:noProof/>
                 <w:webHidden/>
               </w:rPr>
-              <w:t>5</w:t>
+              <w:t>4</w:t>
             </w:r>
             <w:r>
               <w:rPr>
@@ -2146,7 +2158,7 @@
               <w:lang w:eastAsia="en-US"/>
             </w:rPr>
           </w:pPr>
-          <w:hyperlink w:anchor="_Toc40778825" w:history="1">
+          <w:hyperlink w:anchor="_Toc40857591" w:history="1">
             <w:r>
               <w:rPr>
                 <w:rStyle w:val="Hyperlink"/>
@@ -2191,7 +2203,7 @@
                 <w:noProof/>
                 <w:webHidden/>
               </w:rPr>
-              <w:instrText xml:space="preserve"> PAGEREF _Toc40778825 \h </w:instrText>
+              <w:instrText xml:space="preserve"> PAGEREF _Toc40857591 \h </w:instrText>
             </w:r>
             <w:r>
               <w:rPr>
@@ -2211,7 +2223,7 @@
                 <w:noProof/>
                 <w:webHidden/>
               </w:rPr>
-              <w:t>5</w:t>
+              <w:t>4</w:t>
             </w:r>
             <w:r>
               <w:rPr>
@@ -2234,7 +2246,7 @@
               <w:lang w:eastAsia="en-US"/>
             </w:rPr>
           </w:pPr>
-          <w:hyperlink w:anchor="_Toc40778826" w:history="1">
+          <w:hyperlink w:anchor="_Toc40857592" w:history="1">
             <w:r>
               <w:rPr>
                 <w:rStyle w:val="Hyperlink"/>
@@ -2279,7 +2291,7 @@
                 <w:noProof/>
                 <w:webHidden/>
               </w:rPr>
-              <w:instrText xml:space="preserve"> PAGEREF _Toc40778826 \h </w:instrText>
+              <w:instrText xml:space="preserve"> PAGEREF _Toc40857592 \h </w:instrText>
             </w:r>
             <w:r>
               <w:rPr>
@@ -2322,7 +2334,7 @@
               <w:lang w:eastAsia="en-US"/>
             </w:rPr>
           </w:pPr>
-          <w:hyperlink w:anchor="_Toc40778827" w:history="1">
+          <w:hyperlink w:anchor="_Toc40857593" w:history="1">
             <w:r>
               <w:rPr>
                 <w:rStyle w:val="Hyperlink"/>
@@ -2367,7 +2379,7 @@
                 <w:noProof/>
                 <w:webHidden/>
               </w:rPr>
-              <w:instrText xml:space="preserve"> PAGEREF _Toc40778827 \h </w:instrText>
+              <w:instrText xml:space="preserve"> PAGEREF _Toc40857593 \h </w:instrText>
             </w:r>
             <w:r>
               <w:rPr>
@@ -2410,7 +2422,7 @@
               <w:lang w:eastAsia="en-US"/>
             </w:rPr>
           </w:pPr>
-          <w:hyperlink w:anchor="_Toc40778828" w:history="1">
+          <w:hyperlink w:anchor="_Toc40857594" w:history="1">
             <w:r>
               <w:rPr>
                 <w:rStyle w:val="Hyperlink"/>
@@ -2455,7 +2467,7 @@
                 <w:noProof/>
                 <w:webHidden/>
               </w:rPr>
-              <w:instrText xml:space="preserve"> PAGEREF _Toc40778828 \h </w:instrText>
+              <w:instrText xml:space="preserve"> PAGEREF _Toc40857594 \h </w:instrText>
             </w:r>
             <w:r>
               <w:rPr>
@@ -2498,7 +2510,7 @@
               <w:lang w:eastAsia="en-US"/>
             </w:rPr>
           </w:pPr>
-          <w:hyperlink w:anchor="_Toc40778829" w:history="1">
+          <w:hyperlink w:anchor="_Toc40857595" w:history="1">
             <w:r>
               <w:rPr>
                 <w:rStyle w:val="Hyperlink"/>
@@ -2543,7 +2555,7 @@
                 <w:noProof/>
                 <w:webHidden/>
               </w:rPr>
-              <w:instrText xml:space="preserve"> PAGEREF _Toc40778829 \h </w:instrText>
+              <w:instrText xml:space="preserve"> PAGEREF _Toc40857595 \h </w:instrText>
             </w:r>
             <w:r>
               <w:rPr>
@@ -2586,7 +2598,7 @@
               <w:lang w:eastAsia="en-US"/>
             </w:rPr>
           </w:pPr>
-          <w:hyperlink w:anchor="_Toc40778830" w:history="1">
+          <w:hyperlink w:anchor="_Toc40857596" w:history="1">
             <w:r>
               <w:rPr>
                 <w:rStyle w:val="Hyperlink"/>
@@ -2631,7 +2643,7 @@
                 <w:noProof/>
                 <w:webHidden/>
               </w:rPr>
-              <w:instrText xml:space="preserve"> PAGEREF _Toc40778830 \h </w:instrText>
+              <w:instrText xml:space="preserve"> PAGEREF _Toc40857596 \h </w:instrText>
             </w:r>
             <w:r>
               <w:rPr>
@@ -2674,7 +2686,7 @@
               <w:lang w:eastAsia="en-US"/>
             </w:rPr>
           </w:pPr>
-          <w:hyperlink w:anchor="_Toc40778831" w:history="1">
+          <w:hyperlink w:anchor="_Toc40857597" w:history="1">
             <w:r>
               <w:rPr>
                 <w:rStyle w:val="Hyperlink"/>
@@ -2719,7 +2731,7 @@
                 <w:noProof/>
                 <w:webHidden/>
               </w:rPr>
-              <w:instrText xml:space="preserve"> PAGEREF _Toc40778831 \h </w:instrText>
+              <w:instrText xml:space="preserve"> PAGEREF _Toc40857597 \h </w:instrText>
             </w:r>
             <w:r>
               <w:rPr>
@@ -2739,7 +2751,7 @@
                 <w:noProof/>
                 <w:webHidden/>
               </w:rPr>
-              <w:t>6</w:t>
+              <w:t>5</w:t>
             </w:r>
             <w:r>
               <w:rPr>
@@ -2762,7 +2774,7 @@
               <w:lang w:eastAsia="en-US"/>
             </w:rPr>
           </w:pPr>
-          <w:hyperlink w:anchor="_Toc40778832" w:history="1">
+          <w:hyperlink w:anchor="_Toc40857598" w:history="1">
             <w:r>
               <w:rPr>
                 <w:rStyle w:val="Hyperlink"/>
@@ -2807,7 +2819,7 @@
                 <w:noProof/>
                 <w:webHidden/>
               </w:rPr>
-              <w:instrText xml:space="preserve"> PAGEREF _Toc40778832 \h </w:instrText>
+              <w:instrText xml:space="preserve"> PAGEREF _Toc40857598 \h </w:instrText>
             </w:r>
             <w:r>
               <w:rPr>
@@ -2827,7 +2839,7 @@
                 <w:noProof/>
                 <w:webHidden/>
               </w:rPr>
-              <w:t>6</w:t>
+              <w:t>5</w:t>
             </w:r>
             <w:r>
               <w:rPr>
@@ -2849,7 +2861,7 @@
               <w:lang w:eastAsia="en-US"/>
             </w:rPr>
           </w:pPr>
-          <w:hyperlink w:anchor="_Toc40778833" w:history="1">
+          <w:hyperlink w:anchor="_Toc40857599" w:history="1">
             <w:r>
               <w:rPr>
                 <w:rStyle w:val="Hyperlink"/>
@@ -2893,7 +2905,7 @@
                 <w:noProof/>
                 <w:webHidden/>
               </w:rPr>
-              <w:instrText xml:space="preserve"> PAGEREF _Toc40778833 \h </w:instrText>
+              <w:instrText xml:space="preserve"> PAGEREF _Toc40857599 \h </w:instrText>
             </w:r>
             <w:r>
               <w:rPr>
@@ -2936,7 +2948,7 @@
               <w:lang w:eastAsia="en-US"/>
             </w:rPr>
           </w:pPr>
-          <w:hyperlink w:anchor="_Toc40778834" w:history="1">
+          <w:hyperlink w:anchor="_Toc40857600" w:history="1">
             <w:r>
               <w:rPr>
                 <w:rStyle w:val="Hyperlink"/>
@@ -2981,7 +2993,7 @@
                 <w:noProof/>
                 <w:webHidden/>
               </w:rPr>
-              <w:instrText xml:space="preserve"> PAGEREF _Toc40778834 \h </w:instrText>
+              <w:instrText xml:space="preserve"> PAGEREF _Toc40857600 \h </w:instrText>
             </w:r>
             <w:r>
               <w:rPr>
@@ -3034,7 +3046,7 @@
       <w:pPr>
         <w:pStyle w:val="Heading1"/>
       </w:pPr>
-      <w:bookmarkStart w:id="7" w:name="_Toc40778812"/>
+      <w:bookmarkStart w:id="7" w:name="_Toc40857578"/>
       <w:r>
         <w:t>Overview</w:t>
       </w:r>
@@ -3207,7 +3219,6 @@
         <w:rPr>
           <w:b/>
         </w:rPr>
-        <w:lastRenderedPageBreak/>
         <w:t>M3</w:t>
       </w:r>
       <w:r>
@@ -3253,6 +3264,7 @@
         <w:rPr>
           <w:b/>
         </w:rPr>
+        <w:lastRenderedPageBreak/>
         <w:t>A7</w:t>
       </w:r>
       <w:r>
@@ -3266,7 +3278,7 @@
       <w:pPr>
         <w:pStyle w:val="Heading1"/>
       </w:pPr>
-      <w:bookmarkStart w:id="8" w:name="_Toc40778813"/>
+      <w:bookmarkStart w:id="8" w:name="_Toc40857579"/>
       <w:r>
         <w:t xml:space="preserve">How </w:t>
       </w:r>
@@ -3329,7 +3341,7 @@
       <w:pPr>
         <w:pStyle w:val="Heading2"/>
       </w:pPr>
-      <w:bookmarkStart w:id="9" w:name="_Toc40778814"/>
+      <w:bookmarkStart w:id="9" w:name="_Toc40857580"/>
       <w:r>
         <w:t>M3</w:t>
       </w:r>
@@ -3391,7 +3403,7 @@
         <w:pStyle w:val="Heading2"/>
       </w:pPr>
       <w:bookmarkStart w:id="10" w:name="_Ref40690160"/>
-      <w:bookmarkStart w:id="11" w:name="_Toc40778815"/>
+      <w:bookmarkStart w:id="11" w:name="_Toc40857581"/>
       <w:r>
         <w:t>A7 (</w:t>
       </w:r>
@@ -3588,92 +3600,90 @@
       <w:r>
         <w:t>.</w:t>
       </w:r>
-      <w:bookmarkStart w:id="12" w:name="_GoBack"/>
+    </w:p>
+    <w:p>
+      <w:pPr>
+        <w:pStyle w:val="ListBullet2"/>
+      </w:pPr>
+      <w:r>
+        <w:rPr>
+          <w:b/>
+        </w:rPr>
+        <w:t>s</w:t>
+      </w:r>
+      <w:r>
+        <w:rPr>
+          <w:b/>
+        </w:rPr>
+        <w:t>how</w:t>
+      </w:r>
+      <w:r>
+        <w:rPr>
+          <w:b/>
+        </w:rPr>
+        <w:t xml:space="preserve"> </w:t>
+      </w:r>
+      <w:r>
+        <w:rPr>
+          <w:b/>
+        </w:rPr>
+        <w:t>M3</w:t>
+      </w:r>
+      <w:r>
+        <w:rPr>
+          <w:b/>
+        </w:rPr>
+        <w:t xml:space="preserve"> </w:t>
+      </w:r>
+      <w:r>
+        <w:rPr>
+          <w:b/>
+        </w:rPr>
+        <w:t>to</w:t>
+      </w:r>
+      <w:r>
+        <w:rPr>
+          <w:b/>
+        </w:rPr>
+        <w:t xml:space="preserve"> </w:t>
+      </w:r>
+      <w:r>
+        <w:rPr>
+          <w:b/>
+        </w:rPr>
+        <w:t>A7</w:t>
+      </w:r>
+      <w:r>
+        <w:rPr>
+          <w:b/>
+        </w:rPr>
+        <w:t xml:space="preserve"> </w:t>
+      </w:r>
+      <w:r>
+        <w:rPr>
+          <w:b/>
+        </w:rPr>
+        <w:t>content</w:t>
+      </w:r>
+      <w:r>
+        <w:t xml:space="preserve"> is a flag, 0 or 1, controlling whether to present the memory content received from M3.</w:t>
+      </w:r>
+    </w:p>
+    <w:p>
+      <w:pPr>
+        <w:pStyle w:val="Heading1"/>
+      </w:pPr>
+      <w:bookmarkStart w:id="12" w:name="_Toc40857582"/>
+      <w:r>
+        <w:t>I</w:t>
+      </w:r>
+      <w:r>
+        <w:t>nterrupt</w:t>
+      </w:r>
+      <w:r>
+        <w:t>s</w:t>
+      </w:r>
       <w:bookmarkEnd w:id="12"/>
-    </w:p>
-    <w:p>
-      <w:pPr>
-        <w:pStyle w:val="ListBullet2"/>
-      </w:pPr>
-      <w:r>
-        <w:rPr>
-          <w:b/>
-        </w:rPr>
-        <w:t>s</w:t>
-      </w:r>
-      <w:r>
-        <w:rPr>
-          <w:b/>
-        </w:rPr>
-        <w:t>how</w:t>
-      </w:r>
-      <w:r>
-        <w:rPr>
-          <w:b/>
-        </w:rPr>
-        <w:t xml:space="preserve"> </w:t>
-      </w:r>
-      <w:r>
-        <w:rPr>
-          <w:b/>
-        </w:rPr>
-        <w:t>M3</w:t>
-      </w:r>
-      <w:r>
-        <w:rPr>
-          <w:b/>
-        </w:rPr>
-        <w:t xml:space="preserve"> </w:t>
-      </w:r>
-      <w:r>
-        <w:rPr>
-          <w:b/>
-        </w:rPr>
-        <w:t>to</w:t>
-      </w:r>
-      <w:r>
-        <w:rPr>
-          <w:b/>
-        </w:rPr>
-        <w:t xml:space="preserve"> </w:t>
-      </w:r>
-      <w:r>
-        <w:rPr>
-          <w:b/>
-        </w:rPr>
-        <w:t>A7</w:t>
-      </w:r>
-      <w:r>
-        <w:rPr>
-          <w:b/>
-        </w:rPr>
-        <w:t xml:space="preserve"> </w:t>
-      </w:r>
-      <w:r>
-        <w:rPr>
-          <w:b/>
-        </w:rPr>
-        <w:t>content</w:t>
-      </w:r>
-      <w:r>
-        <w:t xml:space="preserve"> is a flag, 0 or 1, controlling whether to present the memory content received from M3.</w:t>
-      </w:r>
-    </w:p>
-    <w:p>
-      <w:pPr>
-        <w:pStyle w:val="Heading1"/>
-      </w:pPr>
-      <w:bookmarkStart w:id="13" w:name="_Toc40778816"/>
-      <w:r>
-        <w:t>I</w:t>
-      </w:r>
-      <w:r>
-        <w:t>nterrupt</w:t>
-      </w:r>
-      <w:r>
-        <w:t>s</w:t>
-      </w:r>
-      <w:bookmarkEnd w:id="13"/>
     </w:p>
     <w:p>
       <w:r>
@@ -4026,67 +4036,67 @@
       <w:pPr>
         <w:pStyle w:val="Heading1"/>
       </w:pPr>
-      <w:bookmarkStart w:id="14" w:name="_Toc40778817"/>
+      <w:bookmarkStart w:id="13" w:name="_Toc40857583"/>
+      <w:r>
+        <w:t>Mailboxes</w:t>
+      </w:r>
+      <w:bookmarkEnd w:id="13"/>
+    </w:p>
+    <w:p>
+      <w:r>
+        <w:t>T</w:t>
+      </w:r>
+      <w:r>
+        <w:t xml:space="preserve">he RZ/N </w:t>
+      </w:r>
+      <w:r>
+        <w:t xml:space="preserve">IPCM </w:t>
+      </w:r>
+      <w:r>
+        <w:t xml:space="preserve">has three mailboxes. These are shared between the cores. </w:t>
+      </w:r>
+    </w:p>
+    <w:p>
       <w:r>
         <w:lastRenderedPageBreak/>
-        <w:t>Mailboxes</w:t>
+        <w:t>Mailbox 0 is used for M3 to A7 data transfer, and mailbox 1 for A7-&gt;M3 transfer.</w:t>
+      </w:r>
+    </w:p>
+    <w:p>
+      <w:r>
+        <w:t>E</w:t>
+      </w:r>
+      <w:r>
+        <w:t xml:space="preserve">ach mailbox contains seven data registers to hold </w:t>
+      </w:r>
+      <w:r>
+        <w:t xml:space="preserve">a </w:t>
+      </w:r>
+      <w:r>
+        <w:t>message.</w:t>
+      </w:r>
+      <w:r>
+        <w:t xml:space="preserve"> Not all of them are used in the test code. Shared memory is used to exchange actual ‘payload’ data.</w:t>
+      </w:r>
+    </w:p>
+    <w:p>
+      <w:pPr>
+        <w:pStyle w:val="Heading1"/>
+      </w:pPr>
+      <w:bookmarkStart w:id="14" w:name="_Toc40857584"/>
+      <w:r>
+        <w:t xml:space="preserve">Shared </w:t>
+      </w:r>
+      <w:r>
+        <w:t>M</w:t>
+      </w:r>
+      <w:r>
+        <w:t>emory</w:t>
+      </w:r>
+      <w:r>
+        <w:t xml:space="preserve"> Region</w:t>
       </w:r>
       <w:bookmarkEnd w:id="14"/>
-    </w:p>
-    <w:p>
-      <w:r>
-        <w:t>T</w:t>
-      </w:r>
-      <w:r>
-        <w:t xml:space="preserve">he RZ/N </w:t>
-      </w:r>
-      <w:r>
-        <w:t xml:space="preserve">IPCM </w:t>
-      </w:r>
-      <w:r>
-        <w:t xml:space="preserve">has three mailboxes. These are shared between the cores. </w:t>
-      </w:r>
-    </w:p>
-    <w:p>
-      <w:r>
-        <w:t>Mailbox 0 is used for M3 to A7 data transfer, and mailbox 1 for A7-&gt;M3 transfer.</w:t>
-      </w:r>
-    </w:p>
-    <w:p>
-      <w:r>
-        <w:t>E</w:t>
-      </w:r>
-      <w:r>
-        <w:t xml:space="preserve">ach mailbox contains seven data registers to hold </w:t>
-      </w:r>
-      <w:r>
-        <w:t xml:space="preserve">a </w:t>
-      </w:r>
-      <w:r>
-        <w:t>message.</w:t>
-      </w:r>
-      <w:r>
-        <w:t xml:space="preserve"> Not all of them are used in the test code. Shared memory is used to exchange actual ‘payload’ data.</w:t>
-      </w:r>
-    </w:p>
-    <w:p>
-      <w:pPr>
-        <w:pStyle w:val="Heading1"/>
-      </w:pPr>
-      <w:bookmarkStart w:id="15" w:name="_Toc40778818"/>
-      <w:r>
-        <w:t xml:space="preserve">Shared </w:t>
-      </w:r>
-      <w:r>
-        <w:t>M</w:t>
-      </w:r>
-      <w:r>
-        <w:t>emory</w:t>
-      </w:r>
-      <w:r>
-        <w:t xml:space="preserve"> Region</w:t>
-      </w:r>
-      <w:bookmarkEnd w:id="15"/>
     </w:p>
     <w:p>
       <w:pPr>
@@ -4244,119 +4254,321 @@
       <w:pPr>
         <w:pStyle w:val="Heading2"/>
       </w:pPr>
-      <w:bookmarkStart w:id="16" w:name="_Toc40778819"/>
+      <w:bookmarkStart w:id="15" w:name="_Toc40857585"/>
       <w:r>
         <w:t xml:space="preserve">Transfer </w:t>
       </w:r>
       <w:r>
         <w:t>M3 =&gt; A7</w:t>
       </w:r>
+      <w:bookmarkEnd w:id="15"/>
+    </w:p>
+    <w:p>
+      <w:bookmarkStart w:id="16" w:name="_Hlk39741501"/>
+      <w:r>
+        <w:t xml:space="preserve">The </w:t>
+      </w:r>
+      <w:r>
+        <w:t>l</w:t>
+      </w:r>
+      <w:r>
+        <w:t xml:space="preserve">inux </w:t>
+      </w:r>
+      <w:r>
+        <w:t xml:space="preserve">side code </w:t>
+      </w:r>
+      <w:r>
+        <w:t xml:space="preserve">requires </w:t>
+      </w:r>
+      <w:r>
+        <w:t xml:space="preserve">mailbox </w:t>
+      </w:r>
+      <w:r>
+        <w:t>data reg</w:t>
+      </w:r>
+      <w:r>
+        <w:t xml:space="preserve">ister </w:t>
+      </w:r>
+      <w:r>
+        <w:t xml:space="preserve">0 </w:t>
+      </w:r>
+      <w:r>
+        <w:t xml:space="preserve">to be </w:t>
+      </w:r>
+      <w:r>
+        <w:t>destination core ID</w:t>
+      </w:r>
+      <w:r>
+        <w:t>. This is the second core (</w:t>
+      </w:r>
+      <w:r>
+        <w:t>bitmask=</w:t>
+      </w:r>
+      <w:r>
+        <w:t>2) of the system as seen from the M3</w:t>
+      </w:r>
+      <w:r>
+        <w:t xml:space="preserve"> (A7 is destination)</w:t>
+      </w:r>
+      <w:r>
+        <w:t>. This is how the pl320 source comes by default</w:t>
+      </w:r>
+      <w:r>
+        <w:t xml:space="preserve"> in linux</w:t>
+      </w:r>
+      <w:r>
+        <w:t>.</w:t>
+      </w:r>
+      <w:r>
+        <w:t xml:space="preserve"> No other data is sent using the mailbox data registers.</w:t>
+      </w:r>
+    </w:p>
+    <w:p>
+      <w:r>
+        <w:t>D</w:t>
+      </w:r>
+      <w:r>
+        <w:t xml:space="preserve">ata registers 1 and 2 </w:t>
+      </w:r>
+      <w:r>
+        <w:t xml:space="preserve">are assigned an enumeration </w:t>
+      </w:r>
+      <w:r>
+        <w:t xml:space="preserve">cycle pattern to </w:t>
+      </w:r>
+      <w:r>
+        <w:t xml:space="preserve">be able to </w:t>
+      </w:r>
+      <w:r>
+        <w:t xml:space="preserve">verify consistency on </w:t>
+      </w:r>
+      <w:r>
+        <w:t xml:space="preserve">the </w:t>
+      </w:r>
+      <w:r>
+        <w:t>A7 side</w:t>
+      </w:r>
+      <w:r>
+        <w:t xml:space="preserve"> after transfer. These contain the first bytes of the shared memory data M3-&gt;A7. Can be used e.g. for debug trace.</w:t>
+      </w:r>
+    </w:p>
+    <w:p>
+      <w:pPr>
+        <w:pStyle w:val="Heading3"/>
+      </w:pPr>
+      <w:bookmarkStart w:id="17" w:name="_Ref39840364"/>
+      <w:bookmarkStart w:id="18" w:name="_Toc40857586"/>
       <w:bookmarkEnd w:id="16"/>
-    </w:p>
-    <w:p>
-      <w:bookmarkStart w:id="17" w:name="_Hlk39741501"/>
-      <w:r>
-        <w:t xml:space="preserve">The </w:t>
-      </w:r>
-      <w:r>
-        <w:t>l</w:t>
-      </w:r>
-      <w:r>
-        <w:t xml:space="preserve">inux </w:t>
-      </w:r>
-      <w:r>
-        <w:t xml:space="preserve">side code </w:t>
-      </w:r>
-      <w:r>
-        <w:t xml:space="preserve">requires </w:t>
-      </w:r>
-      <w:r>
-        <w:t xml:space="preserve">mailbox </w:t>
-      </w:r>
-      <w:r>
-        <w:t>data reg</w:t>
-      </w:r>
-      <w:r>
-        <w:t xml:space="preserve">ister </w:t>
-      </w:r>
-      <w:r>
-        <w:t xml:space="preserve">0 </w:t>
-      </w:r>
-      <w:r>
-        <w:t xml:space="preserve">to be </w:t>
-      </w:r>
-      <w:r>
-        <w:t>destination core ID</w:t>
-      </w:r>
-      <w:r>
-        <w:t>. This is the second core (</w:t>
-      </w:r>
-      <w:r>
-        <w:t>bitmask=</w:t>
-      </w:r>
-      <w:r>
-        <w:t>2) of the system as seen from the M3</w:t>
-      </w:r>
-      <w:r>
-        <w:t xml:space="preserve"> (A7 is destination)</w:t>
-      </w:r>
-      <w:r>
-        <w:t>. This is how the pl320 source comes by default</w:t>
-      </w:r>
-      <w:r>
-        <w:t xml:space="preserve"> in linux</w:t>
+      <w:r>
+        <w:t>Data exchange</w:t>
+      </w:r>
+      <w:r>
+        <w:t xml:space="preserve"> mechanism</w:t>
+      </w:r>
+      <w:bookmarkEnd w:id="17"/>
+      <w:bookmarkEnd w:id="18"/>
+    </w:p>
+    <w:p>
+      <w:r>
+        <w:t xml:space="preserve">The ‘payload’ test data is </w:t>
+      </w:r>
+      <w:r>
+        <w:t xml:space="preserve">exchanged </w:t>
+      </w:r>
+      <w:r>
+        <w:t>via shared memory.</w:t>
+      </w:r>
+    </w:p>
+    <w:p>
+      <w:pPr>
+        <w:pStyle w:val="Heading2"/>
+      </w:pPr>
+      <w:bookmarkStart w:id="19" w:name="_Toc40857587"/>
+      <w:r>
+        <w:t xml:space="preserve">Transfer </w:t>
+      </w:r>
+      <w:r>
+        <w:t>A7 =&gt; M3</w:t>
+      </w:r>
+      <w:bookmarkEnd w:id="19"/>
+    </w:p>
+    <w:p>
+      <w:r>
+        <w:t>Again, linux requires mailbox data register 0 to be destination core ID. This is the first core (bitmask=1) of the system as seen from the A7 (M3 is destination).</w:t>
+      </w:r>
+    </w:p>
+    <w:p>
+      <w:pPr>
+        <w:pStyle w:val="Heading3"/>
+      </w:pPr>
+      <w:bookmarkStart w:id="20" w:name="_Toc40857588"/>
+      <w:r>
+        <w:t>Data exchange</w:t>
+      </w:r>
+      <w:r>
+        <w:t xml:space="preserve"> mechanism</w:t>
+      </w:r>
+      <w:bookmarkEnd w:id="20"/>
+    </w:p>
+    <w:p>
+      <w:r>
+        <w:t>D</w:t>
+      </w:r>
+      <w:r>
+        <w:t>ata register</w:t>
+      </w:r>
+      <w:r>
+        <w:t xml:space="preserve"> 0 contains</w:t>
+      </w:r>
+      <w:r>
+        <w:t xml:space="preserve"> the</w:t>
+      </w:r>
+      <w:r>
+        <w:t xml:space="preserve"> destination core ID. </w:t>
+      </w:r>
+      <w:r>
+        <w:t>The Linux kernel drive code is by default written so data register 0 is destination core ID. This is the “first core” (0) of the system as seen from the M3.</w:t>
+      </w:r>
+    </w:p>
+    <w:p>
+      <w:r>
+        <w:t>D</w:t>
+      </w:r>
+      <w:r>
+        <w:t>ata register</w:t>
+      </w:r>
+      <w:r>
+        <w:t>s</w:t>
+      </w:r>
+      <w:r>
+        <w:t xml:space="preserve"> </w:t>
+      </w:r>
+      <w:r>
+        <w:t xml:space="preserve">1 </w:t>
+      </w:r>
+      <w:r>
+        <w:t xml:space="preserve">and 2 </w:t>
+      </w:r>
+      <w:r>
+        <w:t xml:space="preserve">contain </w:t>
+      </w:r>
+      <w:r>
+        <w:t xml:space="preserve">the </w:t>
+      </w:r>
+      <w:r>
+        <w:t xml:space="preserve">first </w:t>
+      </w:r>
+      <w:r>
+        <w:t>byte</w:t>
+      </w:r>
+      <w:r>
+        <w:t>s</w:t>
+      </w:r>
+      <w:r>
+        <w:t xml:space="preserve"> of shared data</w:t>
+      </w:r>
+      <w:r>
+        <w:t xml:space="preserve"> A7-&gt;M3 </w:t>
+      </w:r>
+      <w:r>
+        <w:t xml:space="preserve">to </w:t>
+      </w:r>
+      <w:r>
+        <w:t xml:space="preserve">be able to </w:t>
+      </w:r>
+      <w:r>
+        <w:t xml:space="preserve">verify consistency on </w:t>
+      </w:r>
+      <w:r>
+        <w:t>the M3</w:t>
+      </w:r>
+      <w:r>
+        <w:t xml:space="preserve"> side</w:t>
+      </w:r>
+      <w:r>
+        <w:t xml:space="preserve"> after transfer, and just as for the M3 side can be used e.g. for debug trace.</w:t>
+      </w:r>
+    </w:p>
+    <w:p>
+      <w:r>
+        <w:t>D</w:t>
+      </w:r>
+      <w:r>
+        <w:t>ata register</w:t>
+      </w:r>
+      <w:r>
+        <w:t xml:space="preserve"> </w:t>
+      </w:r>
+      <w:r>
+        <w:t xml:space="preserve">2 contains second </w:t>
+      </w:r>
+      <w:r>
+        <w:t>byte</w:t>
+      </w:r>
+      <w:r>
+        <w:t xml:space="preserve"> of shared data.</w:t>
+      </w:r>
+    </w:p>
+    <w:p>
+      <w:r>
+        <w:t>D</w:t>
+      </w:r>
+      <w:r>
+        <w:t>ata register</w:t>
+      </w:r>
+      <w:r>
+        <w:t xml:space="preserve"> </w:t>
+      </w:r>
+      <w:r>
+        <w:t xml:space="preserve">3 contains </w:t>
+      </w:r>
+      <w:r>
+        <w:t xml:space="preserve">the number of </w:t>
+      </w:r>
+      <w:r>
+        <w:t>bytes sent this</w:t>
+      </w:r>
+      <w:r>
+        <w:t xml:space="preserve"> transfer</w:t>
       </w:r>
       <w:r>
         <w:t>.</w:t>
       </w:r>
-      <w:r>
-        <w:t xml:space="preserve"> No other data is sent using the mailbox data registers.</w:t>
-      </w:r>
     </w:p>
     <w:p>
       <w:r>
         <w:t>D</w:t>
       </w:r>
       <w:r>
-        <w:t xml:space="preserve">ata registers 1 and 2 </w:t>
-      </w:r>
-      <w:r>
-        <w:t xml:space="preserve">are assigned an enumeration </w:t>
-      </w:r>
-      <w:r>
-        <w:t xml:space="preserve">cycle pattern to </w:t>
-      </w:r>
-      <w:r>
-        <w:t xml:space="preserve">be able to </w:t>
-      </w:r>
-      <w:r>
-        <w:t xml:space="preserve">verify consistency on </w:t>
-      </w:r>
-      <w:r>
-        <w:t xml:space="preserve">the </w:t>
-      </w:r>
-      <w:r>
-        <w:t>A7 side</w:t>
-      </w:r>
-      <w:r>
-        <w:t xml:space="preserve"> after transfer. These contain the first bytes of the shared memory data M3-&gt;A7. Can be used e.g. for debug trace.</w:t>
-      </w:r>
-    </w:p>
-    <w:p>
-      <w:pPr>
-        <w:pStyle w:val="Heading3"/>
-      </w:pPr>
-      <w:bookmarkStart w:id="18" w:name="_Ref39840364"/>
-      <w:bookmarkStart w:id="19" w:name="_Toc40778820"/>
-      <w:bookmarkEnd w:id="17"/>
-      <w:r>
-        <w:t>Data exchange</w:t>
-      </w:r>
-      <w:r>
-        <w:t xml:space="preserve"> mechanism</w:t>
-      </w:r>
-      <w:bookmarkEnd w:id="18"/>
-      <w:bookmarkEnd w:id="19"/>
+        <w:t>ata register</w:t>
+      </w:r>
+      <w:r>
+        <w:t xml:space="preserve">s </w:t>
+      </w:r>
+      <w:r>
+        <w:t>4,</w:t>
+      </w:r>
+      <w:r>
+        <w:t xml:space="preserve"> </w:t>
+      </w:r>
+      <w:r>
+        <w:t>5,</w:t>
+      </w:r>
+      <w:r>
+        <w:t xml:space="preserve"> </w:t>
+      </w:r>
+      <w:r>
+        <w:t xml:space="preserve">and </w:t>
+      </w:r>
+      <w:r>
+        <w:t xml:space="preserve">6 </w:t>
+      </w:r>
+      <w:r>
+        <w:t xml:space="preserve">are </w:t>
+      </w:r>
+      <w:r>
+        <w:t>not used.</w:t>
+      </w:r>
     </w:p>
     <w:p>
       <w:r>
@@ -4371,346 +4583,144 @@
     </w:p>
     <w:p>
       <w:pPr>
+        <w:pStyle w:val="Heading1"/>
+      </w:pPr>
+      <w:bookmarkStart w:id="21" w:name="_Toc40857589"/>
+      <w:r>
+        <w:t>M3</w:t>
+      </w:r>
+      <w:r>
+        <w:t xml:space="preserve"> Source </w:t>
+      </w:r>
+      <w:r>
+        <w:t>Code</w:t>
+      </w:r>
+      <w:bookmarkEnd w:id="21"/>
+    </w:p>
+    <w:p>
+      <w:pPr>
         <w:pStyle w:val="Heading2"/>
       </w:pPr>
-      <w:bookmarkStart w:id="20" w:name="_Toc40778821"/>
-      <w:r>
-        <w:t xml:space="preserve">Transfer </w:t>
-      </w:r>
-      <w:r>
-        <w:t>A7 =&gt; M3</w:t>
-      </w:r>
-      <w:bookmarkEnd w:id="20"/>
-    </w:p>
-    <w:p>
-      <w:r>
-        <w:t>Again, linux requires mailbox data register 0 to be destination core ID. This is the first core (bitmask=1) of the system as seen from the A7 (M3 is destination).</w:t>
-      </w:r>
-    </w:p>
-    <w:p>
-      <w:pPr>
-        <w:pStyle w:val="Heading3"/>
-      </w:pPr>
-      <w:bookmarkStart w:id="21" w:name="_Toc40778822"/>
-      <w:r>
-        <w:t>Data exchange</w:t>
-      </w:r>
-      <w:r>
-        <w:t xml:space="preserve"> mechanism</w:t>
-      </w:r>
-      <w:bookmarkEnd w:id="21"/>
-    </w:p>
-    <w:p>
-      <w:r>
-        <w:t>D</w:t>
-      </w:r>
-      <w:r>
-        <w:t>ata register</w:t>
-      </w:r>
-      <w:r>
-        <w:t xml:space="preserve"> 0 contains</w:t>
-      </w:r>
-      <w:r>
-        <w:t xml:space="preserve"> the</w:t>
-      </w:r>
-      <w:r>
-        <w:t xml:space="preserve"> destination core ID. </w:t>
-      </w:r>
-      <w:r>
-        <w:t>The Linux kernel drive code is by default written so data register 0 is destination core ID. This is the “first core” (0) of the system as seen from the M3.</w:t>
-      </w:r>
-    </w:p>
-    <w:p>
-      <w:r>
-        <w:t>D</w:t>
-      </w:r>
-      <w:r>
-        <w:t>ata register</w:t>
-      </w:r>
-      <w:r>
-        <w:t>s</w:t>
+      <w:bookmarkStart w:id="22" w:name="_Toc40857590"/>
+      <w:r>
+        <w:t>Startup</w:t>
+      </w:r>
+      <w:bookmarkEnd w:id="22"/>
+    </w:p>
+    <w:p>
+      <w:r>
+        <w:t xml:space="preserve">The example code is based </w:t>
+      </w:r>
+      <w:r>
+        <w:t>up</w:t>
+      </w:r>
+      <w:r>
+        <w:t xml:space="preserve">on the </w:t>
+      </w:r>
+      <w:r>
+        <w:t xml:space="preserve">startup code </w:t>
+      </w:r>
+      <w:r>
+        <w:t>provided in the Bare</w:t>
       </w:r>
       <w:r>
         <w:t xml:space="preserve"> </w:t>
       </w:r>
       <w:r>
-        <w:t xml:space="preserve">1 </w:t>
-      </w:r>
-      <w:r>
-        <w:t xml:space="preserve">and 2 </w:t>
-      </w:r>
-      <w:r>
-        <w:t xml:space="preserve">contain </w:t>
-      </w:r>
-      <w:r>
-        <w:t xml:space="preserve">the </w:t>
-      </w:r>
-      <w:r>
-        <w:t xml:space="preserve">first </w:t>
-      </w:r>
-      <w:r>
-        <w:t>byte</w:t>
-      </w:r>
-      <w:r>
-        <w:t>s</w:t>
-      </w:r>
-      <w:r>
-        <w:t xml:space="preserve"> of shared data</w:t>
-      </w:r>
-      <w:r>
-        <w:t xml:space="preserve"> A7-&gt;M3 </w:t>
-      </w:r>
-      <w:r>
-        <w:t xml:space="preserve">to </w:t>
-      </w:r>
-      <w:r>
-        <w:t xml:space="preserve">be able to </w:t>
-      </w:r>
-      <w:r>
-        <w:t xml:space="preserve">verify consistency on </w:t>
-      </w:r>
-      <w:r>
-        <w:t>the M3</w:t>
-      </w:r>
-      <w:r>
-        <w:t xml:space="preserve"> side</w:t>
-      </w:r>
-      <w:r>
-        <w:t xml:space="preserve"> after transfer, and just as for the M3 side can be used e.g. for debug trace.</w:t>
-      </w:r>
-    </w:p>
-    <w:p>
-      <w:r>
-        <w:t>D</w:t>
-      </w:r>
-      <w:r>
-        <w:t>ata register</w:t>
+        <w:t xml:space="preserve">Metals Driver example code </w:t>
+      </w:r>
+      <w:r>
+        <w:t xml:space="preserve">from the </w:t>
+      </w:r>
+      <w:r>
+        <w:t>RZ/N DVD.</w:t>
+      </w:r>
+    </w:p>
+    <w:p>
+      <w:pPr>
+        <w:pStyle w:val="BodyText"/>
+      </w:pPr>
+      <w:r>
+        <w:t xml:space="preserve">All tasks in </w:t>
+      </w:r>
+      <w:r>
+        <w:rPr>
+          <w:i/>
+        </w:rPr>
+        <w:t>sample_app.c</w:t>
+      </w:r>
+      <w:r>
+        <w:t xml:space="preserve"> are run by HW-RTOS, according to settings in </w:t>
+      </w:r>
+      <w:r>
+        <w:rPr>
+          <w:i/>
+        </w:rPr>
+        <w:t>kernel_cfg.c</w:t>
+      </w:r>
+      <w:r>
+        <w:t>.</w:t>
+      </w:r>
+    </w:p>
+    <w:p>
+      <w:pPr>
+        <w:pStyle w:val="Heading2"/>
+      </w:pPr>
+      <w:bookmarkStart w:id="23" w:name="_Hlk39496819"/>
+      <w:bookmarkStart w:id="24" w:name="_Toc40857591"/>
+      <w:r>
+        <w:t>CTC Application</w:t>
+      </w:r>
+      <w:bookmarkEnd w:id="24"/>
+    </w:p>
+    <w:bookmarkEnd w:id="23"/>
+    <w:p>
+      <w:r>
+        <w:t xml:space="preserve">The source code of interest </w:t>
+      </w:r>
+      <w:r>
+        <w:t xml:space="preserve">for </w:t>
+      </w:r>
+      <w:r>
+        <w:t>IPCM/CTC</w:t>
       </w:r>
       <w:r>
         <w:t xml:space="preserve"> </w:t>
       </w:r>
       <w:r>
-        <w:t xml:space="preserve">2 contains second </w:t>
-      </w:r>
-      <w:r>
-        <w:t>byte</w:t>
-      </w:r>
-      <w:r>
-        <w:t xml:space="preserve"> of shared data.</w:t>
-      </w:r>
-    </w:p>
-    <w:p>
-      <w:r>
-        <w:t>D</w:t>
-      </w:r>
-      <w:r>
-        <w:t>ata register</w:t>
+        <w:t xml:space="preserve">is </w:t>
+      </w:r>
+      <w:r>
+        <w:t>mainly in files</w:t>
       </w:r>
       <w:r>
         <w:t xml:space="preserve"> </w:t>
       </w:r>
       <w:r>
-        <w:t xml:space="preserve">3 contains </w:t>
-      </w:r>
-      <w:r>
-        <w:t xml:space="preserve">the number of </w:t>
-      </w:r>
-      <w:r>
-        <w:t>bytes sent this</w:t>
-      </w:r>
-      <w:r>
-        <w:t xml:space="preserve"> transfer</w:t>
+        <w:rPr>
+          <w:i/>
+        </w:rPr>
+        <w:t>sample_app.c</w:t>
+      </w:r>
+      <w:r>
+        <w:t xml:space="preserve"> and </w:t>
+      </w:r>
+      <w:r>
+        <w:rPr>
+          <w:i/>
+        </w:rPr>
+        <w:t>kernel_cfg.c</w:t>
       </w:r>
       <w:r>
         <w:t>.</w:t>
       </w:r>
     </w:p>
     <w:p>
-      <w:r>
-        <w:t>D</w:t>
-      </w:r>
-      <w:r>
-        <w:t>ata register</w:t>
-      </w:r>
-      <w:r>
-        <w:t xml:space="preserve">s </w:t>
-      </w:r>
-      <w:r>
-        <w:t>4,</w:t>
-      </w:r>
-      <w:r>
-        <w:t xml:space="preserve"> </w:t>
-      </w:r>
-      <w:r>
-        <w:t>5,</w:t>
-      </w:r>
-      <w:r>
-        <w:t xml:space="preserve"> </w:t>
-      </w:r>
-      <w:r>
-        <w:t xml:space="preserve">and </w:t>
-      </w:r>
-      <w:r>
-        <w:t xml:space="preserve">6 </w:t>
-      </w:r>
-      <w:r>
-        <w:t xml:space="preserve">are </w:t>
-      </w:r>
-      <w:r>
-        <w:t>not used.</w:t>
-      </w:r>
-    </w:p>
-    <w:p>
-      <w:r>
-        <w:t xml:space="preserve">The ‘payload’ test data is </w:t>
-      </w:r>
-      <w:r>
-        <w:t xml:space="preserve">exchanged </w:t>
-      </w:r>
-      <w:r>
-        <w:t>via shared memory.</w:t>
-      </w:r>
-    </w:p>
-    <w:p>
-      <w:pPr>
-        <w:pStyle w:val="Heading1"/>
-      </w:pPr>
-      <w:bookmarkStart w:id="22" w:name="_Toc40778823"/>
-      <w:r>
-        <w:t>M3</w:t>
-      </w:r>
-      <w:r>
-        <w:t xml:space="preserve"> Source </w:t>
-      </w:r>
-      <w:r>
-        <w:t>Code</w:t>
-      </w:r>
-      <w:bookmarkEnd w:id="22"/>
-    </w:p>
-    <w:p>
-      <w:pPr>
-        <w:pStyle w:val="Heading2"/>
-      </w:pPr>
-      <w:bookmarkStart w:id="23" w:name="_Toc40778824"/>
-      <w:r>
-        <w:t>Startup</w:t>
-      </w:r>
-      <w:bookmarkEnd w:id="23"/>
-    </w:p>
-    <w:p>
-      <w:r>
-        <w:t xml:space="preserve">The example code is based </w:t>
-      </w:r>
-      <w:r>
-        <w:t>up</w:t>
-      </w:r>
-      <w:r>
-        <w:t xml:space="preserve">on the </w:t>
-      </w:r>
-      <w:r>
-        <w:t xml:space="preserve">startup code </w:t>
-      </w:r>
-      <w:r>
-        <w:t>provided in the Bare</w:t>
-      </w:r>
-      <w:r>
-        <w:t xml:space="preserve"> </w:t>
-      </w:r>
-      <w:r>
-        <w:t xml:space="preserve">Metals Driver example code </w:t>
-      </w:r>
-      <w:r>
-        <w:t xml:space="preserve">from the </w:t>
-      </w:r>
-      <w:r>
-        <w:t>RZ/N DVD.</w:t>
-      </w:r>
-    </w:p>
-    <w:p>
-      <w:pPr>
-        <w:pStyle w:val="BodyText"/>
-      </w:pPr>
-      <w:r>
-        <w:t xml:space="preserve">All tasks in </w:t>
-      </w:r>
-      <w:r>
-        <w:rPr>
-          <w:i/>
-        </w:rPr>
-        <w:t>sample_app.c</w:t>
-      </w:r>
-      <w:r>
-        <w:t xml:space="preserve"> are run by HW-RTOS, according to settings in </w:t>
-      </w:r>
-      <w:r>
-        <w:rPr>
-          <w:i/>
-        </w:rPr>
-        <w:t>kernel_cfg.c</w:t>
-      </w:r>
-      <w:r>
-        <w:t>.</w:t>
-      </w:r>
-    </w:p>
-    <w:p>
-      <w:pPr>
-        <w:pStyle w:val="Heading2"/>
-      </w:pPr>
-      <w:bookmarkStart w:id="24" w:name="_Hlk39496819"/>
-      <w:bookmarkStart w:id="25" w:name="_Toc40778825"/>
+      <w:pPr>
+        <w:spacing w:after="0"/>
+      </w:pPr>
       <w:r>
         <w:lastRenderedPageBreak/>
-        <w:t>CTC Application</w:t>
-      </w:r>
-      <w:bookmarkEnd w:id="25"/>
-    </w:p>
-    <w:bookmarkEnd w:id="24"/>
-    <w:p>
-      <w:r>
-        <w:t xml:space="preserve">The source code of interest </w:t>
-      </w:r>
-      <w:r>
-        <w:t xml:space="preserve">for </w:t>
-      </w:r>
-      <w:r>
-        <w:t>IPCM/CTC</w:t>
-      </w:r>
-      <w:r>
-        <w:t xml:space="preserve"> </w:t>
-      </w:r>
-      <w:r>
-        <w:t xml:space="preserve">is </w:t>
-      </w:r>
-      <w:r>
-        <w:t>mainly in files</w:t>
-      </w:r>
-      <w:r>
-        <w:t xml:space="preserve"> </w:t>
-      </w:r>
-      <w:r>
-        <w:rPr>
-          <w:i/>
-        </w:rPr>
-        <w:t>sample_app.c</w:t>
-      </w:r>
-      <w:r>
-        <w:t xml:space="preserve"> and </w:t>
-      </w:r>
-      <w:r>
-        <w:rPr>
-          <w:i/>
-        </w:rPr>
-        <w:t>kernel_cfg.c</w:t>
-      </w:r>
-      <w:r>
-        <w:t>.</w:t>
-      </w:r>
-    </w:p>
-    <w:p>
-      <w:pPr>
-        <w:spacing w:after="0"/>
-      </w:pPr>
-      <w:r>
         <w:t>Th</w:t>
       </w:r>
       <w:r>
@@ -4944,161 +4954,161 @@
       <w:pPr>
         <w:pStyle w:val="Heading3"/>
       </w:pPr>
-      <w:bookmarkStart w:id="26" w:name="_Toc40778826"/>
+      <w:bookmarkStart w:id="25" w:name="_Toc40857592"/>
       <w:r>
         <w:t>IAR Terminal I/O</w:t>
       </w:r>
+      <w:bookmarkEnd w:id="25"/>
+    </w:p>
+    <w:p>
+      <w:pPr>
+        <w:spacing w:after="0"/>
+        <w:rPr>
+          <w:rFonts w:eastAsia="Times New Roman"/>
+        </w:rPr>
+      </w:pPr>
+      <w:r>
+        <w:t>T</w:t>
+      </w:r>
+      <w:r>
+        <w:t xml:space="preserve">he demo shows data transfer </w:t>
+      </w:r>
+      <w:r>
+        <w:t xml:space="preserve">updates every </w:t>
+      </w:r>
+      <w:r>
+        <w:t xml:space="preserve">DISPLAY_UPDATE_MAXCOUNT </w:t>
+      </w:r>
+      <w:r>
+        <w:t xml:space="preserve">in the </w:t>
+      </w:r>
+      <w:r>
+        <w:t>IAR Terminal I/O</w:t>
+      </w:r>
+      <w:r>
+        <w:t xml:space="preserve"> window.</w:t>
+      </w:r>
+      <w:r>
+        <w:rPr>
+          <w:rFonts w:eastAsia="Times New Roman"/>
+        </w:rPr>
+        <w:t xml:space="preserve"> Usage of Terminal I/O window may significantly compromise CPU performance at the high rates of CTC. </w:t>
+      </w:r>
+      <w:r>
+        <w:rPr>
+          <w:rFonts w:eastAsia="Times New Roman"/>
+        </w:rPr>
+        <w:t xml:space="preserve">So best is to stay with using </w:t>
+      </w:r>
+      <w:r>
+        <w:rPr>
+          <w:rFonts w:eastAsia="Times New Roman"/>
+        </w:rPr>
+        <w:t>only Live Watch monitoring</w:t>
+      </w:r>
+      <w:r>
+        <w:rPr>
+          <w:rFonts w:eastAsia="Times New Roman"/>
+        </w:rPr>
+        <w:t>.</w:t>
+      </w:r>
+    </w:p>
+    <w:p>
+      <w:pPr>
+        <w:pStyle w:val="Heading2"/>
+      </w:pPr>
+      <w:bookmarkStart w:id="26" w:name="_Toc40857593"/>
+      <w:r>
+        <w:t>Tasks</w:t>
+      </w:r>
       <w:bookmarkEnd w:id="26"/>
     </w:p>
     <w:p>
-      <w:pPr>
-        <w:spacing w:after="0"/>
-        <w:rPr>
-          <w:rFonts w:eastAsia="Times New Roman"/>
-        </w:rPr>
-      </w:pPr>
-      <w:r>
-        <w:t>T</w:t>
-      </w:r>
-      <w:r>
-        <w:t xml:space="preserve">he demo shows data transfer </w:t>
-      </w:r>
-      <w:r>
-        <w:t xml:space="preserve">updates every </w:t>
-      </w:r>
-      <w:r>
-        <w:t xml:space="preserve">DISPLAY_UPDATE_MAXCOUNT </w:t>
-      </w:r>
-      <w:r>
-        <w:t xml:space="preserve">in the </w:t>
-      </w:r>
-      <w:r>
-        <w:t>IAR Terminal I/O</w:t>
-      </w:r>
-      <w:r>
-        <w:t xml:space="preserve"> window.</w:t>
-      </w:r>
-      <w:r>
-        <w:rPr>
-          <w:rFonts w:eastAsia="Times New Roman"/>
-        </w:rPr>
-        <w:t xml:space="preserve"> Usage of Terminal I/O window may significantly compromise CPU performance at the high rates of CTC. </w:t>
-      </w:r>
-      <w:r>
-        <w:rPr>
-          <w:rFonts w:eastAsia="Times New Roman"/>
-        </w:rPr>
-        <w:t xml:space="preserve">So best is to stay with using </w:t>
-      </w:r>
-      <w:r>
-        <w:rPr>
-          <w:rFonts w:eastAsia="Times New Roman"/>
-        </w:rPr>
-        <w:t>only Live Watch monitoring</w:t>
-      </w:r>
-      <w:r>
-        <w:rPr>
-          <w:rFonts w:eastAsia="Times New Roman"/>
-        </w:rPr>
+      <w:r>
+        <w:t xml:space="preserve">The code runs in </w:t>
+      </w:r>
+      <w:r>
+        <w:t>HW</w:t>
+      </w:r>
+      <w:r>
+        <w:t>-RT</w:t>
+      </w:r>
+      <w:r>
+        <w:t>OS</w:t>
+      </w:r>
+      <w:r>
+        <w:t xml:space="preserve"> </w:t>
+      </w:r>
+      <w:r>
+        <w:t>t</w:t>
+      </w:r>
+      <w:r>
+        <w:t>asks</w:t>
+      </w:r>
+      <w:r>
         <w:t>.</w:t>
       </w:r>
     </w:p>
     <w:p>
       <w:pPr>
-        <w:pStyle w:val="Heading2"/>
-      </w:pPr>
-      <w:bookmarkStart w:id="27" w:name="_Toc40778827"/>
-      <w:r>
-        <w:t>Tasks</w:t>
+        <w:pStyle w:val="Heading3"/>
+      </w:pPr>
+      <w:bookmarkStart w:id="27" w:name="_Toc40857594"/>
+      <w:r>
+        <w:t>init_task</w:t>
       </w:r>
       <w:bookmarkEnd w:id="27"/>
     </w:p>
     <w:p>
-      <w:r>
-        <w:t xml:space="preserve">The code runs in </w:t>
-      </w:r>
-      <w:r>
-        <w:t>HW</w:t>
-      </w:r>
-      <w:r>
-        <w:t>-RT</w:t>
-      </w:r>
-      <w:r>
-        <w:t>OS</w:t>
+      <w:pPr>
+        <w:pStyle w:val="BodyText"/>
+      </w:pPr>
+      <w:r>
+        <w:t>This task c</w:t>
+      </w:r>
+      <w:r>
+        <w:t>onfigures the HWOS s</w:t>
+      </w:r>
+      <w:r>
+        <w:t>ys</w:t>
+      </w:r>
+      <w:r>
+        <w:t>tem t</w:t>
+      </w:r>
+      <w:r>
+        <w:t>ick</w:t>
+      </w:r>
+      <w:r>
+        <w:t>,</w:t>
+      </w:r>
+      <w:r>
+        <w:t xml:space="preserve"> then</w:t>
+      </w:r>
+      <w:r>
+        <w:t xml:space="preserve"> just sleeps and wakes up once per second. </w:t>
+      </w:r>
+      <w:r>
+        <w:br/>
+      </w:r>
+      <w:r>
+        <w:t>Can be used for addition</w:t>
+      </w:r>
+      <w:r>
+        <w:t>al features.</w:t>
       </w:r>
       <w:r>
         <w:t xml:space="preserve"> </w:t>
       </w:r>
-      <w:r>
-        <w:t>t</w:t>
-      </w:r>
-      <w:r>
-        <w:t>asks</w:t>
-      </w:r>
-      <w:r>
-        <w:t>.</w:t>
-      </w:r>
     </w:p>
     <w:p>
       <w:pPr>
         <w:pStyle w:val="Heading3"/>
       </w:pPr>
-      <w:bookmarkStart w:id="28" w:name="_Toc40778828"/>
-      <w:r>
-        <w:t>init_task</w:t>
+      <w:bookmarkStart w:id="28" w:name="_Toc40857595"/>
+      <w:r>
+        <w:t>pl320_tx_task</w:t>
       </w:r>
       <w:bookmarkEnd w:id="28"/>
-    </w:p>
-    <w:p>
-      <w:pPr>
-        <w:pStyle w:val="BodyText"/>
-      </w:pPr>
-      <w:r>
-        <w:t>This task c</w:t>
-      </w:r>
-      <w:r>
-        <w:t>onfigures the HWOS s</w:t>
-      </w:r>
-      <w:r>
-        <w:t>ys</w:t>
-      </w:r>
-      <w:r>
-        <w:t>tem t</w:t>
-      </w:r>
-      <w:r>
-        <w:t>ick</w:t>
-      </w:r>
-      <w:r>
-        <w:t>,</w:t>
-      </w:r>
-      <w:r>
-        <w:t xml:space="preserve"> then</w:t>
-      </w:r>
-      <w:r>
-        <w:t xml:space="preserve"> just sleeps and wakes up once per second. </w:t>
-      </w:r>
-      <w:r>
-        <w:br/>
-      </w:r>
-      <w:r>
-        <w:t>Can be used for addition</w:t>
-      </w:r>
-      <w:r>
-        <w:t>al features.</w:t>
-      </w:r>
-      <w:r>
-        <w:t xml:space="preserve"> </w:t>
-      </w:r>
-    </w:p>
-    <w:p>
-      <w:pPr>
-        <w:pStyle w:val="Heading3"/>
-      </w:pPr>
-      <w:bookmarkStart w:id="29" w:name="_Toc40778829"/>
-      <w:r>
-        <w:t>pl320_tx_task</w:t>
-      </w:r>
-      <w:bookmarkEnd w:id="29"/>
     </w:p>
     <w:p>
       <w:pPr>
@@ -5293,14 +5303,14 @@
           <w:numId w:val="24"/>
         </w:numPr>
       </w:pPr>
-      <w:bookmarkStart w:id="30" w:name="_Hlk40173184"/>
-      <w:bookmarkStart w:id="31" w:name="_Toc40778830"/>
+      <w:bookmarkStart w:id="29" w:name="_Hlk40173184"/>
+      <w:bookmarkStart w:id="30" w:name="_Toc40857596"/>
       <w:r>
         <w:t>pl320_rx_task</w:t>
       </w:r>
-      <w:bookmarkEnd w:id="31"/>
-    </w:p>
-    <w:bookmarkEnd w:id="30"/>
+      <w:bookmarkEnd w:id="30"/>
+    </w:p>
+    <w:bookmarkEnd w:id="29"/>
     <w:p>
       <w:pPr>
         <w:pStyle w:val="BodyText"/>
@@ -5416,11 +5426,11 @@
           <w:numId w:val="24"/>
         </w:numPr>
       </w:pPr>
-      <w:bookmarkStart w:id="32" w:name="_Toc40778831"/>
+      <w:bookmarkStart w:id="31" w:name="_Toc40857597"/>
       <w:r>
         <w:t>idle_task</w:t>
       </w:r>
-      <w:bookmarkEnd w:id="32"/>
+      <w:bookmarkEnd w:id="31"/>
     </w:p>
     <w:p>
       <w:r>
@@ -5444,11 +5454,11 @@
           <w:numId w:val="28"/>
         </w:numPr>
       </w:pPr>
-      <w:bookmarkStart w:id="33" w:name="_Toc40778832"/>
+      <w:bookmarkStart w:id="32" w:name="_Toc40857598"/>
       <w:r>
         <w:t>monitor_task</w:t>
       </w:r>
-      <w:bookmarkEnd w:id="33"/>
+      <w:bookmarkEnd w:id="32"/>
     </w:p>
     <w:p>
       <w:r>
@@ -5459,14 +5469,14 @@
       <w:pPr>
         <w:pStyle w:val="Heading1"/>
       </w:pPr>
-      <w:bookmarkStart w:id="34" w:name="_Toc465241683"/>
-      <w:bookmarkStart w:id="35" w:name="_Toc40778833"/>
+      <w:bookmarkStart w:id="33" w:name="_Toc465241683"/>
+      <w:bookmarkStart w:id="34" w:name="_Toc40857599"/>
       <w:bookmarkEnd w:id="6"/>
       <w:r>
         <w:lastRenderedPageBreak/>
         <w:t>A7 Source Code</w:t>
       </w:r>
-      <w:bookmarkEnd w:id="35"/>
+      <w:bookmarkEnd w:id="34"/>
       <w:r>
         <w:t xml:space="preserve"> </w:t>
       </w:r>
@@ -5564,16 +5574,16 @@
       <w:pPr>
         <w:pStyle w:val="Heading2"/>
       </w:pPr>
-      <w:bookmarkStart w:id="36" w:name="_Toc40778834"/>
-      <w:bookmarkStart w:id="37" w:name="_Ref40783734"/>
+      <w:bookmarkStart w:id="35" w:name="_Ref40783734"/>
+      <w:bookmarkStart w:id="36" w:name="_Toc40857600"/>
       <w:r>
         <w:t xml:space="preserve">The </w:t>
       </w:r>
       <w:r>
         <w:t>CTC Application</w:t>
       </w:r>
+      <w:bookmarkEnd w:id="35"/>
       <w:bookmarkEnd w:id="36"/>
-      <w:bookmarkEnd w:id="37"/>
     </w:p>
     <w:p>
       <w:r>
@@ -5858,7 +5868,7 @@
       </w:r>
     </w:p>
     <w:p/>
-    <w:bookmarkEnd w:id="34"/>
+    <w:bookmarkEnd w:id="33"/>
     <w:p>
       <w:pPr>
         <w:pStyle w:val="BodyText"/>
@@ -6090,7 +6100,12 @@
         <w:pStyle w:val="note"/>
       </w:pPr>
       <w:r>
-        <w:t>All trademarks and registered trademarks are the property of their respective owners.</w:t>
+        <w:t>All trademarks and regist</w:t>
+      </w:r>
+      <w:bookmarkStart w:id="37" w:name="_GoBack"/>
+      <w:bookmarkEnd w:id="37"/>
+      <w:r>
+        <w:t>ered trademarks are the property of their respective owners.</w:t>
       </w:r>
     </w:p>
     <w:p>
@@ -6317,13 +6332,16 @@
               <w:pStyle w:val="tablebody"/>
             </w:pPr>
             <w:r>
-              <w:t>Jun</w:t>
+              <w:t>May</w:t>
             </w:r>
             <w:r>
               <w:t xml:space="preserve"> </w:t>
             </w:r>
             <w:r>
               <w:t>1</w:t>
+            </w:r>
+            <w:r>
+              <w:t>9</w:t>
             </w:r>
             <w:r>
               <w:t>, 20</w:t>
@@ -7069,19 +7087,39 @@
     <w:pPr>
       <w:pStyle w:val="1"/>
     </w:pPr>
-    <w:fldSimple w:instr=" DOCPROPERTY  Subject  \* MERGEFORMAT ">
-      <w:r>
-        <w:t>R01ANxxxxEU</w:t>
-      </w:r>
-    </w:fldSimple>
+    <w:r>
+      <w:fldChar w:fldCharType="begin"/>
+    </w:r>
+    <w:r>
+      <w:instrText xml:space="preserve"> DOCPROPERTY  Subject  \* MERGEFORMAT </w:instrText>
+    </w:r>
+    <w:r>
+      <w:fldChar w:fldCharType="separate"/>
+    </w:r>
+    <w:r>
+      <w:t>R01ANxxxxEU</w:t>
+    </w:r>
+    <w:r>
+      <w:fldChar w:fldCharType="end"/>
+    </w:r>
     <w:r>
       <w:t xml:space="preserve">  </w:t>
     </w:r>
-    <w:fldSimple w:instr=" DOCPROPERTY  Category  \* MERGEFORMAT ">
-      <w:r>
-        <w:t>Rev.1.00</w:t>
-      </w:r>
-    </w:fldSimple>
+    <w:r>
+      <w:fldChar w:fldCharType="begin"/>
+    </w:r>
+    <w:r>
+      <w:instrText xml:space="preserve"> DOCPROPERTY  Category  \* MERGEFORMAT </w:instrText>
+    </w:r>
+    <w:r>
+      <w:fldChar w:fldCharType="separate"/>
+    </w:r>
+    <w:r>
+      <w:t>Rev.0.90</w:t>
+    </w:r>
+    <w:r>
+      <w:fldChar w:fldCharType="end"/>
+    </w:r>
     <w:r>
       <w:rPr>
         <w:rFonts w:hint="eastAsia"/>
@@ -7104,11 +7142,21 @@
     <w:r>
       <w:br/>
     </w:r>
-    <w:fldSimple w:instr=" DOCPROPERTY  Comments  \* MERGEFORMAT ">
-      <w:r>
-        <w:t>May 19, 2020</w:t>
-      </w:r>
-    </w:fldSimple>
+    <w:r>
+      <w:fldChar w:fldCharType="begin"/>
+    </w:r>
+    <w:r>
+      <w:instrText xml:space="preserve"> DOCPROPERTY  Comments  \* MERGEFORMAT </w:instrText>
+    </w:r>
+    <w:r>
+      <w:fldChar w:fldCharType="separate"/>
+    </w:r>
+    <w:r>
+      <w:t>May 19, 2020</w:t>
+    </w:r>
+    <w:r>
+      <w:fldChar w:fldCharType="end"/>
+    </w:r>
     <w:r>
       <w:tab/>
     </w:r>
@@ -7128,7 +7176,7 @@
           <wp:extent cx="905040" cy="152280"/>
           <wp:effectExtent l="0" t="0" r="0" b="635"/>
           <wp:wrapNone/>
-          <wp:docPr id="23" name="renesas_f_blue.eps"/>
+          <wp:docPr id="4" name="renesas_f_blue.eps"/>
           <wp:cNvGraphicFramePr>
             <a:graphicFrameLocks xmlns:a="http://schemas.openxmlformats.org/drawingml/2006/main" noChangeAspect="1"/>
           </wp:cNvGraphicFramePr>
@@ -7176,19 +7224,42 @@
     <w:pPr>
       <w:pStyle w:val="1"/>
     </w:pPr>
-    <w:fldSimple w:instr=" DOCPROPERTY  Subject  \* MERGEFORMAT ">
-      <w:r>
-        <w:t>R01ANxxxxEU</w:t>
-      </w:r>
-    </w:fldSimple>
+    <w:r>
+      <w:fldChar w:fldCharType="begin"/>
+    </w:r>
+    <w:r>
+      <w:instrText xml:space="preserve"> DOCPROPERTY  Subject  \* MERGEFO</w:instrText>
+    </w:r>
+    <w:r>
+      <w:instrText xml:space="preserve">RMAT </w:instrText>
+    </w:r>
+    <w:r>
+      <w:fldChar w:fldCharType="separate"/>
+    </w:r>
+    <w:r>
+      <w:t>R01ANxxxxEU</w:t>
+    </w:r>
+    <w:r>
+      <w:fldChar w:fldCharType="end"/>
+    </w:r>
     <w:r>
       <w:t xml:space="preserve">  </w:t>
     </w:r>
-    <w:fldSimple w:instr=" DOCPROPERTY  Category  \* MERGEFORMAT ">
-      <w:r>
-        <w:t>Rev.0.90</w:t>
-      </w:r>
-    </w:fldSimple>
+    <w:r>
+      <w:fldChar w:fldCharType="begin"/>
+    </w:r>
+    <w:r>
+      <w:instrText xml:space="preserve"> DOCPROPERTY  Category  \* MERGEFORMAT </w:instrText>
+    </w:r>
+    <w:r>
+      <w:fldChar w:fldCharType="separate"/>
+    </w:r>
+    <w:r>
+      <w:t>Rev.0.90</w:t>
+    </w:r>
+    <w:r>
+      <w:fldChar w:fldCharType="end"/>
+    </w:r>
     <w:r>
       <w:rPr>
         <w:rFonts w:hint="eastAsia"/>
@@ -7211,11 +7282,21 @@
     <w:r>
       <w:br/>
     </w:r>
-    <w:fldSimple w:instr=" DOCPROPERTY  Comments  \* MERGEFORMAT ">
-      <w:r>
-        <w:t>May 19, 2020</w:t>
-      </w:r>
-    </w:fldSimple>
+    <w:r>
+      <w:fldChar w:fldCharType="begin"/>
+    </w:r>
+    <w:r>
+      <w:instrText xml:space="preserve"> DOCPROPERTY  Comments  \* MERGEFORMAT </w:instrText>
+    </w:r>
+    <w:r>
+      <w:fldChar w:fldCharType="separate"/>
+    </w:r>
+    <w:r>
+      <w:t>May 19, 2020</w:t>
+    </w:r>
+    <w:r>
+      <w:fldChar w:fldCharType="end"/>
+    </w:r>
     <w:r>
       <w:tab/>
     </w:r>
@@ -7235,7 +7316,7 @@
           <wp:extent cx="905040" cy="152280"/>
           <wp:effectExtent l="0" t="0" r="0" b="635"/>
           <wp:wrapNone/>
-          <wp:docPr id="26" name="renesas_f_blue.eps"/>
+          <wp:docPr id="7" name="renesas_f_blue.eps"/>
           <wp:cNvGraphicFramePr>
             <a:graphicFrameLocks xmlns:a="http://schemas.openxmlformats.org/drawingml/2006/main" noChangeAspect="1"/>
           </wp:cNvGraphicFramePr>
@@ -7488,7 +7569,7 @@
           <wp:extent cx="2067120" cy="332640"/>
           <wp:effectExtent l="0" t="0" r="0" b="0"/>
           <wp:wrapNone/>
-          <wp:docPr id="25" name="renesas_an_blue.eps"/>
+          <wp:docPr id="6" name="renesas_an_blue.eps"/>
           <wp:cNvGraphicFramePr>
             <a:graphicFrameLocks xmlns:a="http://schemas.openxmlformats.org/drawingml/2006/main" noChangeAspect="1"/>
           </wp:cNvGraphicFramePr>
@@ -12472,7 +12553,7 @@
 </file>
 
 <file path=customXml/itemProps1.xml><?xml version="1.0" encoding="utf-8"?>
-<ds:datastoreItem xmlns:ds="http://schemas.openxmlformats.org/officeDocument/2006/customXml" ds:itemID="{DA2369A6-8283-45D9-A97D-6B5BD95AC79D}">
+<ds:datastoreItem xmlns:ds="http://schemas.openxmlformats.org/officeDocument/2006/customXml" ds:itemID="{4246BCF3-7D6D-4020-87CD-FD441AAEF7C1}">
   <ds:schemaRefs>
     <ds:schemaRef ds:uri="http://schemas.openxmlformats.org/officeDocument/2006/bibliography"/>
   </ds:schemaRefs>

</xml_diff>

<commit_message>
Removed "Tip: See also the RZ/N linux /proc folder on the RZ/N for ‘live’ info on IPCM." on p. 1 for now.
</commit_message>
<xml_diff>
--- a/RZN-IPCM-Example-and-Usage-Notes.docx
+++ b/RZN-IPCM-Example-and-Usage-Notes.docx
@@ -73,21 +73,11 @@
                             <w:pPr>
                               <w:pStyle w:val="lonrnrd"/>
                             </w:pPr>
-                            <w:r>
-                              <w:fldChar w:fldCharType="begin"/>
-                            </w:r>
-                            <w:r>
-                              <w:instrText xml:space="preserve"> Subject   \* MERGEFORMAT </w:instrText>
-                            </w:r>
-                            <w:r>
-                              <w:fldChar w:fldCharType="separate"/>
-                            </w:r>
-                            <w:r>
-                              <w:t>R01ANxxxxEU</w:t>
-                            </w:r>
-                            <w:r>
-                              <w:fldChar w:fldCharType="end"/>
-                            </w:r>
+                            <w:fldSimple w:instr=" Subject   \* MERGEFORMAT ">
+                              <w:r>
+                                <w:t>R01ANxxxxEU</w:t>
+                              </w:r>
+                            </w:fldSimple>
                           </w:p>
                           <w:p>
                             <w:pPr>
@@ -117,21 +107,11 @@
                             <w:r>
                               <w:br/>
                             </w:r>
-                            <w:r>
-                              <w:fldChar w:fldCharType="begin"/>
-                            </w:r>
-                            <w:r>
-                              <w:instrText xml:space="preserve"> Comments   \* MERGEFORMAT </w:instrText>
-                            </w:r>
-                            <w:r>
-                              <w:fldChar w:fldCharType="separate"/>
-                            </w:r>
-                            <w:r>
-                              <w:t>May 19, 2020</w:t>
-                            </w:r>
-                            <w:r>
-                              <w:fldChar w:fldCharType="end"/>
-                            </w:r>
+                            <w:fldSimple w:instr=" Comments   \* MERGEFORMAT ">
+                              <w:r>
+                                <w:t>May 19, 2020</w:t>
+                              </w:r>
+                            </w:fldSimple>
                           </w:p>
                         </w:txbxContent>
                       </wps:txbx>
@@ -163,21 +143,11 @@
                       <w:pPr>
                         <w:pStyle w:val="lonrnrd"/>
                       </w:pPr>
-                      <w:r>
-                        <w:fldChar w:fldCharType="begin"/>
-                      </w:r>
-                      <w:r>
-                        <w:instrText xml:space="preserve"> Subject   \* MERGEFORMAT </w:instrText>
-                      </w:r>
-                      <w:r>
-                        <w:fldChar w:fldCharType="separate"/>
-                      </w:r>
-                      <w:r>
-                        <w:t>R01ANxxxxEU</w:t>
-                      </w:r>
-                      <w:r>
-                        <w:fldChar w:fldCharType="end"/>
-                      </w:r>
+                      <w:fldSimple w:instr=" Subject   \* MERGEFORMAT ">
+                        <w:r>
+                          <w:t>R01ANxxxxEU</w:t>
+                        </w:r>
+                      </w:fldSimple>
                     </w:p>
                     <w:p>
                       <w:pPr>
@@ -207,21 +177,11 @@
                       <w:r>
                         <w:br/>
                       </w:r>
-                      <w:r>
-                        <w:fldChar w:fldCharType="begin"/>
-                      </w:r>
-                      <w:r>
-                        <w:instrText xml:space="preserve"> Comments   \* MERGEFORMAT </w:instrText>
-                      </w:r>
-                      <w:r>
-                        <w:fldChar w:fldCharType="separate"/>
-                      </w:r>
-                      <w:r>
-                        <w:t>May 19, 2020</w:t>
-                      </w:r>
-                      <w:r>
-                        <w:fldChar w:fldCharType="end"/>
-                      </w:r>
+                      <w:fldSimple w:instr=" Comments   \* MERGEFORMAT ">
+                        <w:r>
+                          <w:t>May 19, 2020</w:t>
+                        </w:r>
+                      </w:fldSimple>
                     </w:p>
                   </w:txbxContent>
                 </v:textbox>
@@ -646,55 +606,6 @@
       </w:r>
       <w:r>
         <w:t>version 16.04 is the referenced PC platform.</w:t>
-      </w:r>
-    </w:p>
-    <w:p>
-      <w:pPr>
-        <w:pStyle w:val="ListParagraph"/>
-        <w:ind w:leftChars="0" w:left="0"/>
-      </w:pPr>
-      <w:r>
-        <w:rPr>
-          <w:highlight w:val="yellow"/>
-        </w:rPr>
-        <w:t xml:space="preserve">Tip: </w:t>
-      </w:r>
-      <w:r>
-        <w:rPr>
-          <w:highlight w:val="yellow"/>
-        </w:rPr>
-        <w:t xml:space="preserve">See also the </w:t>
-      </w:r>
-      <w:r>
-        <w:rPr>
-          <w:highlight w:val="yellow"/>
-        </w:rPr>
-        <w:t xml:space="preserve">RZ/N linux </w:t>
-      </w:r>
-      <w:r>
-        <w:rPr>
-          <w:i/>
-          <w:highlight w:val="yellow"/>
-        </w:rPr>
-        <w:t>/proc</w:t>
-      </w:r>
-      <w:r>
-        <w:rPr>
-          <w:highlight w:val="yellow"/>
-        </w:rPr>
-        <w:t xml:space="preserve"> folder</w:t>
-      </w:r>
-      <w:r>
-        <w:rPr>
-          <w:highlight w:val="yellow"/>
-        </w:rPr>
-        <w:t xml:space="preserve"> on the RZ/N</w:t>
-      </w:r>
-      <w:r>
-        <w:rPr>
-          <w:highlight w:val="yellow"/>
-        </w:rPr>
-        <w:t xml:space="preserve"> for ‘live’ info on IPCM.</w:t>
       </w:r>
     </w:p>
     <w:p>
@@ -928,48 +839,48 @@
     <w:bookmarkEnd w:id="4"/>
     <w:p>
       <w:r>
+        <w:t>RZ/N1D</w:t>
+      </w:r>
+      <w:r>
+        <w:t xml:space="preserve">. This MPU is </w:t>
+      </w:r>
+      <w:r>
+        <w:t xml:space="preserve">mounted on the RZN1D-DB </w:t>
+      </w:r>
+      <w:r>
+        <w:t xml:space="preserve">development </w:t>
+      </w:r>
+      <w:r>
+        <w:t>board</w:t>
+      </w:r>
+      <w:r>
+        <w:t xml:space="preserve"> which also features </w:t>
+      </w:r>
+      <w:r>
+        <w:t>an e</w:t>
+      </w:r>
+      <w:r>
+        <w:t xml:space="preserve">xpansion board </w:t>
+      </w:r>
+      <w:r>
+        <w:t>“</w:t>
+      </w:r>
+      <w:r>
+        <w:t>RZN1D-EB</w:t>
+      </w:r>
+      <w:r>
+        <w:t>”</w:t>
+      </w:r>
+      <w:r>
+        <w:t>.</w:t>
+      </w:r>
+    </w:p>
+    <w:p>
+      <w:pPr>
+        <w:pStyle w:val="contentsheader"/>
+      </w:pPr>
+      <w:r>
         <w:lastRenderedPageBreak/>
-        <w:t>RZ/N1D</w:t>
-      </w:r>
-      <w:r>
-        <w:t xml:space="preserve">. This MPU is </w:t>
-      </w:r>
-      <w:r>
-        <w:t xml:space="preserve">mounted on the RZN1D-DB </w:t>
-      </w:r>
-      <w:r>
-        <w:t xml:space="preserve">development </w:t>
-      </w:r>
-      <w:r>
-        <w:t>board</w:t>
-      </w:r>
-      <w:r>
-        <w:t xml:space="preserve"> which also features </w:t>
-      </w:r>
-      <w:r>
-        <w:t>an e</w:t>
-      </w:r>
-      <w:r>
-        <w:t xml:space="preserve">xpansion board </w:t>
-      </w:r>
-      <w:r>
-        <w:t>“</w:t>
-      </w:r>
-      <w:r>
-        <w:t>RZN1D-EB</w:t>
-      </w:r>
-      <w:r>
-        <w:t>”</w:t>
-      </w:r>
-      <w:r>
-        <w:t>.</w:t>
-      </w:r>
-    </w:p>
-    <w:p>
-      <w:pPr>
-        <w:pStyle w:val="contentsheader"/>
-      </w:pPr>
-      <w:r>
         <w:t>Content</w:t>
       </w:r>
     </w:p>
@@ -996,6 +907,8 @@
         </w:rPr>
       </w:sdtEndPr>
       <w:sdtContent>
+        <w:bookmarkStart w:id="6" w:name="_GoBack" w:displacedByCustomXml="prev"/>
+        <w:bookmarkEnd w:id="6" w:displacedByCustomXml="prev"/>
         <w:p>
           <w:pPr>
             <w:pStyle w:val="TOC1"/>
@@ -1025,7 +938,7 @@
             </w:rPr>
             <w:fldChar w:fldCharType="separate"/>
           </w:r>
-          <w:hyperlink w:anchor="_Toc40857578" w:history="1">
+          <w:hyperlink w:anchor="_Toc41376472" w:history="1">
             <w:r>
               <w:rPr>
                 <w:rStyle w:val="Hyperlink"/>
@@ -1069,7 +982,7 @@
                 <w:noProof/>
                 <w:webHidden/>
               </w:rPr>
-              <w:instrText xml:space="preserve"> PAGEREF _Toc40857578 \h </w:instrText>
+              <w:instrText xml:space="preserve"> PAGEREF _Toc41376472 \h </w:instrText>
             </w:r>
             <w:r>
               <w:rPr>
@@ -1111,7 +1024,7 @@
               <w:lang w:eastAsia="en-US"/>
             </w:rPr>
           </w:pPr>
-          <w:hyperlink w:anchor="_Toc40857579" w:history="1">
+          <w:hyperlink w:anchor="_Toc41376473" w:history="1">
             <w:r>
               <w:rPr>
                 <w:rStyle w:val="Hyperlink"/>
@@ -1155,7 +1068,7 @@
                 <w:noProof/>
                 <w:webHidden/>
               </w:rPr>
-              <w:instrText xml:space="preserve"> PAGEREF _Toc40857579 \h </w:instrText>
+              <w:instrText xml:space="preserve"> PAGEREF _Toc41376473 \h </w:instrText>
             </w:r>
             <w:r>
               <w:rPr>
@@ -1198,7 +1111,7 @@
               <w:lang w:eastAsia="en-US"/>
             </w:rPr>
           </w:pPr>
-          <w:hyperlink w:anchor="_Toc40857580" w:history="1">
+          <w:hyperlink w:anchor="_Toc41376474" w:history="1">
             <w:r>
               <w:rPr>
                 <w:rStyle w:val="Hyperlink"/>
@@ -1243,7 +1156,7 @@
                 <w:noProof/>
                 <w:webHidden/>
               </w:rPr>
-              <w:instrText xml:space="preserve"> PAGEREF _Toc40857580 \h </w:instrText>
+              <w:instrText xml:space="preserve"> PAGEREF _Toc41376474 \h </w:instrText>
             </w:r>
             <w:r>
               <w:rPr>
@@ -1286,7 +1199,7 @@
               <w:lang w:eastAsia="en-US"/>
             </w:rPr>
           </w:pPr>
-          <w:hyperlink w:anchor="_Toc40857581" w:history="1">
+          <w:hyperlink w:anchor="_Toc41376475" w:history="1">
             <w:r>
               <w:rPr>
                 <w:rStyle w:val="Hyperlink"/>
@@ -1331,7 +1244,7 @@
                 <w:noProof/>
                 <w:webHidden/>
               </w:rPr>
-              <w:instrText xml:space="preserve"> PAGEREF _Toc40857581 \h </w:instrText>
+              <w:instrText xml:space="preserve"> PAGEREF _Toc41376475 \h </w:instrText>
             </w:r>
             <w:r>
               <w:rPr>
@@ -1373,7 +1286,7 @@
               <w:lang w:eastAsia="en-US"/>
             </w:rPr>
           </w:pPr>
-          <w:hyperlink w:anchor="_Toc40857582" w:history="1">
+          <w:hyperlink w:anchor="_Toc41376476" w:history="1">
             <w:r>
               <w:rPr>
                 <w:rStyle w:val="Hyperlink"/>
@@ -1417,7 +1330,7 @@
                 <w:noProof/>
                 <w:webHidden/>
               </w:rPr>
-              <w:instrText xml:space="preserve"> PAGEREF _Toc40857582 \h </w:instrText>
+              <w:instrText xml:space="preserve"> PAGEREF _Toc41376476 \h </w:instrText>
             </w:r>
             <w:r>
               <w:rPr>
@@ -1459,7 +1372,7 @@
               <w:lang w:eastAsia="en-US"/>
             </w:rPr>
           </w:pPr>
-          <w:hyperlink w:anchor="_Toc40857583" w:history="1">
+          <w:hyperlink w:anchor="_Toc41376477" w:history="1">
             <w:r>
               <w:rPr>
                 <w:rStyle w:val="Hyperlink"/>
@@ -1503,7 +1416,7 @@
                 <w:noProof/>
                 <w:webHidden/>
               </w:rPr>
-              <w:instrText xml:space="preserve"> PAGEREF _Toc40857583 \h </w:instrText>
+              <w:instrText xml:space="preserve"> PAGEREF _Toc41376477 \h </w:instrText>
             </w:r>
             <w:r>
               <w:rPr>
@@ -1545,7 +1458,7 @@
               <w:lang w:eastAsia="en-US"/>
             </w:rPr>
           </w:pPr>
-          <w:hyperlink w:anchor="_Toc40857584" w:history="1">
+          <w:hyperlink w:anchor="_Toc41376478" w:history="1">
             <w:r>
               <w:rPr>
                 <w:rStyle w:val="Hyperlink"/>
@@ -1589,7 +1502,7 @@
                 <w:noProof/>
                 <w:webHidden/>
               </w:rPr>
-              <w:instrText xml:space="preserve"> PAGEREF _Toc40857584 \h </w:instrText>
+              <w:instrText xml:space="preserve"> PAGEREF _Toc41376478 \h </w:instrText>
             </w:r>
             <w:r>
               <w:rPr>
@@ -1632,7 +1545,7 @@
               <w:lang w:eastAsia="en-US"/>
             </w:rPr>
           </w:pPr>
-          <w:hyperlink w:anchor="_Toc40857585" w:history="1">
+          <w:hyperlink w:anchor="_Toc41376479" w:history="1">
             <w:r>
               <w:rPr>
                 <w:rStyle w:val="Hyperlink"/>
@@ -1677,7 +1590,7 @@
                 <w:noProof/>
                 <w:webHidden/>
               </w:rPr>
-              <w:instrText xml:space="preserve"> PAGEREF _Toc40857585 \h </w:instrText>
+              <w:instrText xml:space="preserve"> PAGEREF _Toc41376479 \h </w:instrText>
             </w:r>
             <w:r>
               <w:rPr>
@@ -1720,7 +1633,7 @@
               <w:lang w:eastAsia="en-US"/>
             </w:rPr>
           </w:pPr>
-          <w:hyperlink w:anchor="_Toc40857586" w:history="1">
+          <w:hyperlink w:anchor="_Toc41376480" w:history="1">
             <w:r>
               <w:rPr>
                 <w:rStyle w:val="Hyperlink"/>
@@ -1765,7 +1678,7 @@
                 <w:noProof/>
                 <w:webHidden/>
               </w:rPr>
-              <w:instrText xml:space="preserve"> PAGEREF _Toc40857586 \h </w:instrText>
+              <w:instrText xml:space="preserve"> PAGEREF _Toc41376480 \h </w:instrText>
             </w:r>
             <w:r>
               <w:rPr>
@@ -1808,7 +1721,7 @@
               <w:lang w:eastAsia="en-US"/>
             </w:rPr>
           </w:pPr>
-          <w:hyperlink w:anchor="_Toc40857587" w:history="1">
+          <w:hyperlink w:anchor="_Toc41376481" w:history="1">
             <w:r>
               <w:rPr>
                 <w:rStyle w:val="Hyperlink"/>
@@ -1853,7 +1766,7 @@
                 <w:noProof/>
                 <w:webHidden/>
               </w:rPr>
-              <w:instrText xml:space="preserve"> PAGEREF _Toc40857587 \h </w:instrText>
+              <w:instrText xml:space="preserve"> PAGEREF _Toc41376481 \h </w:instrText>
             </w:r>
             <w:r>
               <w:rPr>
@@ -1896,7 +1809,7 @@
               <w:lang w:eastAsia="en-US"/>
             </w:rPr>
           </w:pPr>
-          <w:hyperlink w:anchor="_Toc40857588" w:history="1">
+          <w:hyperlink w:anchor="_Toc41376482" w:history="1">
             <w:r>
               <w:rPr>
                 <w:rStyle w:val="Hyperlink"/>
@@ -1941,7 +1854,7 @@
                 <w:noProof/>
                 <w:webHidden/>
               </w:rPr>
-              <w:instrText xml:space="preserve"> PAGEREF _Toc40857588 \h </w:instrText>
+              <w:instrText xml:space="preserve"> PAGEREF _Toc41376482 \h </w:instrText>
             </w:r>
             <w:r>
               <w:rPr>
@@ -1983,7 +1896,7 @@
               <w:lang w:eastAsia="en-US"/>
             </w:rPr>
           </w:pPr>
-          <w:hyperlink w:anchor="_Toc40857589" w:history="1">
+          <w:hyperlink w:anchor="_Toc41376483" w:history="1">
             <w:r>
               <w:rPr>
                 <w:rStyle w:val="Hyperlink"/>
@@ -2027,7 +1940,7 @@
                 <w:noProof/>
                 <w:webHidden/>
               </w:rPr>
-              <w:instrText xml:space="preserve"> PAGEREF _Toc40857589 \h </w:instrText>
+              <w:instrText xml:space="preserve"> PAGEREF _Toc41376483 \h </w:instrText>
             </w:r>
             <w:r>
               <w:rPr>
@@ -2070,7 +1983,7 @@
               <w:lang w:eastAsia="en-US"/>
             </w:rPr>
           </w:pPr>
-          <w:hyperlink w:anchor="_Toc40857590" w:history="1">
+          <w:hyperlink w:anchor="_Toc41376484" w:history="1">
             <w:r>
               <w:rPr>
                 <w:rStyle w:val="Hyperlink"/>
@@ -2115,7 +2028,7 @@
                 <w:noProof/>
                 <w:webHidden/>
               </w:rPr>
-              <w:instrText xml:space="preserve"> PAGEREF _Toc40857590 \h </w:instrText>
+              <w:instrText xml:space="preserve"> PAGEREF _Toc41376484 \h </w:instrText>
             </w:r>
             <w:r>
               <w:rPr>
@@ -2158,7 +2071,7 @@
               <w:lang w:eastAsia="en-US"/>
             </w:rPr>
           </w:pPr>
-          <w:hyperlink w:anchor="_Toc40857591" w:history="1">
+          <w:hyperlink w:anchor="_Toc41376485" w:history="1">
             <w:r>
               <w:rPr>
                 <w:rStyle w:val="Hyperlink"/>
@@ -2203,7 +2116,7 @@
                 <w:noProof/>
                 <w:webHidden/>
               </w:rPr>
-              <w:instrText xml:space="preserve"> PAGEREF _Toc40857591 \h </w:instrText>
+              <w:instrText xml:space="preserve"> PAGEREF _Toc41376485 \h </w:instrText>
             </w:r>
             <w:r>
               <w:rPr>
@@ -2246,7 +2159,7 @@
               <w:lang w:eastAsia="en-US"/>
             </w:rPr>
           </w:pPr>
-          <w:hyperlink w:anchor="_Toc40857592" w:history="1">
+          <w:hyperlink w:anchor="_Toc41376486" w:history="1">
             <w:r>
               <w:rPr>
                 <w:rStyle w:val="Hyperlink"/>
@@ -2291,7 +2204,7 @@
                 <w:noProof/>
                 <w:webHidden/>
               </w:rPr>
-              <w:instrText xml:space="preserve"> PAGEREF _Toc40857592 \h </w:instrText>
+              <w:instrText xml:space="preserve"> PAGEREF _Toc41376486 \h </w:instrText>
             </w:r>
             <w:r>
               <w:rPr>
@@ -2334,7 +2247,7 @@
               <w:lang w:eastAsia="en-US"/>
             </w:rPr>
           </w:pPr>
-          <w:hyperlink w:anchor="_Toc40857593" w:history="1">
+          <w:hyperlink w:anchor="_Toc41376487" w:history="1">
             <w:r>
               <w:rPr>
                 <w:rStyle w:val="Hyperlink"/>
@@ -2379,7 +2292,7 @@
                 <w:noProof/>
                 <w:webHidden/>
               </w:rPr>
-              <w:instrText xml:space="preserve"> PAGEREF _Toc40857593 \h </w:instrText>
+              <w:instrText xml:space="preserve"> PAGEREF _Toc41376487 \h </w:instrText>
             </w:r>
             <w:r>
               <w:rPr>
@@ -2422,7 +2335,7 @@
               <w:lang w:eastAsia="en-US"/>
             </w:rPr>
           </w:pPr>
-          <w:hyperlink w:anchor="_Toc40857594" w:history="1">
+          <w:hyperlink w:anchor="_Toc41376488" w:history="1">
             <w:r>
               <w:rPr>
                 <w:rStyle w:val="Hyperlink"/>
@@ -2467,7 +2380,7 @@
                 <w:noProof/>
                 <w:webHidden/>
               </w:rPr>
-              <w:instrText xml:space="preserve"> PAGEREF _Toc40857594 \h </w:instrText>
+              <w:instrText xml:space="preserve"> PAGEREF _Toc41376488 \h </w:instrText>
             </w:r>
             <w:r>
               <w:rPr>
@@ -2510,7 +2423,7 @@
               <w:lang w:eastAsia="en-US"/>
             </w:rPr>
           </w:pPr>
-          <w:hyperlink w:anchor="_Toc40857595" w:history="1">
+          <w:hyperlink w:anchor="_Toc41376489" w:history="1">
             <w:r>
               <w:rPr>
                 <w:rStyle w:val="Hyperlink"/>
@@ -2555,7 +2468,7 @@
                 <w:noProof/>
                 <w:webHidden/>
               </w:rPr>
-              <w:instrText xml:space="preserve"> PAGEREF _Toc40857595 \h </w:instrText>
+              <w:instrText xml:space="preserve"> PAGEREF _Toc41376489 \h </w:instrText>
             </w:r>
             <w:r>
               <w:rPr>
@@ -2598,7 +2511,7 @@
               <w:lang w:eastAsia="en-US"/>
             </w:rPr>
           </w:pPr>
-          <w:hyperlink w:anchor="_Toc40857596" w:history="1">
+          <w:hyperlink w:anchor="_Toc41376490" w:history="1">
             <w:r>
               <w:rPr>
                 <w:rStyle w:val="Hyperlink"/>
@@ -2643,7 +2556,7 @@
                 <w:noProof/>
                 <w:webHidden/>
               </w:rPr>
-              <w:instrText xml:space="preserve"> PAGEREF _Toc40857596 \h </w:instrText>
+              <w:instrText xml:space="preserve"> PAGEREF _Toc41376490 \h </w:instrText>
             </w:r>
             <w:r>
               <w:rPr>
@@ -2686,7 +2599,7 @@
               <w:lang w:eastAsia="en-US"/>
             </w:rPr>
           </w:pPr>
-          <w:hyperlink w:anchor="_Toc40857597" w:history="1">
+          <w:hyperlink w:anchor="_Toc41376491" w:history="1">
             <w:r>
               <w:rPr>
                 <w:rStyle w:val="Hyperlink"/>
@@ -2731,7 +2644,7 @@
                 <w:noProof/>
                 <w:webHidden/>
               </w:rPr>
-              <w:instrText xml:space="preserve"> PAGEREF _Toc40857597 \h </w:instrText>
+              <w:instrText xml:space="preserve"> PAGEREF _Toc41376491 \h </w:instrText>
             </w:r>
             <w:r>
               <w:rPr>
@@ -2774,7 +2687,7 @@
               <w:lang w:eastAsia="en-US"/>
             </w:rPr>
           </w:pPr>
-          <w:hyperlink w:anchor="_Toc40857598" w:history="1">
+          <w:hyperlink w:anchor="_Toc41376492" w:history="1">
             <w:r>
               <w:rPr>
                 <w:rStyle w:val="Hyperlink"/>
@@ -2819,7 +2732,7 @@
                 <w:noProof/>
                 <w:webHidden/>
               </w:rPr>
-              <w:instrText xml:space="preserve"> PAGEREF _Toc40857598 \h </w:instrText>
+              <w:instrText xml:space="preserve"> PAGEREF _Toc41376492 \h </w:instrText>
             </w:r>
             <w:r>
               <w:rPr>
@@ -2861,7 +2774,7 @@
               <w:lang w:eastAsia="en-US"/>
             </w:rPr>
           </w:pPr>
-          <w:hyperlink w:anchor="_Toc40857599" w:history="1">
+          <w:hyperlink w:anchor="_Toc41376493" w:history="1">
             <w:r>
               <w:rPr>
                 <w:rStyle w:val="Hyperlink"/>
@@ -2905,7 +2818,7 @@
                 <w:noProof/>
                 <w:webHidden/>
               </w:rPr>
-              <w:instrText xml:space="preserve"> PAGEREF _Toc40857599 \h </w:instrText>
+              <w:instrText xml:space="preserve"> PAGEREF _Toc41376493 \h </w:instrText>
             </w:r>
             <w:r>
               <w:rPr>
@@ -2948,7 +2861,7 @@
               <w:lang w:eastAsia="en-US"/>
             </w:rPr>
           </w:pPr>
-          <w:hyperlink w:anchor="_Toc40857600" w:history="1">
+          <w:hyperlink w:anchor="_Toc41376494" w:history="1">
             <w:r>
               <w:rPr>
                 <w:rStyle w:val="Hyperlink"/>
@@ -2993,7 +2906,7 @@
                 <w:noProof/>
                 <w:webHidden/>
               </w:rPr>
-              <w:instrText xml:space="preserve"> PAGEREF _Toc40857600 \h </w:instrText>
+              <w:instrText xml:space="preserve"> PAGEREF _Toc41376494 \h </w:instrText>
             </w:r>
             <w:r>
               <w:rPr>
@@ -3041,16 +2954,16 @@
       </w:sdtContent>
     </w:sdt>
     <w:bookmarkEnd w:id="5" w:displacedByCustomXml="prev"/>
-    <w:bookmarkStart w:id="6" w:name="_Hlk501053535" w:displacedByCustomXml="prev"/>
+    <w:bookmarkStart w:id="7" w:name="_Hlk501053535" w:displacedByCustomXml="prev"/>
     <w:p>
       <w:pPr>
         <w:pStyle w:val="Heading1"/>
       </w:pPr>
-      <w:bookmarkStart w:id="7" w:name="_Toc40857578"/>
+      <w:bookmarkStart w:id="8" w:name="_Toc41376472"/>
       <w:r>
         <w:t>Overview</w:t>
       </w:r>
-      <w:bookmarkEnd w:id="7"/>
+      <w:bookmarkEnd w:id="8"/>
     </w:p>
     <w:p>
       <w:pPr>
@@ -3264,426 +3177,426 @@
         <w:rPr>
           <w:b/>
         </w:rPr>
+        <w:t>A7</w:t>
+      </w:r>
+      <w:r>
+        <w:t xml:space="preserve"> refers to the 500 MHz clocked core of the RZ/N running linu</w:t>
+      </w:r>
+      <w:r>
+        <w:t>x with a large amount of DDR memory.</w:t>
+      </w:r>
+    </w:p>
+    <w:p>
+      <w:pPr>
+        <w:pStyle w:val="Heading1"/>
+      </w:pPr>
+      <w:bookmarkStart w:id="9" w:name="_Toc41376473"/>
+      <w:r>
         <w:lastRenderedPageBreak/>
+        <w:t xml:space="preserve">How </w:t>
+      </w:r>
+      <w:r>
+        <w:t>to</w:t>
+      </w:r>
+      <w:r>
+        <w:t xml:space="preserve"> Run Code</w:t>
+      </w:r>
+      <w:bookmarkEnd w:id="9"/>
+    </w:p>
+    <w:p>
+      <w:r>
+        <w:t>The example code to show usage of (test) the IPCM</w:t>
+      </w:r>
+      <w:r>
+        <w:t xml:space="preserve"> consists of two parts. One M3 code set, and one A7 code set.</w:t>
+      </w:r>
+      <w:r>
+        <w:t xml:space="preserve"> </w:t>
+      </w:r>
+      <w:r>
+        <w:t xml:space="preserve">The </w:t>
+      </w:r>
+      <w:r>
+        <w:t xml:space="preserve">code sends data both ways, but since the M3 is the slower core, the code is written to be able to flexibly test various transfer speeds from A7 to M3 without recompiling. The M3 </w:t>
+      </w:r>
+      <w:r>
+        <w:t xml:space="preserve">just </w:t>
+      </w:r>
+      <w:r>
+        <w:t xml:space="preserve">sends data every </w:t>
+      </w:r>
+      <w:r>
+        <w:t>TX_SLEEP_TIME_MS</w:t>
+      </w:r>
+      <w:r>
+        <w:t xml:space="preserve"> to the A7 as set in </w:t>
+      </w:r>
+      <w:r>
+        <w:rPr>
+          <w:i/>
+        </w:rPr>
+        <w:t>sample_app.c</w:t>
+      </w:r>
+      <w:r>
+        <w:rPr>
+          <w:i/>
+        </w:rPr>
+        <w:t xml:space="preserve"> </w:t>
+      </w:r>
+      <w:r>
+        <w:t>(default 1000 ms)</w:t>
+      </w:r>
+      <w:r>
+        <w:t>.</w:t>
+      </w:r>
+    </w:p>
+    <w:p>
+      <w:pPr>
+        <w:pStyle w:val="Heading2"/>
+      </w:pPr>
+      <w:bookmarkStart w:id="10" w:name="_Toc41376474"/>
+      <w:r>
+        <w:t>M3</w:t>
+      </w:r>
+      <w:bookmarkEnd w:id="10"/>
+      <w:r>
+        <w:t xml:space="preserve"> </w:t>
+      </w:r>
+    </w:p>
+    <w:p>
+      <w:r>
+        <w:t xml:space="preserve">The M3 code </w:t>
+      </w:r>
+      <w:r>
+        <w:t xml:space="preserve">is </w:t>
+      </w:r>
+      <w:r>
+        <w:t xml:space="preserve">in </w:t>
+      </w:r>
+      <w:r>
+        <w:t xml:space="preserve">an </w:t>
+      </w:r>
+      <w:r>
+        <w:t>IAR-EW workspace</w:t>
+      </w:r>
+      <w:r>
+        <w:t xml:space="preserve">. Please use IAR 8.20 or above to </w:t>
+      </w:r>
+      <w:r>
+        <w:t>download/debug</w:t>
+      </w:r>
+      <w:r>
+        <w:t xml:space="preserve">. The workspace is </w:t>
+      </w:r>
+    </w:p>
+    <w:p>
+      <w:pPr>
+        <w:pStyle w:val="code"/>
+      </w:pPr>
+      <w:r>
+        <w:t>.\</w:t>
+      </w:r>
+      <w:r>
+        <w:t>IPCM\M3\IPCM\rzn1d_ipcm</w:t>
+      </w:r>
+      <w:r>
+        <w:t>.</w:t>
+      </w:r>
+      <w:r>
+        <w:t>eww</w:t>
+      </w:r>
+    </w:p>
+    <w:p>
+      <w:r>
+        <w:t>To run in debug mode, compile, download and debug after the RZ/N has been started with appropriate U-Boot settings. See the RZ/N QSG of the DVD for this.</w:t>
+      </w:r>
+    </w:p>
+    <w:p>
+      <w:pPr>
+        <w:pStyle w:val="Heading2"/>
+      </w:pPr>
+      <w:bookmarkStart w:id="11" w:name="_Ref40690160"/>
+      <w:bookmarkStart w:id="12" w:name="_Toc41376475"/>
+      <w:r>
+        <w:t>A7 (</w:t>
+      </w:r>
+      <w:r>
+        <w:t xml:space="preserve">RZ/N </w:t>
+      </w:r>
+      <w:r>
+        <w:t>linux)</w:t>
+      </w:r>
+      <w:bookmarkEnd w:id="11"/>
+      <w:bookmarkEnd w:id="12"/>
+    </w:p>
+    <w:p>
+      <w:pPr>
+        <w:rPr>
+          <w:b/>
+        </w:rPr>
+      </w:pPr>
+      <w:r>
+        <w:t xml:space="preserve">How to build and download </w:t>
+      </w:r>
+      <w:r>
+        <w:t xml:space="preserve">the code </w:t>
+      </w:r>
+      <w:r>
+        <w:t xml:space="preserve">to the linux file system is not covered in this manual. See </w:t>
+      </w:r>
+      <w:r>
+        <w:t xml:space="preserve">separate documentation under References on </w:t>
+      </w:r>
+      <w:r>
+        <w:t>how to build and deploy. The sample code comes with a very simple Makefile.</w:t>
+      </w:r>
+    </w:p>
+    <w:p>
+      <w:r>
+        <w:t xml:space="preserve">With the M3 side running, </w:t>
+      </w:r>
+      <w:r>
+        <w:t xml:space="preserve">and </w:t>
+      </w:r>
+      <w:r>
+        <w:t>after booting and logging in to linux, navigate to the folder where</w:t>
+      </w:r>
+      <w:r>
+        <w:t xml:space="preserve"> the A7 binary has been downloaded</w:t>
+      </w:r>
+      <w:r>
+        <w:t xml:space="preserve"> and enter the name of the binary and add three arguments. The syntax is</w:t>
+      </w:r>
+    </w:p>
+    <w:p>
+      <w:pPr>
+        <w:pStyle w:val="code"/>
+      </w:pPr>
+      <w:r>
+        <w:t>#./</w:t>
+      </w:r>
+      <w:r>
+        <w:t xml:space="preserve">pl320 </w:t>
+      </w:r>
+      <w:r>
+        <w:t xml:space="preserve"> </w:t>
+      </w:r>
+      <w:r>
+        <w:t>sleep_time_</w:t>
+      </w:r>
+      <w:r>
+        <w:t>us</w:t>
+      </w:r>
+      <w:r>
+        <w:t xml:space="preserve"> </w:t>
+      </w:r>
+      <w:r>
+        <w:t xml:space="preserve"> </w:t>
+      </w:r>
+      <w:r>
+        <w:t xml:space="preserve">shm_size_bytes </w:t>
+      </w:r>
+      <w:r>
+        <w:t xml:space="preserve"> </w:t>
+      </w:r>
+      <w:r>
+        <w:t>show_M3_to_A7_content</w:t>
+      </w:r>
+    </w:p>
+    <w:p>
+      <w:r>
+        <w:t>The text is to be replaced with numbers as follows:</w:t>
+      </w:r>
+    </w:p>
+    <w:p>
+      <w:pPr>
+        <w:pStyle w:val="ListBullet2"/>
+      </w:pPr>
+      <w:r>
+        <w:rPr>
+          <w:b/>
+        </w:rPr>
+        <w:t>s</w:t>
+      </w:r>
+      <w:r>
+        <w:rPr>
+          <w:b/>
+        </w:rPr>
+        <w:t>leep</w:t>
+      </w:r>
+      <w:r>
+        <w:rPr>
+          <w:b/>
+        </w:rPr>
+        <w:t xml:space="preserve"> </w:t>
+      </w:r>
+      <w:r>
+        <w:rPr>
+          <w:b/>
+        </w:rPr>
+        <w:t>time</w:t>
+      </w:r>
+      <w:r>
+        <w:rPr>
+          <w:b/>
+        </w:rPr>
+        <w:t xml:space="preserve"> </w:t>
+      </w:r>
+      <w:r>
+        <w:rPr>
+          <w:b/>
+        </w:rPr>
+        <w:t>microsec</w:t>
+      </w:r>
+      <w:r>
+        <w:t xml:space="preserve"> is the n</w:t>
+      </w:r>
+      <w:r>
+        <w:t>umbe</w:t>
+      </w:r>
+      <w:r>
+        <w:t>r of microseconds between transmission to M3 side.</w:t>
+      </w:r>
+      <w:r>
+        <w:t xml:space="preserve"> This is not </w:t>
+      </w:r>
+    </w:p>
+    <w:p>
+      <w:pPr>
+        <w:pStyle w:val="ListBullet2"/>
+      </w:pPr>
+      <w:r>
+        <w:rPr>
+          <w:b/>
+        </w:rPr>
+        <w:t>shm_size</w:t>
+      </w:r>
+      <w:r>
+        <w:rPr>
+          <w:b/>
+        </w:rPr>
+        <w:t>_</w:t>
+      </w:r>
+      <w:r>
+        <w:rPr>
+          <w:b/>
+        </w:rPr>
+        <w:t>bytes</w:t>
+      </w:r>
+      <w:r>
+        <w:t xml:space="preserve"> should be at least 8 since two first four bytes </w:t>
+      </w:r>
+      <w:r>
+        <w:t xml:space="preserve">(word) is </w:t>
+      </w:r>
+      <w:r>
+        <w:t>transferred for verification</w:t>
+      </w:r>
+      <w:r>
+        <w:t xml:space="preserve"> of core number. See </w:t>
+      </w:r>
+      <w:r>
+        <w:fldChar w:fldCharType="begin"/>
+      </w:r>
+      <w:r>
+        <w:instrText xml:space="preserve"> REF _Ref40783734 \r \h </w:instrText>
+      </w:r>
+      <w:r>
+        <w:fldChar w:fldCharType="separate"/>
+      </w:r>
+      <w:r>
+        <w:t>7.1</w:t>
+      </w:r>
+      <w:r>
+        <w:fldChar w:fldCharType="end"/>
+      </w:r>
+      <w:r>
+        <w:t>.</w:t>
+      </w:r>
+    </w:p>
+    <w:p>
+      <w:pPr>
+        <w:pStyle w:val="ListBullet2"/>
+      </w:pPr>
+      <w:r>
+        <w:rPr>
+          <w:b/>
+        </w:rPr>
+        <w:t>s</w:t>
+      </w:r>
+      <w:r>
+        <w:rPr>
+          <w:b/>
+        </w:rPr>
+        <w:t>how</w:t>
+      </w:r>
+      <w:r>
+        <w:rPr>
+          <w:b/>
+        </w:rPr>
+        <w:t xml:space="preserve"> </w:t>
+      </w:r>
+      <w:r>
+        <w:rPr>
+          <w:b/>
+        </w:rPr>
+        <w:t>M3</w:t>
+      </w:r>
+      <w:r>
+        <w:rPr>
+          <w:b/>
+        </w:rPr>
+        <w:t xml:space="preserve"> </w:t>
+      </w:r>
+      <w:r>
+        <w:rPr>
+          <w:b/>
+        </w:rPr>
+        <w:t>to</w:t>
+      </w:r>
+      <w:r>
+        <w:rPr>
+          <w:b/>
+        </w:rPr>
+        <w:t xml:space="preserve"> </w:t>
+      </w:r>
+      <w:r>
+        <w:rPr>
+          <w:b/>
+        </w:rPr>
         <w:t>A7</w:t>
       </w:r>
       <w:r>
-        <w:t xml:space="preserve"> refers to the 500 MHz clocked core of the RZ/N running linu</w:t>
-      </w:r>
-      <w:r>
-        <w:t>x with a large amount of DDR memory.</w:t>
+        <w:rPr>
+          <w:b/>
+        </w:rPr>
+        <w:t xml:space="preserve"> </w:t>
+      </w:r>
+      <w:r>
+        <w:rPr>
+          <w:b/>
+        </w:rPr>
+        <w:t>content</w:t>
+      </w:r>
+      <w:r>
+        <w:t xml:space="preserve"> is a flag, 0 or 1, controlling whether to present the memory content received from M3.</w:t>
       </w:r>
     </w:p>
     <w:p>
       <w:pPr>
         <w:pStyle w:val="Heading1"/>
       </w:pPr>
-      <w:bookmarkStart w:id="8" w:name="_Toc40857579"/>
-      <w:r>
-        <w:t xml:space="preserve">How </w:t>
-      </w:r>
-      <w:r>
-        <w:t>to</w:t>
-      </w:r>
-      <w:r>
-        <w:t xml:space="preserve"> Run Code</w:t>
-      </w:r>
-      <w:bookmarkEnd w:id="8"/>
-    </w:p>
-    <w:p>
-      <w:r>
-        <w:t>The example code to show usage of (test) the IPCM</w:t>
-      </w:r>
-      <w:r>
-        <w:t xml:space="preserve"> consists of two parts. One M3 code set, and one A7 code set.</w:t>
-      </w:r>
-      <w:r>
-        <w:t xml:space="preserve"> </w:t>
-      </w:r>
-      <w:r>
-        <w:t xml:space="preserve">The </w:t>
-      </w:r>
-      <w:r>
-        <w:t xml:space="preserve">code sends data both ways, but since the M3 is the slower core, the code is written to be able to flexibly test various transfer speeds from A7 to M3 without recompiling. The M3 </w:t>
-      </w:r>
-      <w:r>
-        <w:t xml:space="preserve">just </w:t>
-      </w:r>
-      <w:r>
-        <w:t xml:space="preserve">sends data every </w:t>
-      </w:r>
-      <w:r>
-        <w:t>TX_SLEEP_TIME_MS</w:t>
-      </w:r>
-      <w:r>
-        <w:t xml:space="preserve"> to the A7 as set in </w:t>
-      </w:r>
-      <w:r>
-        <w:rPr>
-          <w:i/>
-        </w:rPr>
-        <w:t>sample_app.c</w:t>
-      </w:r>
-      <w:r>
-        <w:rPr>
-          <w:i/>
-        </w:rPr>
-        <w:t xml:space="preserve"> </w:t>
-      </w:r>
-      <w:r>
-        <w:t>(default 1000 ms)</w:t>
-      </w:r>
-      <w:r>
-        <w:t>.</w:t>
-      </w:r>
-    </w:p>
-    <w:p>
-      <w:pPr>
-        <w:pStyle w:val="Heading2"/>
-      </w:pPr>
-      <w:bookmarkStart w:id="9" w:name="_Toc40857580"/>
-      <w:r>
-        <w:t>M3</w:t>
-      </w:r>
-      <w:bookmarkEnd w:id="9"/>
-      <w:r>
-        <w:t xml:space="preserve"> </w:t>
-      </w:r>
-    </w:p>
-    <w:p>
-      <w:r>
-        <w:t xml:space="preserve">The M3 code </w:t>
-      </w:r>
-      <w:r>
-        <w:t xml:space="preserve">is </w:t>
-      </w:r>
-      <w:r>
-        <w:t xml:space="preserve">in </w:t>
-      </w:r>
-      <w:r>
-        <w:t xml:space="preserve">an </w:t>
-      </w:r>
-      <w:r>
-        <w:t>IAR-EW workspace</w:t>
-      </w:r>
-      <w:r>
-        <w:t xml:space="preserve">. Please use IAR 8.20 or above to </w:t>
-      </w:r>
-      <w:r>
-        <w:t>download/debug</w:t>
-      </w:r>
-      <w:r>
-        <w:t xml:space="preserve">. The workspace is </w:t>
-      </w:r>
-    </w:p>
-    <w:p>
-      <w:pPr>
-        <w:pStyle w:val="code"/>
-      </w:pPr>
-      <w:r>
-        <w:t>.\</w:t>
-      </w:r>
-      <w:r>
-        <w:t>IPCM\M3\IPCM\rzn1d_ipcm</w:t>
-      </w:r>
-      <w:r>
-        <w:t>.</w:t>
-      </w:r>
-      <w:r>
-        <w:t>eww</w:t>
-      </w:r>
-    </w:p>
-    <w:p>
-      <w:r>
-        <w:t>To run in debug mode, compile, download and debug after the RZ/N has been started with appropriate U-Boot settings. See the RZ/N QSG of the DVD for this.</w:t>
-      </w:r>
-    </w:p>
-    <w:p>
-      <w:pPr>
-        <w:pStyle w:val="Heading2"/>
-      </w:pPr>
-      <w:bookmarkStart w:id="10" w:name="_Ref40690160"/>
-      <w:bookmarkStart w:id="11" w:name="_Toc40857581"/>
-      <w:r>
-        <w:t>A7 (</w:t>
-      </w:r>
-      <w:r>
-        <w:t xml:space="preserve">RZ/N </w:t>
-      </w:r>
-      <w:r>
-        <w:t>linux)</w:t>
-      </w:r>
-      <w:bookmarkEnd w:id="10"/>
-      <w:bookmarkEnd w:id="11"/>
-    </w:p>
-    <w:p>
-      <w:pPr>
-        <w:rPr>
-          <w:b/>
-        </w:rPr>
-      </w:pPr>
-      <w:r>
-        <w:t xml:space="preserve">How to build and download </w:t>
-      </w:r>
-      <w:r>
-        <w:t xml:space="preserve">the code </w:t>
-      </w:r>
-      <w:r>
-        <w:t xml:space="preserve">to the linux file system is not covered in this manual. See </w:t>
-      </w:r>
-      <w:r>
-        <w:t xml:space="preserve">separate documentation under References on </w:t>
-      </w:r>
-      <w:r>
-        <w:t>how to build and deploy. The sample code comes with a very simple Makefile.</w:t>
-      </w:r>
-    </w:p>
-    <w:p>
-      <w:r>
-        <w:t xml:space="preserve">With the M3 side running, </w:t>
-      </w:r>
-      <w:r>
-        <w:t xml:space="preserve">and </w:t>
-      </w:r>
-      <w:r>
-        <w:t>after booting and logging in to linux, navigate to the folder where</w:t>
-      </w:r>
-      <w:r>
-        <w:t xml:space="preserve"> the A7 binary has been downloaded</w:t>
-      </w:r>
-      <w:r>
-        <w:t xml:space="preserve"> and enter the name of the binary and add three arguments. The syntax is</w:t>
-      </w:r>
-    </w:p>
-    <w:p>
-      <w:pPr>
-        <w:pStyle w:val="code"/>
-      </w:pPr>
-      <w:r>
-        <w:t>#./</w:t>
-      </w:r>
-      <w:r>
-        <w:t xml:space="preserve">pl320 </w:t>
-      </w:r>
-      <w:r>
-        <w:t xml:space="preserve"> </w:t>
-      </w:r>
-      <w:r>
-        <w:t>sleep_time_</w:t>
-      </w:r>
-      <w:r>
-        <w:t>us</w:t>
-      </w:r>
-      <w:r>
-        <w:t xml:space="preserve"> </w:t>
-      </w:r>
-      <w:r>
-        <w:t xml:space="preserve"> </w:t>
-      </w:r>
-      <w:r>
-        <w:t xml:space="preserve">shm_size_bytes </w:t>
-      </w:r>
-      <w:r>
-        <w:t xml:space="preserve"> </w:t>
-      </w:r>
-      <w:r>
-        <w:t>show_M3_to_A7_content</w:t>
-      </w:r>
-    </w:p>
-    <w:p>
-      <w:r>
-        <w:t>The text is to be replaced with numbers as follows:</w:t>
-      </w:r>
-    </w:p>
-    <w:p>
-      <w:pPr>
-        <w:pStyle w:val="ListBullet2"/>
-      </w:pPr>
-      <w:r>
-        <w:rPr>
-          <w:b/>
-        </w:rPr>
+      <w:bookmarkStart w:id="13" w:name="_Toc41376476"/>
+      <w:r>
+        <w:t>I</w:t>
+      </w:r>
+      <w:r>
+        <w:t>nterrupt</w:t>
+      </w:r>
+      <w:r>
         <w:t>s</w:t>
       </w:r>
-      <w:r>
-        <w:rPr>
-          <w:b/>
-        </w:rPr>
-        <w:t>leep</w:t>
-      </w:r>
-      <w:r>
-        <w:rPr>
-          <w:b/>
-        </w:rPr>
-        <w:t xml:space="preserve"> </w:t>
-      </w:r>
-      <w:r>
-        <w:rPr>
-          <w:b/>
-        </w:rPr>
-        <w:t>time</w:t>
-      </w:r>
-      <w:r>
-        <w:rPr>
-          <w:b/>
-        </w:rPr>
-        <w:t xml:space="preserve"> </w:t>
-      </w:r>
-      <w:r>
-        <w:rPr>
-          <w:b/>
-        </w:rPr>
-        <w:t>microsec</w:t>
-      </w:r>
-      <w:r>
-        <w:t xml:space="preserve"> is the n</w:t>
-      </w:r>
-      <w:r>
-        <w:t>umbe</w:t>
-      </w:r>
-      <w:r>
-        <w:t>r of microseconds between transmission to M3 side.</w:t>
-      </w:r>
-      <w:r>
-        <w:t xml:space="preserve"> This is not </w:t>
-      </w:r>
-    </w:p>
-    <w:p>
-      <w:pPr>
-        <w:pStyle w:val="ListBullet2"/>
-      </w:pPr>
-      <w:r>
-        <w:rPr>
-          <w:b/>
-        </w:rPr>
-        <w:t>shm_size</w:t>
-      </w:r>
-      <w:r>
-        <w:rPr>
-          <w:b/>
-        </w:rPr>
-        <w:t>_</w:t>
-      </w:r>
-      <w:r>
-        <w:rPr>
-          <w:b/>
-        </w:rPr>
-        <w:t>bytes</w:t>
-      </w:r>
-      <w:r>
-        <w:t xml:space="preserve"> should be at least 8 since two first four bytes </w:t>
-      </w:r>
-      <w:r>
-        <w:t xml:space="preserve">(word) is </w:t>
-      </w:r>
-      <w:r>
-        <w:t>transferred for verification</w:t>
-      </w:r>
-      <w:r>
-        <w:t xml:space="preserve"> of core number. See </w:t>
-      </w:r>
-      <w:r>
-        <w:fldChar w:fldCharType="begin"/>
-      </w:r>
-      <w:r>
-        <w:instrText xml:space="preserve"> REF _Ref40783734 \r \h </w:instrText>
-      </w:r>
-      <w:r>
-        <w:fldChar w:fldCharType="separate"/>
-      </w:r>
-      <w:r>
-        <w:t>7.1</w:t>
-      </w:r>
-      <w:r>
-        <w:fldChar w:fldCharType="end"/>
-      </w:r>
-      <w:r>
-        <w:t>.</w:t>
-      </w:r>
-    </w:p>
-    <w:p>
-      <w:pPr>
-        <w:pStyle w:val="ListBullet2"/>
-      </w:pPr>
-      <w:r>
-        <w:rPr>
-          <w:b/>
-        </w:rPr>
-        <w:t>s</w:t>
-      </w:r>
-      <w:r>
-        <w:rPr>
-          <w:b/>
-        </w:rPr>
-        <w:t>how</w:t>
-      </w:r>
-      <w:r>
-        <w:rPr>
-          <w:b/>
-        </w:rPr>
-        <w:t xml:space="preserve"> </w:t>
-      </w:r>
-      <w:r>
-        <w:rPr>
-          <w:b/>
-        </w:rPr>
-        <w:t>M3</w:t>
-      </w:r>
-      <w:r>
-        <w:rPr>
-          <w:b/>
-        </w:rPr>
-        <w:t xml:space="preserve"> </w:t>
-      </w:r>
-      <w:r>
-        <w:rPr>
-          <w:b/>
-        </w:rPr>
-        <w:t>to</w:t>
-      </w:r>
-      <w:r>
-        <w:rPr>
-          <w:b/>
-        </w:rPr>
-        <w:t xml:space="preserve"> </w:t>
-      </w:r>
-      <w:r>
-        <w:rPr>
-          <w:b/>
-        </w:rPr>
-        <w:t>A7</w:t>
-      </w:r>
-      <w:r>
-        <w:rPr>
-          <w:b/>
-        </w:rPr>
-        <w:t xml:space="preserve"> </w:t>
-      </w:r>
-      <w:r>
-        <w:rPr>
-          <w:b/>
-        </w:rPr>
-        <w:t>content</w:t>
-      </w:r>
-      <w:r>
-        <w:t xml:space="preserve"> is a flag, 0 or 1, controlling whether to present the memory content received from M3.</w:t>
-      </w:r>
-    </w:p>
-    <w:p>
-      <w:pPr>
-        <w:pStyle w:val="Heading1"/>
-      </w:pPr>
-      <w:bookmarkStart w:id="12" w:name="_Toc40857582"/>
-      <w:r>
-        <w:t>I</w:t>
-      </w:r>
-      <w:r>
-        <w:t>nterrupt</w:t>
-      </w:r>
-      <w:r>
-        <w:t>s</w:t>
-      </w:r>
-      <w:bookmarkEnd w:id="12"/>
+      <w:bookmarkEnd w:id="13"/>
     </w:p>
     <w:p>
       <w:r>
@@ -4036,11 +3949,11 @@
       <w:pPr>
         <w:pStyle w:val="Heading1"/>
       </w:pPr>
-      <w:bookmarkStart w:id="13" w:name="_Toc40857583"/>
+      <w:bookmarkStart w:id="14" w:name="_Toc41376477"/>
       <w:r>
         <w:t>Mailboxes</w:t>
       </w:r>
-      <w:bookmarkEnd w:id="13"/>
+      <w:bookmarkEnd w:id="14"/>
     </w:p>
     <w:p>
       <w:r>
@@ -4058,12 +3971,12 @@
     </w:p>
     <w:p>
       <w:r>
+        <w:t>Mailbox 0 is used for M3 to A7 data transfer, and mailbox 1 for A7-&gt;M3 transfer.</w:t>
+      </w:r>
+    </w:p>
+    <w:p>
+      <w:r>
         <w:lastRenderedPageBreak/>
-        <w:t>Mailbox 0 is used for M3 to A7 data transfer, and mailbox 1 for A7-&gt;M3 transfer.</w:t>
-      </w:r>
-    </w:p>
-    <w:p>
-      <w:r>
         <w:t>E</w:t>
       </w:r>
       <w:r>
@@ -4083,7 +3996,7 @@
       <w:pPr>
         <w:pStyle w:val="Heading1"/>
       </w:pPr>
-      <w:bookmarkStart w:id="14" w:name="_Toc40857584"/>
+      <w:bookmarkStart w:id="15" w:name="_Toc41376478"/>
       <w:r>
         <w:t xml:space="preserve">Shared </w:t>
       </w:r>
@@ -4096,7 +4009,7 @@
       <w:r>
         <w:t xml:space="preserve"> Region</w:t>
       </w:r>
-      <w:bookmarkEnd w:id="14"/>
+      <w:bookmarkEnd w:id="15"/>
     </w:p>
     <w:p>
       <w:pPr>
@@ -4254,17 +4167,17 @@
       <w:pPr>
         <w:pStyle w:val="Heading2"/>
       </w:pPr>
-      <w:bookmarkStart w:id="15" w:name="_Toc40857585"/>
+      <w:bookmarkStart w:id="16" w:name="_Toc41376479"/>
       <w:r>
         <w:t xml:space="preserve">Transfer </w:t>
       </w:r>
       <w:r>
         <w:t>M3 =&gt; A7</w:t>
       </w:r>
-      <w:bookmarkEnd w:id="15"/>
-    </w:p>
-    <w:p>
-      <w:bookmarkStart w:id="16" w:name="_Hlk39741501"/>
+      <w:bookmarkEnd w:id="16"/>
+    </w:p>
+    <w:p>
+      <w:bookmarkStart w:id="17" w:name="_Hlk39741501"/>
       <w:r>
         <w:t xml:space="preserve">The </w:t>
       </w:r>
@@ -4356,17 +4269,17 @@
       <w:pPr>
         <w:pStyle w:val="Heading3"/>
       </w:pPr>
-      <w:bookmarkStart w:id="17" w:name="_Ref39840364"/>
-      <w:bookmarkStart w:id="18" w:name="_Toc40857586"/>
-      <w:bookmarkEnd w:id="16"/>
+      <w:bookmarkStart w:id="18" w:name="_Ref39840364"/>
+      <w:bookmarkStart w:id="19" w:name="_Toc41376480"/>
+      <w:bookmarkEnd w:id="17"/>
       <w:r>
         <w:t>Data exchange</w:t>
       </w:r>
       <w:r>
         <w:t xml:space="preserve"> mechanism</w:t>
       </w:r>
-      <w:bookmarkEnd w:id="17"/>
       <w:bookmarkEnd w:id="18"/>
+      <w:bookmarkEnd w:id="19"/>
     </w:p>
     <w:p>
       <w:r>
@@ -4383,14 +4296,14 @@
       <w:pPr>
         <w:pStyle w:val="Heading2"/>
       </w:pPr>
-      <w:bookmarkStart w:id="19" w:name="_Toc40857587"/>
+      <w:bookmarkStart w:id="20" w:name="_Toc41376481"/>
       <w:r>
         <w:t xml:space="preserve">Transfer </w:t>
       </w:r>
       <w:r>
         <w:t>A7 =&gt; M3</w:t>
       </w:r>
-      <w:bookmarkEnd w:id="19"/>
+      <w:bookmarkEnd w:id="20"/>
     </w:p>
     <w:p>
       <w:r>
@@ -4401,14 +4314,14 @@
       <w:pPr>
         <w:pStyle w:val="Heading3"/>
       </w:pPr>
-      <w:bookmarkStart w:id="20" w:name="_Toc40857588"/>
+      <w:bookmarkStart w:id="21" w:name="_Toc41376482"/>
       <w:r>
         <w:t>Data exchange</w:t>
       </w:r>
       <w:r>
         <w:t xml:space="preserve"> mechanism</w:t>
       </w:r>
-      <w:bookmarkEnd w:id="20"/>
+      <w:bookmarkEnd w:id="21"/>
     </w:p>
     <w:p>
       <w:r>
@@ -4585,7 +4498,7 @@
       <w:pPr>
         <w:pStyle w:val="Heading1"/>
       </w:pPr>
-      <w:bookmarkStart w:id="21" w:name="_Toc40857589"/>
+      <w:bookmarkStart w:id="22" w:name="_Toc41376483"/>
       <w:r>
         <w:t>M3</w:t>
       </w:r>
@@ -4595,17 +4508,17 @@
       <w:r>
         <w:t>Code</w:t>
       </w:r>
-      <w:bookmarkEnd w:id="21"/>
+      <w:bookmarkEnd w:id="22"/>
     </w:p>
     <w:p>
       <w:pPr>
         <w:pStyle w:val="Heading2"/>
       </w:pPr>
-      <w:bookmarkStart w:id="22" w:name="_Toc40857590"/>
+      <w:bookmarkStart w:id="23" w:name="_Toc41376484"/>
       <w:r>
         <w:t>Startup</w:t>
       </w:r>
-      <w:bookmarkEnd w:id="22"/>
+      <w:bookmarkEnd w:id="23"/>
     </w:p>
     <w:p>
       <w:r>
@@ -4666,14 +4579,14 @@
       <w:pPr>
         <w:pStyle w:val="Heading2"/>
       </w:pPr>
-      <w:bookmarkStart w:id="23" w:name="_Hlk39496819"/>
-      <w:bookmarkStart w:id="24" w:name="_Toc40857591"/>
+      <w:bookmarkStart w:id="24" w:name="_Hlk39496819"/>
+      <w:bookmarkStart w:id="25" w:name="_Toc41376485"/>
       <w:r>
         <w:t>CTC Application</w:t>
       </w:r>
-      <w:bookmarkEnd w:id="24"/>
-    </w:p>
-    <w:bookmarkEnd w:id="23"/>
+      <w:bookmarkEnd w:id="25"/>
+    </w:p>
+    <w:bookmarkEnd w:id="24"/>
     <w:p>
       <w:r>
         <w:t xml:space="preserve">The source code of interest </w:t>
@@ -4720,7 +4633,6 @@
         <w:spacing w:after="0"/>
       </w:pPr>
       <w:r>
-        <w:lastRenderedPageBreak/>
         <w:t>Th</w:t>
       </w:r>
       <w:r>
@@ -4745,6 +4657,7 @@
         </w:numPr>
       </w:pPr>
       <w:r>
+        <w:lastRenderedPageBreak/>
         <w:t xml:space="preserve">To follow the </w:t>
       </w:r>
       <w:r>
@@ -4954,11 +4867,11 @@
       <w:pPr>
         <w:pStyle w:val="Heading3"/>
       </w:pPr>
-      <w:bookmarkStart w:id="25" w:name="_Toc40857592"/>
+      <w:bookmarkStart w:id="26" w:name="_Toc41376486"/>
       <w:r>
         <w:t>IAR Terminal I/O</w:t>
       </w:r>
-      <w:bookmarkEnd w:id="25"/>
+      <w:bookmarkEnd w:id="26"/>
     </w:p>
     <w:p>
       <w:pPr>
@@ -5017,11 +4930,11 @@
       <w:pPr>
         <w:pStyle w:val="Heading2"/>
       </w:pPr>
-      <w:bookmarkStart w:id="26" w:name="_Toc40857593"/>
+      <w:bookmarkStart w:id="27" w:name="_Toc41376487"/>
       <w:r>
         <w:t>Tasks</w:t>
       </w:r>
-      <w:bookmarkEnd w:id="26"/>
+      <w:bookmarkEnd w:id="27"/>
     </w:p>
     <w:p>
       <w:r>
@@ -5053,11 +4966,11 @@
       <w:pPr>
         <w:pStyle w:val="Heading3"/>
       </w:pPr>
-      <w:bookmarkStart w:id="27" w:name="_Toc40857594"/>
+      <w:bookmarkStart w:id="28" w:name="_Toc41376488"/>
       <w:r>
         <w:t>init_task</w:t>
       </w:r>
-      <w:bookmarkEnd w:id="27"/>
+      <w:bookmarkEnd w:id="28"/>
     </w:p>
     <w:p>
       <w:pPr>
@@ -5104,11 +5017,11 @@
       <w:pPr>
         <w:pStyle w:val="Heading3"/>
       </w:pPr>
-      <w:bookmarkStart w:id="28" w:name="_Toc40857595"/>
+      <w:bookmarkStart w:id="29" w:name="_Toc41376489"/>
       <w:r>
         <w:t>pl320_tx_task</w:t>
       </w:r>
-      <w:bookmarkEnd w:id="28"/>
+      <w:bookmarkEnd w:id="29"/>
     </w:p>
     <w:p>
       <w:pPr>
@@ -5303,14 +5216,14 @@
           <w:numId w:val="24"/>
         </w:numPr>
       </w:pPr>
-      <w:bookmarkStart w:id="29" w:name="_Hlk40173184"/>
-      <w:bookmarkStart w:id="30" w:name="_Toc40857596"/>
+      <w:bookmarkStart w:id="30" w:name="_Hlk40173184"/>
+      <w:bookmarkStart w:id="31" w:name="_Toc41376490"/>
       <w:r>
         <w:t>pl320_rx_task</w:t>
       </w:r>
-      <w:bookmarkEnd w:id="30"/>
-    </w:p>
-    <w:bookmarkEnd w:id="29"/>
+      <w:bookmarkEnd w:id="31"/>
+    </w:p>
+    <w:bookmarkEnd w:id="30"/>
     <w:p>
       <w:pPr>
         <w:pStyle w:val="BodyText"/>
@@ -5426,11 +5339,11 @@
           <w:numId w:val="24"/>
         </w:numPr>
       </w:pPr>
-      <w:bookmarkStart w:id="31" w:name="_Toc40857597"/>
+      <w:bookmarkStart w:id="32" w:name="_Toc41376491"/>
       <w:r>
         <w:t>idle_task</w:t>
       </w:r>
-      <w:bookmarkEnd w:id="31"/>
+      <w:bookmarkEnd w:id="32"/>
     </w:p>
     <w:p>
       <w:r>
@@ -5454,11 +5367,11 @@
           <w:numId w:val="28"/>
         </w:numPr>
       </w:pPr>
-      <w:bookmarkStart w:id="32" w:name="_Toc40857598"/>
+      <w:bookmarkStart w:id="33" w:name="_Toc41376492"/>
       <w:r>
         <w:t>monitor_task</w:t>
       </w:r>
-      <w:bookmarkEnd w:id="32"/>
+      <w:bookmarkEnd w:id="33"/>
     </w:p>
     <w:p>
       <w:r>
@@ -5469,14 +5382,14 @@
       <w:pPr>
         <w:pStyle w:val="Heading1"/>
       </w:pPr>
-      <w:bookmarkStart w:id="33" w:name="_Toc465241683"/>
-      <w:bookmarkStart w:id="34" w:name="_Toc40857599"/>
-      <w:bookmarkEnd w:id="6"/>
+      <w:bookmarkStart w:id="34" w:name="_Toc465241683"/>
+      <w:bookmarkStart w:id="35" w:name="_Toc41376493"/>
+      <w:bookmarkEnd w:id="7"/>
       <w:r>
         <w:lastRenderedPageBreak/>
         <w:t>A7 Source Code</w:t>
       </w:r>
-      <w:bookmarkEnd w:id="34"/>
+      <w:bookmarkEnd w:id="35"/>
       <w:r>
         <w:t xml:space="preserve"> </w:t>
       </w:r>
@@ -5574,16 +5487,16 @@
       <w:pPr>
         <w:pStyle w:val="Heading2"/>
       </w:pPr>
-      <w:bookmarkStart w:id="35" w:name="_Ref40783734"/>
-      <w:bookmarkStart w:id="36" w:name="_Toc40857600"/>
+      <w:bookmarkStart w:id="36" w:name="_Ref40783734"/>
+      <w:bookmarkStart w:id="37" w:name="_Toc41376494"/>
       <w:r>
         <w:t xml:space="preserve">The </w:t>
       </w:r>
       <w:r>
         <w:t>CTC Application</w:t>
       </w:r>
-      <w:bookmarkEnd w:id="35"/>
       <w:bookmarkEnd w:id="36"/>
+      <w:bookmarkEnd w:id="37"/>
     </w:p>
     <w:p>
       <w:r>
@@ -5868,7 +5781,7 @@
       </w:r>
     </w:p>
     <w:p/>
-    <w:bookmarkEnd w:id="33"/>
+    <w:bookmarkEnd w:id="34"/>
     <w:p>
       <w:pPr>
         <w:pStyle w:val="BodyText"/>
@@ -6100,12 +6013,7 @@
         <w:pStyle w:val="note"/>
       </w:pPr>
       <w:r>
-        <w:t>All trademarks and regist</w:t>
-      </w:r>
-      <w:bookmarkStart w:id="37" w:name="_GoBack"/>
-      <w:bookmarkEnd w:id="37"/>
-      <w:r>
-        <w:t>ered trademarks are the property of their respective owners.</w:t>
+        <w:t>All trademarks and registered trademarks are the property of their respective owners.</w:t>
       </w:r>
     </w:p>
     <w:p>
@@ -7087,39 +6995,19 @@
     <w:pPr>
       <w:pStyle w:val="1"/>
     </w:pPr>
-    <w:r>
-      <w:fldChar w:fldCharType="begin"/>
-    </w:r>
-    <w:r>
-      <w:instrText xml:space="preserve"> DOCPROPERTY  Subject  \* MERGEFORMAT </w:instrText>
-    </w:r>
-    <w:r>
-      <w:fldChar w:fldCharType="separate"/>
-    </w:r>
-    <w:r>
-      <w:t>R01ANxxxxEU</w:t>
-    </w:r>
-    <w:r>
-      <w:fldChar w:fldCharType="end"/>
-    </w:r>
+    <w:fldSimple w:instr=" DOCPROPERTY  Subject  \* MERGEFORMAT ">
+      <w:r>
+        <w:t>R01ANxxxxEU</w:t>
+      </w:r>
+    </w:fldSimple>
     <w:r>
       <w:t xml:space="preserve">  </w:t>
     </w:r>
-    <w:r>
-      <w:fldChar w:fldCharType="begin"/>
-    </w:r>
-    <w:r>
-      <w:instrText xml:space="preserve"> DOCPROPERTY  Category  \* MERGEFORMAT </w:instrText>
-    </w:r>
-    <w:r>
-      <w:fldChar w:fldCharType="separate"/>
-    </w:r>
-    <w:r>
-      <w:t>Rev.0.90</w:t>
-    </w:r>
-    <w:r>
-      <w:fldChar w:fldCharType="end"/>
-    </w:r>
+    <w:fldSimple w:instr=" DOCPROPERTY  Category  \* MERGEFORMAT ">
+      <w:r>
+        <w:t>Rev.0.90</w:t>
+      </w:r>
+    </w:fldSimple>
     <w:r>
       <w:rPr>
         <w:rFonts w:hint="eastAsia"/>
@@ -7142,21 +7030,11 @@
     <w:r>
       <w:br/>
     </w:r>
-    <w:r>
-      <w:fldChar w:fldCharType="begin"/>
-    </w:r>
-    <w:r>
-      <w:instrText xml:space="preserve"> DOCPROPERTY  Comments  \* MERGEFORMAT </w:instrText>
-    </w:r>
-    <w:r>
-      <w:fldChar w:fldCharType="separate"/>
-    </w:r>
-    <w:r>
-      <w:t>May 19, 2020</w:t>
-    </w:r>
-    <w:r>
-      <w:fldChar w:fldCharType="end"/>
-    </w:r>
+    <w:fldSimple w:instr=" DOCPROPERTY  Comments  \* MERGEFORMAT ">
+      <w:r>
+        <w:t>May 19, 2020</w:t>
+      </w:r>
+    </w:fldSimple>
     <w:r>
       <w:tab/>
     </w:r>
@@ -7224,42 +7102,19 @@
     <w:pPr>
       <w:pStyle w:val="1"/>
     </w:pPr>
-    <w:r>
-      <w:fldChar w:fldCharType="begin"/>
-    </w:r>
-    <w:r>
-      <w:instrText xml:space="preserve"> DOCPROPERTY  Subject  \* MERGEFO</w:instrText>
-    </w:r>
-    <w:r>
-      <w:instrText xml:space="preserve">RMAT </w:instrText>
-    </w:r>
-    <w:r>
-      <w:fldChar w:fldCharType="separate"/>
-    </w:r>
-    <w:r>
-      <w:t>R01ANxxxxEU</w:t>
-    </w:r>
-    <w:r>
-      <w:fldChar w:fldCharType="end"/>
-    </w:r>
+    <w:fldSimple w:instr=" DOCPROPERTY  Subject  \* MERGEFORMAT ">
+      <w:r>
+        <w:t>R01ANxxxxEU</w:t>
+      </w:r>
+    </w:fldSimple>
     <w:r>
       <w:t xml:space="preserve">  </w:t>
     </w:r>
-    <w:r>
-      <w:fldChar w:fldCharType="begin"/>
-    </w:r>
-    <w:r>
-      <w:instrText xml:space="preserve"> DOCPROPERTY  Category  \* MERGEFORMAT </w:instrText>
-    </w:r>
-    <w:r>
-      <w:fldChar w:fldCharType="separate"/>
-    </w:r>
-    <w:r>
-      <w:t>Rev.0.90</w:t>
-    </w:r>
-    <w:r>
-      <w:fldChar w:fldCharType="end"/>
-    </w:r>
+    <w:fldSimple w:instr=" DOCPROPERTY  Category  \* MERGEFORMAT ">
+      <w:r>
+        <w:t>Rev.0.90</w:t>
+      </w:r>
+    </w:fldSimple>
     <w:r>
       <w:rPr>
         <w:rFonts w:hint="eastAsia"/>
@@ -7282,21 +7137,11 @@
     <w:r>
       <w:br/>
     </w:r>
-    <w:r>
-      <w:fldChar w:fldCharType="begin"/>
-    </w:r>
-    <w:r>
-      <w:instrText xml:space="preserve"> DOCPROPERTY  Comments  \* MERGEFORMAT </w:instrText>
-    </w:r>
-    <w:r>
-      <w:fldChar w:fldCharType="separate"/>
-    </w:r>
-    <w:r>
-      <w:t>May 19, 2020</w:t>
-    </w:r>
-    <w:r>
-      <w:fldChar w:fldCharType="end"/>
-    </w:r>
+    <w:fldSimple w:instr=" DOCPROPERTY  Comments  \* MERGEFORMAT ">
+      <w:r>
+        <w:t>May 19, 2020</w:t>
+      </w:r>
+    </w:fldSimple>
     <w:r>
       <w:tab/>
     </w:r>
@@ -12553,7 +12398,7 @@
 </file>
 
 <file path=customXml/itemProps1.xml><?xml version="1.0" encoding="utf-8"?>
-<ds:datastoreItem xmlns:ds="http://schemas.openxmlformats.org/officeDocument/2006/customXml" ds:itemID="{4246BCF3-7D6D-4020-87CD-FD441AAEF7C1}">
+<ds:datastoreItem xmlns:ds="http://schemas.openxmlformats.org/officeDocument/2006/customXml" ds:itemID="{3F2D1B44-6C48-45E0-BAB2-52862702ACBB}">
   <ds:schemaRefs>
     <ds:schemaRef ds:uri="http://schemas.openxmlformats.org/officeDocument/2006/bibliography"/>
   </ds:schemaRefs>

</xml_diff>

<commit_message>
- Minor updates to the doc. (Mon. task.) - Deleted/changed comments tagged $REA. - The monitor task is very cool. I added the code and some comments on it in the doc.
</commit_message>
<xml_diff>
--- a/RZN-IPCM-Example-and-Usage-Notes.docx
+++ b/RZN-IPCM-Example-and-Usage-Notes.docx
@@ -73,21 +73,11 @@
                             <w:pPr>
                               <w:pStyle w:val="lonrnrd"/>
                             </w:pPr>
-                            <w:r>
-                              <w:fldChar w:fldCharType="begin"/>
-                            </w:r>
-                            <w:r>
-                              <w:instrText xml:space="preserve"> Subject   \* MERGEFORMAT </w:instrText>
-                            </w:r>
-                            <w:r>
-                              <w:fldChar w:fldCharType="separate"/>
-                            </w:r>
-                            <w:r>
-                              <w:t>R01ANxxxxEU</w:t>
-                            </w:r>
-                            <w:r>
-                              <w:fldChar w:fldCharType="end"/>
-                            </w:r>
+                            <w:fldSimple w:instr=" Subject   \* MERGEFORMAT ">
+                              <w:r>
+                                <w:t>R01ANxxxxEU</w:t>
+                              </w:r>
+                            </w:fldSimple>
                           </w:p>
                           <w:p>
                             <w:pPr>
@@ -117,21 +107,11 @@
                             <w:r>
                               <w:br/>
                             </w:r>
-                            <w:r>
-                              <w:fldChar w:fldCharType="begin"/>
-                            </w:r>
-                            <w:r>
-                              <w:instrText xml:space="preserve"> Comments   \* MERGEFORMAT </w:instrText>
-                            </w:r>
-                            <w:r>
-                              <w:fldChar w:fldCharType="separate"/>
-                            </w:r>
-                            <w:r>
-                              <w:t>May 26, 2020</w:t>
-                            </w:r>
-                            <w:r>
-                              <w:fldChar w:fldCharType="end"/>
-                            </w:r>
+                            <w:fldSimple w:instr=" Comments   \* MERGEFORMAT ">
+                              <w:r>
+                                <w:t>May 26, 2020</w:t>
+                              </w:r>
+                            </w:fldSimple>
                           </w:p>
                         </w:txbxContent>
                       </wps:txbx>
@@ -163,21 +143,11 @@
                       <w:pPr>
                         <w:pStyle w:val="lonrnrd"/>
                       </w:pPr>
-                      <w:r>
-                        <w:fldChar w:fldCharType="begin"/>
-                      </w:r>
-                      <w:r>
-                        <w:instrText xml:space="preserve"> Subject   \* MERGEFORMAT </w:instrText>
-                      </w:r>
-                      <w:r>
-                        <w:fldChar w:fldCharType="separate"/>
-                      </w:r>
-                      <w:r>
-                        <w:t>R01ANxxxxEU</w:t>
-                      </w:r>
-                      <w:r>
-                        <w:fldChar w:fldCharType="end"/>
-                      </w:r>
+                      <w:fldSimple w:instr=" Subject   \* MERGEFORMAT ">
+                        <w:r>
+                          <w:t>R01ANxxxxEU</w:t>
+                        </w:r>
+                      </w:fldSimple>
                     </w:p>
                     <w:p>
                       <w:pPr>
@@ -207,21 +177,11 @@
                       <w:r>
                         <w:br/>
                       </w:r>
-                      <w:r>
-                        <w:fldChar w:fldCharType="begin"/>
-                      </w:r>
-                      <w:r>
-                        <w:instrText xml:space="preserve"> Comments   \* MERGEFORMAT </w:instrText>
-                      </w:r>
-                      <w:r>
-                        <w:fldChar w:fldCharType="separate"/>
-                      </w:r>
-                      <w:r>
-                        <w:t>May 26, 2020</w:t>
-                      </w:r>
-                      <w:r>
-                        <w:fldChar w:fldCharType="end"/>
-                      </w:r>
+                      <w:fldSimple w:instr=" Comments   \* MERGEFORMAT ">
+                        <w:r>
+                          <w:t>May 26, 2020</w:t>
+                        </w:r>
+                      </w:fldSimple>
                     </w:p>
                   </w:txbxContent>
                 </v:textbox>
@@ -322,12 +282,7 @@
         <w:t xml:space="preserve">guide </w:t>
       </w:r>
       <w:r>
-        <w:t>p</w:t>
-      </w:r>
-      <w:bookmarkStart w:id="0" w:name="_GoBack"/>
-      <w:bookmarkEnd w:id="0"/>
-      <w:r>
-        <w:t>rovide</w:t>
+        <w:t>provide</w:t>
       </w:r>
       <w:r>
         <w:t>s</w:t>
@@ -657,16 +612,16 @@
       <w:pPr>
         <w:pStyle w:val="introductionheader"/>
       </w:pPr>
-      <w:bookmarkStart w:id="1" w:name="_Ref465259104"/>
+      <w:bookmarkStart w:id="0" w:name="_Ref465259104"/>
       <w:r>
         <w:t>References</w:t>
       </w:r>
-      <w:bookmarkStart w:id="2" w:name="_Ref465259180"/>
-      <w:bookmarkEnd w:id="1"/>
-    </w:p>
-    <w:bookmarkStart w:id="3" w:name="_Hlk510538732"/>
-    <w:bookmarkStart w:id="4" w:name="_Ref468361913"/>
-    <w:bookmarkEnd w:id="2"/>
+      <w:bookmarkStart w:id="1" w:name="_Ref465259180"/>
+      <w:bookmarkEnd w:id="0"/>
+    </w:p>
+    <w:bookmarkStart w:id="2" w:name="_Hlk510538732"/>
+    <w:bookmarkStart w:id="3" w:name="_Ref468361913"/>
+    <w:bookmarkEnd w:id="1"/>
     <w:p>
       <w:pPr>
         <w:pStyle w:val="ListBullet2"/>
@@ -723,7 +678,7 @@
         </w:r>
       </w:hyperlink>
     </w:p>
-    <w:bookmarkEnd w:id="3"/>
+    <w:bookmarkEnd w:id="2"/>
     <w:p>
       <w:pPr>
         <w:pStyle w:val="ListNumber2"/>
@@ -872,8 +827,8 @@
       <w:pPr>
         <w:pStyle w:val="targetdevice"/>
       </w:pPr>
-      <w:bookmarkStart w:id="5" w:name="_Hlk498943830"/>
-      <w:bookmarkEnd w:id="4"/>
+      <w:bookmarkStart w:id="4" w:name="_Hlk498943830"/>
+      <w:bookmarkEnd w:id="3"/>
       <w:r>
         <w:rPr>
           <w:rFonts w:hint="eastAsia"/>
@@ -881,7 +836,7 @@
         <w:t>Target Device</w:t>
       </w:r>
     </w:p>
-    <w:bookmarkEnd w:id="5"/>
+    <w:bookmarkEnd w:id="4"/>
     <w:p>
       <w:r>
         <w:t>RZ/N1D</w:t>
@@ -929,7 +884,7 @@
         <w:t>Content</w:t>
       </w:r>
     </w:p>
-    <w:bookmarkStart w:id="6" w:name="_Toc465241676" w:displacedByCustomXml="next"/>
+    <w:bookmarkStart w:id="5" w:name="_Toc465241676" w:displacedByCustomXml="next"/>
     <w:sdt>
       <w:sdtPr>
         <w:rPr>
@@ -952,6 +907,8 @@
         </w:rPr>
       </w:sdtEndPr>
       <w:sdtContent>
+        <w:bookmarkStart w:id="6" w:name="_GoBack" w:displacedByCustomXml="prev"/>
+        <w:bookmarkEnd w:id="6" w:displacedByCustomXml="prev"/>
         <w:p>
           <w:pPr>
             <w:pStyle w:val="TOC1"/>
@@ -981,7 +938,7 @@
             </w:rPr>
             <w:fldChar w:fldCharType="separate"/>
           </w:r>
-          <w:hyperlink w:anchor="_Toc41376472" w:history="1">
+          <w:hyperlink w:anchor="_Toc41398844" w:history="1">
             <w:r>
               <w:rPr>
                 <w:rStyle w:val="Hyperlink"/>
@@ -1025,7 +982,7 @@
                 <w:noProof/>
                 <w:webHidden/>
               </w:rPr>
-              <w:instrText xml:space="preserve"> PAGEREF _Toc41376472 \h </w:instrText>
+              <w:instrText xml:space="preserve"> PAGEREF _Toc41398844 \h </w:instrText>
             </w:r>
             <w:r>
               <w:rPr>
@@ -1067,7 +1024,7 @@
               <w:lang w:eastAsia="en-US"/>
             </w:rPr>
           </w:pPr>
-          <w:hyperlink w:anchor="_Toc41376473" w:history="1">
+          <w:hyperlink w:anchor="_Toc41398845" w:history="1">
             <w:r>
               <w:rPr>
                 <w:rStyle w:val="Hyperlink"/>
@@ -1111,7 +1068,7 @@
                 <w:noProof/>
                 <w:webHidden/>
               </w:rPr>
-              <w:instrText xml:space="preserve"> PAGEREF _Toc41376473 \h </w:instrText>
+              <w:instrText xml:space="preserve"> PAGEREF _Toc41398845 \h </w:instrText>
             </w:r>
             <w:r>
               <w:rPr>
@@ -1154,7 +1111,7 @@
               <w:lang w:eastAsia="en-US"/>
             </w:rPr>
           </w:pPr>
-          <w:hyperlink w:anchor="_Toc41376474" w:history="1">
+          <w:hyperlink w:anchor="_Toc41398846" w:history="1">
             <w:r>
               <w:rPr>
                 <w:rStyle w:val="Hyperlink"/>
@@ -1199,7 +1156,7 @@
                 <w:noProof/>
                 <w:webHidden/>
               </w:rPr>
-              <w:instrText xml:space="preserve"> PAGEREF _Toc41376474 \h </w:instrText>
+              <w:instrText xml:space="preserve"> PAGEREF _Toc41398846 \h </w:instrText>
             </w:r>
             <w:r>
               <w:rPr>
@@ -1242,7 +1199,7 @@
               <w:lang w:eastAsia="en-US"/>
             </w:rPr>
           </w:pPr>
-          <w:hyperlink w:anchor="_Toc41376475" w:history="1">
+          <w:hyperlink w:anchor="_Toc41398847" w:history="1">
             <w:r>
               <w:rPr>
                 <w:rStyle w:val="Hyperlink"/>
@@ -1287,7 +1244,7 @@
                 <w:noProof/>
                 <w:webHidden/>
               </w:rPr>
-              <w:instrText xml:space="preserve"> PAGEREF _Toc41376475 \h </w:instrText>
+              <w:instrText xml:space="preserve"> PAGEREF _Toc41398847 \h </w:instrText>
             </w:r>
             <w:r>
               <w:rPr>
@@ -1329,7 +1286,7 @@
               <w:lang w:eastAsia="en-US"/>
             </w:rPr>
           </w:pPr>
-          <w:hyperlink w:anchor="_Toc41376476" w:history="1">
+          <w:hyperlink w:anchor="_Toc41398848" w:history="1">
             <w:r>
               <w:rPr>
                 <w:rStyle w:val="Hyperlink"/>
@@ -1373,7 +1330,7 @@
                 <w:noProof/>
                 <w:webHidden/>
               </w:rPr>
-              <w:instrText xml:space="preserve"> PAGEREF _Toc41376476 \h </w:instrText>
+              <w:instrText xml:space="preserve"> PAGEREF _Toc41398848 \h </w:instrText>
             </w:r>
             <w:r>
               <w:rPr>
@@ -1415,7 +1372,7 @@
               <w:lang w:eastAsia="en-US"/>
             </w:rPr>
           </w:pPr>
-          <w:hyperlink w:anchor="_Toc41376477" w:history="1">
+          <w:hyperlink w:anchor="_Toc41398849" w:history="1">
             <w:r>
               <w:rPr>
                 <w:rStyle w:val="Hyperlink"/>
@@ -1459,7 +1416,7 @@
                 <w:noProof/>
                 <w:webHidden/>
               </w:rPr>
-              <w:instrText xml:space="preserve"> PAGEREF _Toc41376477 \h </w:instrText>
+              <w:instrText xml:space="preserve"> PAGEREF _Toc41398849 \h </w:instrText>
             </w:r>
             <w:r>
               <w:rPr>
@@ -1501,7 +1458,7 @@
               <w:lang w:eastAsia="en-US"/>
             </w:rPr>
           </w:pPr>
-          <w:hyperlink w:anchor="_Toc41376478" w:history="1">
+          <w:hyperlink w:anchor="_Toc41398850" w:history="1">
             <w:r>
               <w:rPr>
                 <w:rStyle w:val="Hyperlink"/>
@@ -1545,7 +1502,7 @@
                 <w:noProof/>
                 <w:webHidden/>
               </w:rPr>
-              <w:instrText xml:space="preserve"> PAGEREF _Toc41376478 \h </w:instrText>
+              <w:instrText xml:space="preserve"> PAGEREF _Toc41398850 \h </w:instrText>
             </w:r>
             <w:r>
               <w:rPr>
@@ -1588,7 +1545,7 @@
               <w:lang w:eastAsia="en-US"/>
             </w:rPr>
           </w:pPr>
-          <w:hyperlink w:anchor="_Toc41376479" w:history="1">
+          <w:hyperlink w:anchor="_Toc41398851" w:history="1">
             <w:r>
               <w:rPr>
                 <w:rStyle w:val="Hyperlink"/>
@@ -1633,7 +1590,7 @@
                 <w:noProof/>
                 <w:webHidden/>
               </w:rPr>
-              <w:instrText xml:space="preserve"> PAGEREF _Toc41376479 \h </w:instrText>
+              <w:instrText xml:space="preserve"> PAGEREF _Toc41398851 \h </w:instrText>
             </w:r>
             <w:r>
               <w:rPr>
@@ -1676,7 +1633,7 @@
               <w:lang w:eastAsia="en-US"/>
             </w:rPr>
           </w:pPr>
-          <w:hyperlink w:anchor="_Toc41376480" w:history="1">
+          <w:hyperlink w:anchor="_Toc41398852" w:history="1">
             <w:r>
               <w:rPr>
                 <w:rStyle w:val="Hyperlink"/>
@@ -1721,7 +1678,7 @@
                 <w:noProof/>
                 <w:webHidden/>
               </w:rPr>
-              <w:instrText xml:space="preserve"> PAGEREF _Toc41376480 \h </w:instrText>
+              <w:instrText xml:space="preserve"> PAGEREF _Toc41398852 \h </w:instrText>
             </w:r>
             <w:r>
               <w:rPr>
@@ -1764,7 +1721,7 @@
               <w:lang w:eastAsia="en-US"/>
             </w:rPr>
           </w:pPr>
-          <w:hyperlink w:anchor="_Toc41376481" w:history="1">
+          <w:hyperlink w:anchor="_Toc41398853" w:history="1">
             <w:r>
               <w:rPr>
                 <w:rStyle w:val="Hyperlink"/>
@@ -1809,7 +1766,7 @@
                 <w:noProof/>
                 <w:webHidden/>
               </w:rPr>
-              <w:instrText xml:space="preserve"> PAGEREF _Toc41376481 \h </w:instrText>
+              <w:instrText xml:space="preserve"> PAGEREF _Toc41398853 \h </w:instrText>
             </w:r>
             <w:r>
               <w:rPr>
@@ -1852,7 +1809,7 @@
               <w:lang w:eastAsia="en-US"/>
             </w:rPr>
           </w:pPr>
-          <w:hyperlink w:anchor="_Toc41376482" w:history="1">
+          <w:hyperlink w:anchor="_Toc41398854" w:history="1">
             <w:r>
               <w:rPr>
                 <w:rStyle w:val="Hyperlink"/>
@@ -1897,7 +1854,7 @@
                 <w:noProof/>
                 <w:webHidden/>
               </w:rPr>
-              <w:instrText xml:space="preserve"> PAGEREF _Toc41376482 \h </w:instrText>
+              <w:instrText xml:space="preserve"> PAGEREF _Toc41398854 \h </w:instrText>
             </w:r>
             <w:r>
               <w:rPr>
@@ -1939,7 +1896,7 @@
               <w:lang w:eastAsia="en-US"/>
             </w:rPr>
           </w:pPr>
-          <w:hyperlink w:anchor="_Toc41376483" w:history="1">
+          <w:hyperlink w:anchor="_Toc41398855" w:history="1">
             <w:r>
               <w:rPr>
                 <w:rStyle w:val="Hyperlink"/>
@@ -1983,7 +1940,7 @@
                 <w:noProof/>
                 <w:webHidden/>
               </w:rPr>
-              <w:instrText xml:space="preserve"> PAGEREF _Toc41376483 \h </w:instrText>
+              <w:instrText xml:space="preserve"> PAGEREF _Toc41398855 \h </w:instrText>
             </w:r>
             <w:r>
               <w:rPr>
@@ -2026,7 +1983,7 @@
               <w:lang w:eastAsia="en-US"/>
             </w:rPr>
           </w:pPr>
-          <w:hyperlink w:anchor="_Toc41376484" w:history="1">
+          <w:hyperlink w:anchor="_Toc41398856" w:history="1">
             <w:r>
               <w:rPr>
                 <w:rStyle w:val="Hyperlink"/>
@@ -2071,7 +2028,7 @@
                 <w:noProof/>
                 <w:webHidden/>
               </w:rPr>
-              <w:instrText xml:space="preserve"> PAGEREF _Toc41376484 \h </w:instrText>
+              <w:instrText xml:space="preserve"> PAGEREF _Toc41398856 \h </w:instrText>
             </w:r>
             <w:r>
               <w:rPr>
@@ -2114,7 +2071,7 @@
               <w:lang w:eastAsia="en-US"/>
             </w:rPr>
           </w:pPr>
-          <w:hyperlink w:anchor="_Toc41376485" w:history="1">
+          <w:hyperlink w:anchor="_Toc41398857" w:history="1">
             <w:r>
               <w:rPr>
                 <w:rStyle w:val="Hyperlink"/>
@@ -2159,7 +2116,7 @@
                 <w:noProof/>
                 <w:webHidden/>
               </w:rPr>
-              <w:instrText xml:space="preserve"> PAGEREF _Toc41376485 \h </w:instrText>
+              <w:instrText xml:space="preserve"> PAGEREF _Toc41398857 \h </w:instrText>
             </w:r>
             <w:r>
               <w:rPr>
@@ -2202,7 +2159,7 @@
               <w:lang w:eastAsia="en-US"/>
             </w:rPr>
           </w:pPr>
-          <w:hyperlink w:anchor="_Toc41376486" w:history="1">
+          <w:hyperlink w:anchor="_Toc41398858" w:history="1">
             <w:r>
               <w:rPr>
                 <w:rStyle w:val="Hyperlink"/>
@@ -2247,7 +2204,7 @@
                 <w:noProof/>
                 <w:webHidden/>
               </w:rPr>
-              <w:instrText xml:space="preserve"> PAGEREF _Toc41376486 \h </w:instrText>
+              <w:instrText xml:space="preserve"> PAGEREF _Toc41398858 \h </w:instrText>
             </w:r>
             <w:r>
               <w:rPr>
@@ -2290,7 +2247,7 @@
               <w:lang w:eastAsia="en-US"/>
             </w:rPr>
           </w:pPr>
-          <w:hyperlink w:anchor="_Toc41376487" w:history="1">
+          <w:hyperlink w:anchor="_Toc41398859" w:history="1">
             <w:r>
               <w:rPr>
                 <w:rStyle w:val="Hyperlink"/>
@@ -2335,7 +2292,7 @@
                 <w:noProof/>
                 <w:webHidden/>
               </w:rPr>
-              <w:instrText xml:space="preserve"> PAGEREF _Toc41376487 \h </w:instrText>
+              <w:instrText xml:space="preserve"> PAGEREF _Toc41398859 \h </w:instrText>
             </w:r>
             <w:r>
               <w:rPr>
@@ -2378,7 +2335,7 @@
               <w:lang w:eastAsia="en-US"/>
             </w:rPr>
           </w:pPr>
-          <w:hyperlink w:anchor="_Toc41376488" w:history="1">
+          <w:hyperlink w:anchor="_Toc41398860" w:history="1">
             <w:r>
               <w:rPr>
                 <w:rStyle w:val="Hyperlink"/>
@@ -2423,7 +2380,7 @@
                 <w:noProof/>
                 <w:webHidden/>
               </w:rPr>
-              <w:instrText xml:space="preserve"> PAGEREF _Toc41376488 \h </w:instrText>
+              <w:instrText xml:space="preserve"> PAGEREF _Toc41398860 \h </w:instrText>
             </w:r>
             <w:r>
               <w:rPr>
@@ -2466,7 +2423,7 @@
               <w:lang w:eastAsia="en-US"/>
             </w:rPr>
           </w:pPr>
-          <w:hyperlink w:anchor="_Toc41376489" w:history="1">
+          <w:hyperlink w:anchor="_Toc41398861" w:history="1">
             <w:r>
               <w:rPr>
                 <w:rStyle w:val="Hyperlink"/>
@@ -2511,7 +2468,7 @@
                 <w:noProof/>
                 <w:webHidden/>
               </w:rPr>
-              <w:instrText xml:space="preserve"> PAGEREF _Toc41376489 \h </w:instrText>
+              <w:instrText xml:space="preserve"> PAGEREF _Toc41398861 \h </w:instrText>
             </w:r>
             <w:r>
               <w:rPr>
@@ -2554,7 +2511,7 @@
               <w:lang w:eastAsia="en-US"/>
             </w:rPr>
           </w:pPr>
-          <w:hyperlink w:anchor="_Toc41376490" w:history="1">
+          <w:hyperlink w:anchor="_Toc41398862" w:history="1">
             <w:r>
               <w:rPr>
                 <w:rStyle w:val="Hyperlink"/>
@@ -2599,7 +2556,7 @@
                 <w:noProof/>
                 <w:webHidden/>
               </w:rPr>
-              <w:instrText xml:space="preserve"> PAGEREF _Toc41376490 \h </w:instrText>
+              <w:instrText xml:space="preserve"> PAGEREF _Toc41398862 \h </w:instrText>
             </w:r>
             <w:r>
               <w:rPr>
@@ -2642,7 +2599,7 @@
               <w:lang w:eastAsia="en-US"/>
             </w:rPr>
           </w:pPr>
-          <w:hyperlink w:anchor="_Toc41376491" w:history="1">
+          <w:hyperlink w:anchor="_Toc41398863" w:history="1">
             <w:r>
               <w:rPr>
                 <w:rStyle w:val="Hyperlink"/>
@@ -2687,7 +2644,7 @@
                 <w:noProof/>
                 <w:webHidden/>
               </w:rPr>
-              <w:instrText xml:space="preserve"> PAGEREF _Toc41376491 \h </w:instrText>
+              <w:instrText xml:space="preserve"> PAGEREF _Toc41398863 \h </w:instrText>
             </w:r>
             <w:r>
               <w:rPr>
@@ -2730,7 +2687,7 @@
               <w:lang w:eastAsia="en-US"/>
             </w:rPr>
           </w:pPr>
-          <w:hyperlink w:anchor="_Toc41376492" w:history="1">
+          <w:hyperlink w:anchor="_Toc41398864" w:history="1">
             <w:r>
               <w:rPr>
                 <w:rStyle w:val="Hyperlink"/>
@@ -2775,7 +2732,7 @@
                 <w:noProof/>
                 <w:webHidden/>
               </w:rPr>
-              <w:instrText xml:space="preserve"> PAGEREF _Toc41376492 \h </w:instrText>
+              <w:instrText xml:space="preserve"> PAGEREF _Toc41398864 \h </w:instrText>
             </w:r>
             <w:r>
               <w:rPr>
@@ -2817,7 +2774,7 @@
               <w:lang w:eastAsia="en-US"/>
             </w:rPr>
           </w:pPr>
-          <w:hyperlink w:anchor="_Toc41376493" w:history="1">
+          <w:hyperlink w:anchor="_Toc41398865" w:history="1">
             <w:r>
               <w:rPr>
                 <w:rStyle w:val="Hyperlink"/>
@@ -2861,7 +2818,7 @@
                 <w:noProof/>
                 <w:webHidden/>
               </w:rPr>
-              <w:instrText xml:space="preserve"> PAGEREF _Toc41376493 \h </w:instrText>
+              <w:instrText xml:space="preserve"> PAGEREF _Toc41398865 \h </w:instrText>
             </w:r>
             <w:r>
               <w:rPr>
@@ -2904,7 +2861,7 @@
               <w:lang w:eastAsia="en-US"/>
             </w:rPr>
           </w:pPr>
-          <w:hyperlink w:anchor="_Toc41376494" w:history="1">
+          <w:hyperlink w:anchor="_Toc41398866" w:history="1">
             <w:r>
               <w:rPr>
                 <w:rStyle w:val="Hyperlink"/>
@@ -2949,7 +2906,7 @@
                 <w:noProof/>
                 <w:webHidden/>
               </w:rPr>
-              <w:instrText xml:space="preserve"> PAGEREF _Toc41376494 \h </w:instrText>
+              <w:instrText xml:space="preserve"> PAGEREF _Toc41398866 \h </w:instrText>
             </w:r>
             <w:r>
               <w:rPr>
@@ -2996,13 +2953,13 @@
         </w:p>
       </w:sdtContent>
     </w:sdt>
-    <w:bookmarkEnd w:id="6" w:displacedByCustomXml="prev"/>
+    <w:bookmarkEnd w:id="5" w:displacedByCustomXml="prev"/>
     <w:bookmarkStart w:id="7" w:name="_Hlk501053535" w:displacedByCustomXml="prev"/>
     <w:p>
       <w:pPr>
         <w:pStyle w:val="Heading1"/>
       </w:pPr>
-      <w:bookmarkStart w:id="8" w:name="_Toc41376472"/>
+      <w:bookmarkStart w:id="8" w:name="_Toc41398844"/>
       <w:r>
         <w:t>Overview</w:t>
       </w:r>
@@ -3233,7 +3190,7 @@
       <w:pPr>
         <w:pStyle w:val="Heading1"/>
       </w:pPr>
-      <w:bookmarkStart w:id="9" w:name="_Toc41376473"/>
+      <w:bookmarkStart w:id="9" w:name="_Toc41398845"/>
       <w:r>
         <w:lastRenderedPageBreak/>
         <w:t xml:space="preserve">How </w:t>
@@ -3297,7 +3254,7 @@
       <w:pPr>
         <w:pStyle w:val="Heading2"/>
       </w:pPr>
-      <w:bookmarkStart w:id="10" w:name="_Toc41376474"/>
+      <w:bookmarkStart w:id="10" w:name="_Toc41398846"/>
       <w:r>
         <w:t>M3</w:t>
       </w:r>
@@ -3359,7 +3316,7 @@
         <w:pStyle w:val="Heading2"/>
       </w:pPr>
       <w:bookmarkStart w:id="11" w:name="_Ref40690160"/>
-      <w:bookmarkStart w:id="12" w:name="_Toc41376475"/>
+      <w:bookmarkStart w:id="12" w:name="_Toc41398847"/>
       <w:r>
         <w:t>A7 (</w:t>
       </w:r>
@@ -3629,7 +3586,7 @@
       <w:pPr>
         <w:pStyle w:val="Heading1"/>
       </w:pPr>
-      <w:bookmarkStart w:id="13" w:name="_Toc41376476"/>
+      <w:bookmarkStart w:id="13" w:name="_Toc41398848"/>
       <w:r>
         <w:t>I</w:t>
       </w:r>
@@ -3992,7 +3949,7 @@
       <w:pPr>
         <w:pStyle w:val="Heading1"/>
       </w:pPr>
-      <w:bookmarkStart w:id="14" w:name="_Toc41376477"/>
+      <w:bookmarkStart w:id="14" w:name="_Toc41398849"/>
       <w:r>
         <w:t>Mailboxes</w:t>
       </w:r>
@@ -4039,7 +3996,7 @@
       <w:pPr>
         <w:pStyle w:val="Heading1"/>
       </w:pPr>
-      <w:bookmarkStart w:id="15" w:name="_Toc41376478"/>
+      <w:bookmarkStart w:id="15" w:name="_Toc41398850"/>
       <w:r>
         <w:t xml:space="preserve">Shared </w:t>
       </w:r>
@@ -4210,7 +4167,7 @@
       <w:pPr>
         <w:pStyle w:val="Heading2"/>
       </w:pPr>
-      <w:bookmarkStart w:id="16" w:name="_Toc41376479"/>
+      <w:bookmarkStart w:id="16" w:name="_Toc41398851"/>
       <w:r>
         <w:t xml:space="preserve">Transfer </w:t>
       </w:r>
@@ -4313,7 +4270,7 @@
         <w:pStyle w:val="Heading3"/>
       </w:pPr>
       <w:bookmarkStart w:id="18" w:name="_Ref39840364"/>
-      <w:bookmarkStart w:id="19" w:name="_Toc41376480"/>
+      <w:bookmarkStart w:id="19" w:name="_Toc41398852"/>
       <w:bookmarkEnd w:id="17"/>
       <w:r>
         <w:t>Data exchange</w:t>
@@ -4339,7 +4296,7 @@
       <w:pPr>
         <w:pStyle w:val="Heading2"/>
       </w:pPr>
-      <w:bookmarkStart w:id="20" w:name="_Toc41376481"/>
+      <w:bookmarkStart w:id="20" w:name="_Toc41398853"/>
       <w:r>
         <w:t xml:space="preserve">Transfer </w:t>
       </w:r>
@@ -4357,7 +4314,7 @@
       <w:pPr>
         <w:pStyle w:val="Heading3"/>
       </w:pPr>
-      <w:bookmarkStart w:id="21" w:name="_Toc41376482"/>
+      <w:bookmarkStart w:id="21" w:name="_Toc41398854"/>
       <w:r>
         <w:t>Data exchange</w:t>
       </w:r>
@@ -4541,7 +4498,7 @@
       <w:pPr>
         <w:pStyle w:val="Heading1"/>
       </w:pPr>
-      <w:bookmarkStart w:id="22" w:name="_Toc41376483"/>
+      <w:bookmarkStart w:id="22" w:name="_Toc41398855"/>
       <w:r>
         <w:t>M3</w:t>
       </w:r>
@@ -4557,7 +4514,7 @@
       <w:pPr>
         <w:pStyle w:val="Heading2"/>
       </w:pPr>
-      <w:bookmarkStart w:id="23" w:name="_Toc41376484"/>
+      <w:bookmarkStart w:id="23" w:name="_Toc41398856"/>
       <w:r>
         <w:t>Startup</w:t>
       </w:r>
@@ -4622,14 +4579,14 @@
       <w:pPr>
         <w:pStyle w:val="Heading2"/>
       </w:pPr>
-      <w:bookmarkStart w:id="24" w:name="_Toc41376485"/>
-      <w:bookmarkStart w:id="25" w:name="_Hlk39496819"/>
+      <w:bookmarkStart w:id="24" w:name="_Hlk39496819"/>
+      <w:bookmarkStart w:id="25" w:name="_Toc41398857"/>
       <w:r>
         <w:t>CTC Application</w:t>
       </w:r>
-      <w:bookmarkEnd w:id="24"/>
-    </w:p>
-    <w:bookmarkEnd w:id="25"/>
+      <w:bookmarkEnd w:id="25"/>
+    </w:p>
+    <w:bookmarkEnd w:id="24"/>
     <w:p>
       <w:r>
         <w:t xml:space="preserve">The source code of interest </w:t>
@@ -4910,7 +4867,7 @@
       <w:pPr>
         <w:pStyle w:val="Heading3"/>
       </w:pPr>
-      <w:bookmarkStart w:id="26" w:name="_Toc41376486"/>
+      <w:bookmarkStart w:id="26" w:name="_Toc41398858"/>
       <w:r>
         <w:t>IAR Terminal I/O</w:t>
       </w:r>
@@ -4973,7 +4930,7 @@
       <w:pPr>
         <w:pStyle w:val="Heading2"/>
       </w:pPr>
-      <w:bookmarkStart w:id="27" w:name="_Toc41376487"/>
+      <w:bookmarkStart w:id="27" w:name="_Toc41398859"/>
       <w:r>
         <w:t>Tasks</w:t>
       </w:r>
@@ -5009,7 +4966,7 @@
       <w:pPr>
         <w:pStyle w:val="Heading3"/>
       </w:pPr>
-      <w:bookmarkStart w:id="28" w:name="_Toc41376488"/>
+      <w:bookmarkStart w:id="28" w:name="_Toc41398860"/>
       <w:r>
         <w:t>init_task</w:t>
       </w:r>
@@ -5060,7 +5017,7 @@
       <w:pPr>
         <w:pStyle w:val="Heading3"/>
       </w:pPr>
-      <w:bookmarkStart w:id="29" w:name="_Toc41376489"/>
+      <w:bookmarkStart w:id="29" w:name="_Toc41398861"/>
       <w:r>
         <w:t>pl320_tx_task</w:t>
       </w:r>
@@ -5259,14 +5216,14 @@
           <w:numId w:val="24"/>
         </w:numPr>
       </w:pPr>
-      <w:bookmarkStart w:id="30" w:name="_Toc41376490"/>
-      <w:bookmarkStart w:id="31" w:name="_Hlk40173184"/>
+      <w:bookmarkStart w:id="30" w:name="_Hlk40173184"/>
+      <w:bookmarkStart w:id="31" w:name="_Toc41398862"/>
       <w:r>
         <w:t>pl320_rx_task</w:t>
       </w:r>
-      <w:bookmarkEnd w:id="30"/>
-    </w:p>
-    <w:bookmarkEnd w:id="31"/>
+      <w:bookmarkEnd w:id="31"/>
+    </w:p>
+    <w:bookmarkEnd w:id="30"/>
     <w:p>
       <w:pPr>
         <w:pStyle w:val="BodyText"/>
@@ -5382,7 +5339,7 @@
           <w:numId w:val="24"/>
         </w:numPr>
       </w:pPr>
-      <w:bookmarkStart w:id="32" w:name="_Toc41376491"/>
+      <w:bookmarkStart w:id="32" w:name="_Toc41398863"/>
       <w:r>
         <w:t>idle_task</w:t>
       </w:r>
@@ -5410,7 +5367,7 @@
           <w:numId w:val="28"/>
         </w:numPr>
       </w:pPr>
-      <w:bookmarkStart w:id="33" w:name="_Toc41376492"/>
+      <w:bookmarkStart w:id="33" w:name="_Toc41398864"/>
       <w:r>
         <w:t>monitor_task</w:t>
       </w:r>
@@ -5418,42 +5375,54 @@
     </w:p>
     <w:p>
       <w:r>
-        <w:t>In this build you also have a mechanism to monitor M3 CPU load.</w:t>
-      </w:r>
-      <w:r>
-        <w:t xml:space="preserve"> T</w:t>
-      </w:r>
-      <w:r>
-        <w:t>he call</w:t>
-      </w:r>
-      <w:r>
-        <w:t xml:space="preserve"> is commente</w:t>
-      </w:r>
-      <w:r>
-        <w:t>d</w:t>
-      </w:r>
-      <w:r>
-        <w:t xml:space="preserve"> out</w:t>
-      </w:r>
-      <w:r>
-        <w:t xml:space="preserve">, but the underlying mechanism is </w:t>
-      </w:r>
-      <w:r>
-        <w:t>in the code.</w:t>
+        <w:t>This is an added</w:t>
+      </w:r>
+      <w:r>
+        <w:t xml:space="preserve"> mechanism to monitor M3 CPU load</w:t>
+      </w:r>
+      <w:r>
+        <w:t xml:space="preserve">. It is possible by having added the ISR </w:t>
+      </w:r>
+      <w:r>
+        <w:rPr>
+          <w:i/>
+        </w:rPr>
+        <w:t>systick_handler()</w:t>
+      </w:r>
+      <w:r>
+        <w:t xml:space="preserve"> to </w:t>
+      </w:r>
+      <w:r>
+        <w:rPr>
+          <w:i/>
+        </w:rPr>
+        <w:t>static_interrupt_table[]</w:t>
+      </w:r>
+      <w:r>
+        <w:t xml:space="preserve">. Both the monitor task and </w:t>
+      </w:r>
+      <w:r>
+        <w:rPr>
+          <w:i/>
+        </w:rPr>
+        <w:t>systick_handler()</w:t>
+      </w:r>
+      <w:r>
+        <w:t xml:space="preserve"> can of course be commented out to further improve performance.</w:t>
       </w:r>
     </w:p>
     <w:p>
       <w:pPr>
         <w:pStyle w:val="Heading1"/>
       </w:pPr>
-      <w:bookmarkStart w:id="34" w:name="_Toc41376493"/>
-      <w:bookmarkStart w:id="35" w:name="_Toc465241683"/>
+      <w:bookmarkStart w:id="34" w:name="_Toc465241683"/>
+      <w:bookmarkStart w:id="35" w:name="_Toc41398865"/>
       <w:bookmarkEnd w:id="7"/>
       <w:r>
         <w:lastRenderedPageBreak/>
         <w:t>A7 Source Code</w:t>
       </w:r>
-      <w:bookmarkEnd w:id="34"/>
+      <w:bookmarkEnd w:id="35"/>
       <w:r>
         <w:t xml:space="preserve"> </w:t>
       </w:r>
@@ -5552,7 +5521,7 @@
         <w:pStyle w:val="Heading2"/>
       </w:pPr>
       <w:bookmarkStart w:id="36" w:name="_Ref40783734"/>
-      <w:bookmarkStart w:id="37" w:name="_Toc41376494"/>
+      <w:bookmarkStart w:id="37" w:name="_Toc41398866"/>
       <w:r>
         <w:t xml:space="preserve">The </w:t>
       </w:r>
@@ -5845,7 +5814,7 @@
       </w:r>
     </w:p>
     <w:p/>
-    <w:bookmarkEnd w:id="35"/>
+    <w:bookmarkEnd w:id="34"/>
     <w:p>
       <w:pPr>
         <w:pStyle w:val="BodyText"/>
@@ -7068,39 +7037,19 @@
     <w:pPr>
       <w:pStyle w:val="1"/>
     </w:pPr>
-    <w:r>
-      <w:fldChar w:fldCharType="begin"/>
-    </w:r>
-    <w:r>
-      <w:instrText xml:space="preserve"> DOCPROPERTY  Subject  \* MERGEFORMAT </w:instrText>
-    </w:r>
-    <w:r>
-      <w:fldChar w:fldCharType="separate"/>
-    </w:r>
-    <w:r>
-      <w:t>R01ANxxxxEU</w:t>
-    </w:r>
-    <w:r>
-      <w:fldChar w:fldCharType="end"/>
-    </w:r>
+    <w:fldSimple w:instr=" DOCPROPERTY  Subject  \* MERGEFORMAT ">
+      <w:r>
+        <w:t>R01ANxxxxEU</w:t>
+      </w:r>
+    </w:fldSimple>
     <w:r>
       <w:t xml:space="preserve">  </w:t>
     </w:r>
-    <w:r>
-      <w:fldChar w:fldCharType="begin"/>
-    </w:r>
-    <w:r>
-      <w:instrText xml:space="preserve"> DOCPROPERTY  Category  \* MERGEFORMAT </w:instrText>
-    </w:r>
-    <w:r>
-      <w:fldChar w:fldCharType="separate"/>
-    </w:r>
-    <w:r>
-      <w:t>Rev.0.91</w:t>
-    </w:r>
-    <w:r>
-      <w:fldChar w:fldCharType="end"/>
-    </w:r>
+    <w:fldSimple w:instr=" DOCPROPERTY  Category  \* MERGEFORMAT ">
+      <w:r>
+        <w:t>Rev.0.91</w:t>
+      </w:r>
+    </w:fldSimple>
     <w:r>
       <w:rPr>
         <w:rFonts w:hint="eastAsia"/>
@@ -7123,21 +7072,11 @@
     <w:r>
       <w:br/>
     </w:r>
-    <w:r>
-      <w:fldChar w:fldCharType="begin"/>
-    </w:r>
-    <w:r>
-      <w:instrText xml:space="preserve"> DOCPROPERTY  Comments  \* MERGEFORMAT </w:instrText>
-    </w:r>
-    <w:r>
-      <w:fldChar w:fldCharType="separate"/>
-    </w:r>
-    <w:r>
-      <w:t>May 26, 2020</w:t>
-    </w:r>
-    <w:r>
-      <w:fldChar w:fldCharType="end"/>
-    </w:r>
+    <w:fldSimple w:instr=" DOCPROPERTY  Comments  \* MERGEFORMAT ">
+      <w:r>
+        <w:t>May 26, 2020</w:t>
+      </w:r>
+    </w:fldSimple>
     <w:r>
       <w:tab/>
     </w:r>
@@ -7205,39 +7144,19 @@
     <w:pPr>
       <w:pStyle w:val="1"/>
     </w:pPr>
-    <w:r>
-      <w:fldChar w:fldCharType="begin"/>
-    </w:r>
-    <w:r>
-      <w:instrText xml:space="preserve"> DOCPROPERTY  Subject  \* MERGEFORMAT </w:instrText>
-    </w:r>
-    <w:r>
-      <w:fldChar w:fldCharType="separate"/>
-    </w:r>
-    <w:r>
-      <w:t>R01ANxxxxEU</w:t>
-    </w:r>
-    <w:r>
-      <w:fldChar w:fldCharType="end"/>
-    </w:r>
+    <w:fldSimple w:instr=" DOCPROPERTY  Subject  \* MERGEFORMAT ">
+      <w:r>
+        <w:t>R01ANxxxxEU</w:t>
+      </w:r>
+    </w:fldSimple>
     <w:r>
       <w:t xml:space="preserve">  </w:t>
     </w:r>
-    <w:r>
-      <w:fldChar w:fldCharType="begin"/>
-    </w:r>
-    <w:r>
-      <w:instrText xml:space="preserve"> DOCPROPERTY  Category  \* MERGEFORMAT </w:instrText>
-    </w:r>
-    <w:r>
-      <w:fldChar w:fldCharType="separate"/>
-    </w:r>
-    <w:r>
-      <w:t>Rev.0.91</w:t>
-    </w:r>
-    <w:r>
-      <w:fldChar w:fldCharType="end"/>
-    </w:r>
+    <w:fldSimple w:instr=" DOCPROPERTY  Category  \* MERGEFORMAT ">
+      <w:r>
+        <w:t>Rev.0.91</w:t>
+      </w:r>
+    </w:fldSimple>
     <w:r>
       <w:rPr>
         <w:rFonts w:hint="eastAsia"/>
@@ -7260,21 +7179,11 @@
     <w:r>
       <w:br/>
     </w:r>
-    <w:r>
-      <w:fldChar w:fldCharType="begin"/>
-    </w:r>
-    <w:r>
-      <w:instrText xml:space="preserve"> DOCPROPERTY  Comments  \* MERGEFORMAT </w:instrText>
-    </w:r>
-    <w:r>
-      <w:fldChar w:fldCharType="separate"/>
-    </w:r>
-    <w:r>
-      <w:t>May 26, 2020</w:t>
-    </w:r>
-    <w:r>
-      <w:fldChar w:fldCharType="end"/>
-    </w:r>
+    <w:fldSimple w:instr=" DOCPROPERTY  Comments  \* MERGEFORMAT ">
+      <w:r>
+        <w:t>May 26, 2020</w:t>
+      </w:r>
+    </w:fldSimple>
     <w:r>
       <w:tab/>
     </w:r>
@@ -12531,7 +12440,7 @@
 </file>
 
 <file path=customXml/itemProps1.xml><?xml version="1.0" encoding="utf-8"?>
-<ds:datastoreItem xmlns:ds="http://schemas.openxmlformats.org/officeDocument/2006/customXml" ds:itemID="{171A391C-81C5-4B32-B2FB-8593C62016DD}">
+<ds:datastoreItem xmlns:ds="http://schemas.openxmlformats.org/officeDocument/2006/customXml" ds:itemID="{1B6CB53A-1C79-4950-85F0-04615EC6F4C3}">
   <ds:schemaRefs>
     <ds:schemaRef ds:uri="http://schemas.openxmlformats.org/officeDocument/2006/bibliography"/>
   </ds:schemaRefs>

</xml_diff>

<commit_message>
Expanded comments in “How to run code”.
</commit_message>
<xml_diff>
--- a/RZN-IPCM-Example-and-Usage-Notes.docx
+++ b/RZN-IPCM-Example-and-Usage-Notes.docx
@@ -73,11 +73,21 @@
                             <w:pPr>
                               <w:pStyle w:val="lonrnrd"/>
                             </w:pPr>
-                            <w:fldSimple w:instr=" Subject   \* MERGEFORMAT ">
-                              <w:r>
-                                <w:t>R01ANxxxxEU</w:t>
-                              </w:r>
-                            </w:fldSimple>
+                            <w:r>
+                              <w:fldChar w:fldCharType="begin"/>
+                            </w:r>
+                            <w:r>
+                              <w:instrText xml:space="preserve"> Subject   \* MERGEFORMAT </w:instrText>
+                            </w:r>
+                            <w:r>
+                              <w:fldChar w:fldCharType="separate"/>
+                            </w:r>
+                            <w:r>
+                              <w:t>R01ANxxxxEU</w:t>
+                            </w:r>
+                            <w:r>
+                              <w:fldChar w:fldCharType="end"/>
+                            </w:r>
                           </w:p>
                           <w:p>
                             <w:pPr>
@@ -99,7 +109,7 @@
                               <w:fldChar w:fldCharType="separate"/>
                             </w:r>
                             <w:r>
-                              <w:t>Rev.1.00</w:t>
+                              <w:t>Rev.1.01</w:t>
                             </w:r>
                             <w:r>
                               <w:fldChar w:fldCharType="end"/>
@@ -107,11 +117,21 @@
                             <w:r>
                               <w:br/>
                             </w:r>
-                            <w:fldSimple w:instr=" Comments   \* MERGEFORMAT ">
-                              <w:r>
-                                <w:t>Jul 6, 2020</w:t>
-                              </w:r>
-                            </w:fldSimple>
+                            <w:r>
+                              <w:fldChar w:fldCharType="begin"/>
+                            </w:r>
+                            <w:r>
+                              <w:instrText xml:space="preserve"> Comments   \* MERGEFORMAT </w:instrText>
+                            </w:r>
+                            <w:r>
+                              <w:fldChar w:fldCharType="separate"/>
+                            </w:r>
+                            <w:r>
+                              <w:t>Oct 27, 2020</w:t>
+                            </w:r>
+                            <w:r>
+                              <w:fldChar w:fldCharType="end"/>
+                            </w:r>
                           </w:p>
                         </w:txbxContent>
                       </wps:txbx>
@@ -143,11 +163,21 @@
                       <w:pPr>
                         <w:pStyle w:val="lonrnrd"/>
                       </w:pPr>
-                      <w:fldSimple w:instr=" Subject   \* MERGEFORMAT ">
-                        <w:r>
-                          <w:t>R01ANxxxxEU</w:t>
-                        </w:r>
-                      </w:fldSimple>
+                      <w:r>
+                        <w:fldChar w:fldCharType="begin"/>
+                      </w:r>
+                      <w:r>
+                        <w:instrText xml:space="preserve"> Subject   \* MERGEFORMAT </w:instrText>
+                      </w:r>
+                      <w:r>
+                        <w:fldChar w:fldCharType="separate"/>
+                      </w:r>
+                      <w:r>
+                        <w:t>R01ANxxxxEU</w:t>
+                      </w:r>
+                      <w:r>
+                        <w:fldChar w:fldCharType="end"/>
+                      </w:r>
                     </w:p>
                     <w:p>
                       <w:pPr>
@@ -169,7 +199,7 @@
                         <w:fldChar w:fldCharType="separate"/>
                       </w:r>
                       <w:r>
-                        <w:t>Rev.1.00</w:t>
+                        <w:t>Rev.1.01</w:t>
                       </w:r>
                       <w:r>
                         <w:fldChar w:fldCharType="end"/>
@@ -177,11 +207,21 @@
                       <w:r>
                         <w:br/>
                       </w:r>
-                      <w:fldSimple w:instr=" Comments   \* MERGEFORMAT ">
-                        <w:r>
-                          <w:t>Jul 6, 2020</w:t>
-                        </w:r>
-                      </w:fldSimple>
+                      <w:r>
+                        <w:fldChar w:fldCharType="begin"/>
+                      </w:r>
+                      <w:r>
+                        <w:instrText xml:space="preserve"> Comments   \* MERGEFORMAT </w:instrText>
+                      </w:r>
+                      <w:r>
+                        <w:fldChar w:fldCharType="separate"/>
+                      </w:r>
+                      <w:r>
+                        <w:t>Oct 27, 2020</w:t>
+                      </w:r>
+                      <w:r>
+                        <w:fldChar w:fldCharType="end"/>
+                      </w:r>
                     </w:p>
                   </w:txbxContent>
                 </v:textbox>
@@ -265,7 +305,7 @@
         <w:t>I</w:t>
       </w:r>
       <w:r>
-        <w:t xml:space="preserve">ntroduction </w:t>
+        <w:t>ntroduction</w:t>
       </w:r>
     </w:p>
     <w:p>
@@ -414,7 +454,12 @@
         <w:pStyle w:val="BodyText"/>
       </w:pPr>
       <w:r>
-        <w:t xml:space="preserve">For information on the PL320 IPCM, see </w:t>
+        <w:t>For information on the PL320 IP</w:t>
+      </w:r>
+      <w:bookmarkStart w:id="0" w:name="_GoBack"/>
+      <w:bookmarkEnd w:id="0"/>
+      <w:r>
+        <w:t xml:space="preserve">CM, see </w:t>
       </w:r>
       <w:r>
         <w:t>ARM PL320 PrimeCell® Inter-Processor Communications Module (PL320)</w:t>
@@ -612,16 +657,16 @@
       <w:pPr>
         <w:pStyle w:val="introductionheader"/>
       </w:pPr>
-      <w:bookmarkStart w:id="0" w:name="_Ref465259104"/>
+      <w:bookmarkStart w:id="1" w:name="_Ref465259104"/>
       <w:r>
         <w:t>References</w:t>
       </w:r>
-      <w:bookmarkStart w:id="1" w:name="_Ref465259180"/>
-      <w:bookmarkEnd w:id="0"/>
-    </w:p>
-    <w:bookmarkStart w:id="2" w:name="_Hlk510538732"/>
-    <w:bookmarkStart w:id="3" w:name="_Ref468361913"/>
-    <w:bookmarkEnd w:id="1"/>
+      <w:bookmarkStart w:id="2" w:name="_Ref465259180"/>
+      <w:bookmarkEnd w:id="1"/>
+    </w:p>
+    <w:bookmarkStart w:id="3" w:name="_Hlk510538732"/>
+    <w:bookmarkStart w:id="4" w:name="_Ref468361913"/>
+    <w:bookmarkEnd w:id="2"/>
     <w:p>
       <w:pPr>
         <w:pStyle w:val="ListBullet2"/>
@@ -678,7 +723,7 @@
         </w:r>
       </w:hyperlink>
     </w:p>
-    <w:bookmarkEnd w:id="2"/>
+    <w:bookmarkEnd w:id="3"/>
     <w:p>
       <w:pPr>
         <w:pStyle w:val="ListNumber2"/>
@@ -827,8 +872,8 @@
       <w:pPr>
         <w:pStyle w:val="targetdevice"/>
       </w:pPr>
-      <w:bookmarkStart w:id="4" w:name="_Hlk498943830"/>
-      <w:bookmarkEnd w:id="3"/>
+      <w:bookmarkStart w:id="5" w:name="_Hlk498943830"/>
+      <w:bookmarkEnd w:id="4"/>
       <w:r>
         <w:rPr>
           <w:rFonts w:hint="eastAsia"/>
@@ -836,7 +881,7 @@
         <w:t>Target Device</w:t>
       </w:r>
     </w:p>
-    <w:bookmarkEnd w:id="4"/>
+    <w:bookmarkEnd w:id="5"/>
     <w:p>
       <w:r>
         <w:t>RZ/N1D</w:t>
@@ -884,7 +929,7 @@
         <w:t>Content</w:t>
       </w:r>
     </w:p>
-    <w:bookmarkStart w:id="5" w:name="_Toc465241676" w:displacedByCustomXml="next"/>
+    <w:bookmarkStart w:id="6" w:name="_Toc465241676" w:displacedByCustomXml="next"/>
     <w:sdt>
       <w:sdtPr>
         <w:rPr>
@@ -907,8 +952,6 @@
         </w:rPr>
       </w:sdtEndPr>
       <w:sdtContent>
-        <w:bookmarkStart w:id="6" w:name="_GoBack" w:displacedByCustomXml="prev"/>
-        <w:bookmarkEnd w:id="6" w:displacedByCustomXml="prev"/>
         <w:p>
           <w:pPr>
             <w:pStyle w:val="TOC1"/>
@@ -938,7 +981,7 @@
             </w:rPr>
             <w:fldChar w:fldCharType="separate"/>
           </w:r>
-          <w:hyperlink w:anchor="_Toc44936130" w:history="1">
+          <w:hyperlink w:anchor="_Toc54692299" w:history="1">
             <w:r>
               <w:rPr>
                 <w:rStyle w:val="Hyperlink"/>
@@ -982,7 +1025,7 @@
                 <w:noProof/>
                 <w:webHidden/>
               </w:rPr>
-              <w:instrText xml:space="preserve"> PAGEREF _Toc44936130 \h </w:instrText>
+              <w:instrText xml:space="preserve"> PAGEREF _Toc54692299 \h </w:instrText>
             </w:r>
             <w:r>
               <w:rPr>
@@ -1024,7 +1067,7 @@
               <w:lang w:eastAsia="en-US"/>
             </w:rPr>
           </w:pPr>
-          <w:hyperlink w:anchor="_Toc44936131" w:history="1">
+          <w:hyperlink w:anchor="_Toc54692300" w:history="1">
             <w:r>
               <w:rPr>
                 <w:rStyle w:val="Hyperlink"/>
@@ -1068,7 +1111,7 @@
                 <w:noProof/>
                 <w:webHidden/>
               </w:rPr>
-              <w:instrText xml:space="preserve"> PAGEREF _Toc44936131 \h </w:instrText>
+              <w:instrText xml:space="preserve"> PAGEREF _Toc54692300 \h </w:instrText>
             </w:r>
             <w:r>
               <w:rPr>
@@ -1111,7 +1154,7 @@
               <w:lang w:eastAsia="en-US"/>
             </w:rPr>
           </w:pPr>
-          <w:hyperlink w:anchor="_Toc44936132" w:history="1">
+          <w:hyperlink w:anchor="_Toc54692301" w:history="1">
             <w:r>
               <w:rPr>
                 <w:rStyle w:val="Hyperlink"/>
@@ -1156,7 +1199,7 @@
                 <w:noProof/>
                 <w:webHidden/>
               </w:rPr>
-              <w:instrText xml:space="preserve"> PAGEREF _Toc44936132 \h </w:instrText>
+              <w:instrText xml:space="preserve"> PAGEREF _Toc54692301 \h </w:instrText>
             </w:r>
             <w:r>
               <w:rPr>
@@ -1199,7 +1242,7 @@
               <w:lang w:eastAsia="en-US"/>
             </w:rPr>
           </w:pPr>
-          <w:hyperlink w:anchor="_Toc44936133" w:history="1">
+          <w:hyperlink w:anchor="_Toc54692302" w:history="1">
             <w:r>
               <w:rPr>
                 <w:rStyle w:val="Hyperlink"/>
@@ -1244,7 +1287,7 @@
                 <w:noProof/>
                 <w:webHidden/>
               </w:rPr>
-              <w:instrText xml:space="preserve"> PAGEREF _Toc44936133 \h </w:instrText>
+              <w:instrText xml:space="preserve"> PAGEREF _Toc54692302 \h </w:instrText>
             </w:r>
             <w:r>
               <w:rPr>
@@ -1286,7 +1329,7 @@
               <w:lang w:eastAsia="en-US"/>
             </w:rPr>
           </w:pPr>
-          <w:hyperlink w:anchor="_Toc44936134" w:history="1">
+          <w:hyperlink w:anchor="_Toc54692303" w:history="1">
             <w:r>
               <w:rPr>
                 <w:rStyle w:val="Hyperlink"/>
@@ -1330,7 +1373,7 @@
                 <w:noProof/>
                 <w:webHidden/>
               </w:rPr>
-              <w:instrText xml:space="preserve"> PAGEREF _Toc44936134 \h </w:instrText>
+              <w:instrText xml:space="preserve"> PAGEREF _Toc54692303 \h </w:instrText>
             </w:r>
             <w:r>
               <w:rPr>
@@ -1372,7 +1415,7 @@
               <w:lang w:eastAsia="en-US"/>
             </w:rPr>
           </w:pPr>
-          <w:hyperlink w:anchor="_Toc44936135" w:history="1">
+          <w:hyperlink w:anchor="_Toc54692304" w:history="1">
             <w:r>
               <w:rPr>
                 <w:rStyle w:val="Hyperlink"/>
@@ -1416,7 +1459,7 @@
                 <w:noProof/>
                 <w:webHidden/>
               </w:rPr>
-              <w:instrText xml:space="preserve"> PAGEREF _Toc44936135 \h </w:instrText>
+              <w:instrText xml:space="preserve"> PAGEREF _Toc54692304 \h </w:instrText>
             </w:r>
             <w:r>
               <w:rPr>
@@ -1436,7 +1479,7 @@
                 <w:noProof/>
                 <w:webHidden/>
               </w:rPr>
-              <w:t>3</w:t>
+              <w:t>4</w:t>
             </w:r>
             <w:r>
               <w:rPr>
@@ -1458,7 +1501,7 @@
               <w:lang w:eastAsia="en-US"/>
             </w:rPr>
           </w:pPr>
-          <w:hyperlink w:anchor="_Toc44936136" w:history="1">
+          <w:hyperlink w:anchor="_Toc54692305" w:history="1">
             <w:r>
               <w:rPr>
                 <w:rStyle w:val="Hyperlink"/>
@@ -1502,7 +1545,7 @@
                 <w:noProof/>
                 <w:webHidden/>
               </w:rPr>
-              <w:instrText xml:space="preserve"> PAGEREF _Toc44936136 \h </w:instrText>
+              <w:instrText xml:space="preserve"> PAGEREF _Toc54692305 \h </w:instrText>
             </w:r>
             <w:r>
               <w:rPr>
@@ -1545,7 +1588,7 @@
               <w:lang w:eastAsia="en-US"/>
             </w:rPr>
           </w:pPr>
-          <w:hyperlink w:anchor="_Toc44936137" w:history="1">
+          <w:hyperlink w:anchor="_Toc54692306" w:history="1">
             <w:r>
               <w:rPr>
                 <w:rStyle w:val="Hyperlink"/>
@@ -1590,7 +1633,7 @@
                 <w:noProof/>
                 <w:webHidden/>
               </w:rPr>
-              <w:instrText xml:space="preserve"> PAGEREF _Toc44936137 \h </w:instrText>
+              <w:instrText xml:space="preserve"> PAGEREF _Toc54692306 \h </w:instrText>
             </w:r>
             <w:r>
               <w:rPr>
@@ -1633,7 +1676,7 @@
               <w:lang w:eastAsia="en-US"/>
             </w:rPr>
           </w:pPr>
-          <w:hyperlink w:anchor="_Toc44936138" w:history="1">
+          <w:hyperlink w:anchor="_Toc54692307" w:history="1">
             <w:r>
               <w:rPr>
                 <w:rStyle w:val="Hyperlink"/>
@@ -1678,7 +1721,7 @@
                 <w:noProof/>
                 <w:webHidden/>
               </w:rPr>
-              <w:instrText xml:space="preserve"> PAGEREF _Toc44936138 \h </w:instrText>
+              <w:instrText xml:space="preserve"> PAGEREF _Toc54692307 \h </w:instrText>
             </w:r>
             <w:r>
               <w:rPr>
@@ -1721,7 +1764,7 @@
               <w:lang w:eastAsia="en-US"/>
             </w:rPr>
           </w:pPr>
-          <w:hyperlink w:anchor="_Toc44936139" w:history="1">
+          <w:hyperlink w:anchor="_Toc54692308" w:history="1">
             <w:r>
               <w:rPr>
                 <w:rStyle w:val="Hyperlink"/>
@@ -1766,7 +1809,7 @@
                 <w:noProof/>
                 <w:webHidden/>
               </w:rPr>
-              <w:instrText xml:space="preserve"> PAGEREF _Toc44936139 \h </w:instrText>
+              <w:instrText xml:space="preserve"> PAGEREF _Toc54692308 \h </w:instrText>
             </w:r>
             <w:r>
               <w:rPr>
@@ -1809,7 +1852,7 @@
               <w:lang w:eastAsia="en-US"/>
             </w:rPr>
           </w:pPr>
-          <w:hyperlink w:anchor="_Toc44936140" w:history="1">
+          <w:hyperlink w:anchor="_Toc54692309" w:history="1">
             <w:r>
               <w:rPr>
                 <w:rStyle w:val="Hyperlink"/>
@@ -1854,7 +1897,7 @@
                 <w:noProof/>
                 <w:webHidden/>
               </w:rPr>
-              <w:instrText xml:space="preserve"> PAGEREF _Toc44936140 \h </w:instrText>
+              <w:instrText xml:space="preserve"> PAGEREF _Toc54692309 \h </w:instrText>
             </w:r>
             <w:r>
               <w:rPr>
@@ -1896,7 +1939,7 @@
               <w:lang w:eastAsia="en-US"/>
             </w:rPr>
           </w:pPr>
-          <w:hyperlink w:anchor="_Toc44936141" w:history="1">
+          <w:hyperlink w:anchor="_Toc54692310" w:history="1">
             <w:r>
               <w:rPr>
                 <w:rStyle w:val="Hyperlink"/>
@@ -1940,7 +1983,7 @@
                 <w:noProof/>
                 <w:webHidden/>
               </w:rPr>
-              <w:instrText xml:space="preserve"> PAGEREF _Toc44936141 \h </w:instrText>
+              <w:instrText xml:space="preserve"> PAGEREF _Toc54692310 \h </w:instrText>
             </w:r>
             <w:r>
               <w:rPr>
@@ -1960,7 +2003,7 @@
                 <w:noProof/>
                 <w:webHidden/>
               </w:rPr>
-              <w:t>4</w:t>
+              <w:t>5</w:t>
             </w:r>
             <w:r>
               <w:rPr>
@@ -1983,7 +2026,7 @@
               <w:lang w:eastAsia="en-US"/>
             </w:rPr>
           </w:pPr>
-          <w:hyperlink w:anchor="_Toc44936142" w:history="1">
+          <w:hyperlink w:anchor="_Toc54692311" w:history="1">
             <w:r>
               <w:rPr>
                 <w:rStyle w:val="Hyperlink"/>
@@ -2028,7 +2071,7 @@
                 <w:noProof/>
                 <w:webHidden/>
               </w:rPr>
-              <w:instrText xml:space="preserve"> PAGEREF _Toc44936142 \h </w:instrText>
+              <w:instrText xml:space="preserve"> PAGEREF _Toc54692311 \h </w:instrText>
             </w:r>
             <w:r>
               <w:rPr>
@@ -2048,7 +2091,7 @@
                 <w:noProof/>
                 <w:webHidden/>
               </w:rPr>
-              <w:t>4</w:t>
+              <w:t>5</w:t>
             </w:r>
             <w:r>
               <w:rPr>
@@ -2071,7 +2114,7 @@
               <w:lang w:eastAsia="en-US"/>
             </w:rPr>
           </w:pPr>
-          <w:hyperlink w:anchor="_Toc44936143" w:history="1">
+          <w:hyperlink w:anchor="_Toc54692312" w:history="1">
             <w:r>
               <w:rPr>
                 <w:rStyle w:val="Hyperlink"/>
@@ -2116,7 +2159,7 @@
                 <w:noProof/>
                 <w:webHidden/>
               </w:rPr>
-              <w:instrText xml:space="preserve"> PAGEREF _Toc44936143 \h </w:instrText>
+              <w:instrText xml:space="preserve"> PAGEREF _Toc54692312 \h </w:instrText>
             </w:r>
             <w:r>
               <w:rPr>
@@ -2136,7 +2179,7 @@
                 <w:noProof/>
                 <w:webHidden/>
               </w:rPr>
-              <w:t>4</w:t>
+              <w:t>5</w:t>
             </w:r>
             <w:r>
               <w:rPr>
@@ -2159,7 +2202,7 @@
               <w:lang w:eastAsia="en-US"/>
             </w:rPr>
           </w:pPr>
-          <w:hyperlink w:anchor="_Toc44936144" w:history="1">
+          <w:hyperlink w:anchor="_Toc54692313" w:history="1">
             <w:r>
               <w:rPr>
                 <w:rStyle w:val="Hyperlink"/>
@@ -2204,7 +2247,7 @@
                 <w:noProof/>
                 <w:webHidden/>
               </w:rPr>
-              <w:instrText xml:space="preserve"> PAGEREF _Toc44936144 \h </w:instrText>
+              <w:instrText xml:space="preserve"> PAGEREF _Toc54692313 \h </w:instrText>
             </w:r>
             <w:r>
               <w:rPr>
@@ -2247,7 +2290,7 @@
               <w:lang w:eastAsia="en-US"/>
             </w:rPr>
           </w:pPr>
-          <w:hyperlink w:anchor="_Toc44936145" w:history="1">
+          <w:hyperlink w:anchor="_Toc54692314" w:history="1">
             <w:r>
               <w:rPr>
                 <w:rStyle w:val="Hyperlink"/>
@@ -2292,7 +2335,7 @@
                 <w:noProof/>
                 <w:webHidden/>
               </w:rPr>
-              <w:instrText xml:space="preserve"> PAGEREF _Toc44936145 \h </w:instrText>
+              <w:instrText xml:space="preserve"> PAGEREF _Toc54692314 \h </w:instrText>
             </w:r>
             <w:r>
               <w:rPr>
@@ -2335,7 +2378,7 @@
               <w:lang w:eastAsia="en-US"/>
             </w:rPr>
           </w:pPr>
-          <w:hyperlink w:anchor="_Toc44936146" w:history="1">
+          <w:hyperlink w:anchor="_Toc54692315" w:history="1">
             <w:r>
               <w:rPr>
                 <w:rStyle w:val="Hyperlink"/>
@@ -2380,7 +2423,7 @@
                 <w:noProof/>
                 <w:webHidden/>
               </w:rPr>
-              <w:instrText xml:space="preserve"> PAGEREF _Toc44936146 \h </w:instrText>
+              <w:instrText xml:space="preserve"> PAGEREF _Toc54692315 \h </w:instrText>
             </w:r>
             <w:r>
               <w:rPr>
@@ -2423,7 +2466,7 @@
               <w:lang w:eastAsia="en-US"/>
             </w:rPr>
           </w:pPr>
-          <w:hyperlink w:anchor="_Toc44936147" w:history="1">
+          <w:hyperlink w:anchor="_Toc54692316" w:history="1">
             <w:r>
               <w:rPr>
                 <w:rStyle w:val="Hyperlink"/>
@@ -2468,7 +2511,7 @@
                 <w:noProof/>
                 <w:webHidden/>
               </w:rPr>
-              <w:instrText xml:space="preserve"> PAGEREF _Toc44936147 \h </w:instrText>
+              <w:instrText xml:space="preserve"> PAGEREF _Toc54692316 \h </w:instrText>
             </w:r>
             <w:r>
               <w:rPr>
@@ -2511,7 +2554,7 @@
               <w:lang w:eastAsia="en-US"/>
             </w:rPr>
           </w:pPr>
-          <w:hyperlink w:anchor="_Toc44936148" w:history="1">
+          <w:hyperlink w:anchor="_Toc54692317" w:history="1">
             <w:r>
               <w:rPr>
                 <w:rStyle w:val="Hyperlink"/>
@@ -2556,7 +2599,7 @@
                 <w:noProof/>
                 <w:webHidden/>
               </w:rPr>
-              <w:instrText xml:space="preserve"> PAGEREF _Toc44936148 \h </w:instrText>
+              <w:instrText xml:space="preserve"> PAGEREF _Toc54692317 \h </w:instrText>
             </w:r>
             <w:r>
               <w:rPr>
@@ -2599,7 +2642,7 @@
               <w:lang w:eastAsia="en-US"/>
             </w:rPr>
           </w:pPr>
-          <w:hyperlink w:anchor="_Toc44936149" w:history="1">
+          <w:hyperlink w:anchor="_Toc54692318" w:history="1">
             <w:r>
               <w:rPr>
                 <w:rStyle w:val="Hyperlink"/>
@@ -2644,7 +2687,7 @@
                 <w:noProof/>
                 <w:webHidden/>
               </w:rPr>
-              <w:instrText xml:space="preserve"> PAGEREF _Toc44936149 \h </w:instrText>
+              <w:instrText xml:space="preserve"> PAGEREF _Toc54692318 \h </w:instrText>
             </w:r>
             <w:r>
               <w:rPr>
@@ -2664,7 +2707,7 @@
                 <w:noProof/>
                 <w:webHidden/>
               </w:rPr>
-              <w:t>5</w:t>
+              <w:t>6</w:t>
             </w:r>
             <w:r>
               <w:rPr>
@@ -2687,7 +2730,7 @@
               <w:lang w:eastAsia="en-US"/>
             </w:rPr>
           </w:pPr>
-          <w:hyperlink w:anchor="_Toc44936150" w:history="1">
+          <w:hyperlink w:anchor="_Toc54692319" w:history="1">
             <w:r>
               <w:rPr>
                 <w:rStyle w:val="Hyperlink"/>
@@ -2732,7 +2775,7 @@
                 <w:noProof/>
                 <w:webHidden/>
               </w:rPr>
-              <w:instrText xml:space="preserve"> PAGEREF _Toc44936150 \h </w:instrText>
+              <w:instrText xml:space="preserve"> PAGEREF _Toc54692319 \h </w:instrText>
             </w:r>
             <w:r>
               <w:rPr>
@@ -2752,7 +2795,7 @@
                 <w:noProof/>
                 <w:webHidden/>
               </w:rPr>
-              <w:t>5</w:t>
+              <w:t>6</w:t>
             </w:r>
             <w:r>
               <w:rPr>
@@ -2774,7 +2817,7 @@
               <w:lang w:eastAsia="en-US"/>
             </w:rPr>
           </w:pPr>
-          <w:hyperlink w:anchor="_Toc44936151" w:history="1">
+          <w:hyperlink w:anchor="_Toc54692320" w:history="1">
             <w:r>
               <w:rPr>
                 <w:rStyle w:val="Hyperlink"/>
@@ -2818,7 +2861,7 @@
                 <w:noProof/>
                 <w:webHidden/>
               </w:rPr>
-              <w:instrText xml:space="preserve"> PAGEREF _Toc44936151 \h </w:instrText>
+              <w:instrText xml:space="preserve"> PAGEREF _Toc54692320 \h </w:instrText>
             </w:r>
             <w:r>
               <w:rPr>
@@ -2861,7 +2904,7 @@
               <w:lang w:eastAsia="en-US"/>
             </w:rPr>
           </w:pPr>
-          <w:hyperlink w:anchor="_Toc44936152" w:history="1">
+          <w:hyperlink w:anchor="_Toc54692321" w:history="1">
             <w:r>
               <w:rPr>
                 <w:rStyle w:val="Hyperlink"/>
@@ -2906,7 +2949,7 @@
                 <w:noProof/>
                 <w:webHidden/>
               </w:rPr>
-              <w:instrText xml:space="preserve"> PAGEREF _Toc44936152 \h </w:instrText>
+              <w:instrText xml:space="preserve"> PAGEREF _Toc54692321 \h </w:instrText>
             </w:r>
             <w:r>
               <w:rPr>
@@ -2953,13 +2996,13 @@
         </w:p>
       </w:sdtContent>
     </w:sdt>
-    <w:bookmarkEnd w:id="5" w:displacedByCustomXml="prev"/>
+    <w:bookmarkEnd w:id="6" w:displacedByCustomXml="prev"/>
     <w:bookmarkStart w:id="7" w:name="_Hlk501053535" w:displacedByCustomXml="prev"/>
     <w:p>
       <w:pPr>
         <w:pStyle w:val="Heading1"/>
       </w:pPr>
-      <w:bookmarkStart w:id="8" w:name="_Toc44936130"/>
+      <w:bookmarkStart w:id="8" w:name="_Toc54692299"/>
       <w:r>
         <w:t>Overview</w:t>
       </w:r>
@@ -3190,7 +3233,7 @@
       <w:pPr>
         <w:pStyle w:val="Heading1"/>
       </w:pPr>
-      <w:bookmarkStart w:id="9" w:name="_Toc44936131"/>
+      <w:bookmarkStart w:id="9" w:name="_Toc54692300"/>
       <w:r>
         <w:lastRenderedPageBreak/>
         <w:t xml:space="preserve">How </w:t>
@@ -3217,13 +3260,26 @@
         <w:t xml:space="preserve">The </w:t>
       </w:r>
       <w:r>
-        <w:t xml:space="preserve">code sends data both ways, but since the M3 is the slower core, the code is written to be able to flexibly test various transfer speeds from A7 to M3 without recompiling. The M3 </w:t>
-      </w:r>
-      <w:r>
-        <w:t xml:space="preserve">just </w:t>
-      </w:r>
-      <w:r>
-        <w:t xml:space="preserve">sends data every </w:t>
+        <w:t xml:space="preserve">code sends data both ways, but since the M3 is the slower core, the code is written to be able to flexibly test various transfer speeds from A7 to M3 without recompiling. </w:t>
+      </w:r>
+    </w:p>
+    <w:p>
+      <w:r>
+        <w:t xml:space="preserve">The </w:t>
+      </w:r>
+      <w:r>
+        <w:t xml:space="preserve">A7 </w:t>
+      </w:r>
+      <w:r>
+        <w:t xml:space="preserve">sends data </w:t>
+      </w:r>
+      <w:r>
+        <w:t>as set on the target command line.</w:t>
+      </w:r>
+    </w:p>
+    <w:p>
+      <w:r>
+        <w:t xml:space="preserve">The M3 sends data every </w:t>
       </w:r>
       <w:r>
         <w:t>TX_SLEEP_TIME_MS</w:t>
@@ -3244,7 +3300,13 @@
         <w:t xml:space="preserve"> </w:t>
       </w:r>
       <w:r>
-        <w:t>(default 1000 ms)</w:t>
+        <w:t>(default 1000 ms</w:t>
+      </w:r>
+      <w:r>
+        <w:t xml:space="preserve"> between transmits</w:t>
+      </w:r>
+      <w:r>
+        <w:t>)</w:t>
       </w:r>
       <w:r>
         <w:t>.</w:t>
@@ -3254,7 +3316,7 @@
       <w:pPr>
         <w:pStyle w:val="Heading2"/>
       </w:pPr>
-      <w:bookmarkStart w:id="10" w:name="_Toc44936132"/>
+      <w:bookmarkStart w:id="10" w:name="_Toc54692301"/>
       <w:r>
         <w:t>M3</w:t>
       </w:r>
@@ -3354,7 +3416,7 @@
         <w:pStyle w:val="Heading2"/>
       </w:pPr>
       <w:bookmarkStart w:id="11" w:name="_Ref40690160"/>
-      <w:bookmarkStart w:id="12" w:name="_Toc44936133"/>
+      <w:bookmarkStart w:id="12" w:name="_Toc54692302"/>
       <w:r>
         <w:t>A7 (</w:t>
       </w:r>
@@ -3493,10 +3555,13 @@
         <w:t>umbe</w:t>
       </w:r>
       <w:r>
-        <w:t>r of microseconds between transmission to M3 side.</w:t>
-      </w:r>
-      <w:r>
-        <w:t xml:space="preserve"> This is not </w:t>
+        <w:t xml:space="preserve">r of microseconds between transmission </w:t>
+      </w:r>
+      <w:r>
+        <w:t>A7=&gt;</w:t>
+      </w:r>
+      <w:r>
+        <w:t>M3.</w:t>
       </w:r>
     </w:p>
     <w:p>
@@ -3617,14 +3682,53 @@
         <w:t>content</w:t>
       </w:r>
       <w:r>
-        <w:t xml:space="preserve"> is a flag, 0 or 1, controlling whether to present the memory content received from M3.</w:t>
+        <w:t xml:space="preserve"> is a flag, 0 or 1, controlling whether to </w:t>
+      </w:r>
+      <w:r>
+        <w:t xml:space="preserve">output start of </w:t>
+      </w:r>
+      <w:r>
+        <w:t>memory content received from M3.</w:t>
+      </w:r>
+    </w:p>
+    <w:p>
+      <w:pPr>
+        <w:pStyle w:val="ListBullet2"/>
+        <w:numPr>
+          <w:ilvl w:val="0"/>
+          <w:numId w:val="0"/>
+        </w:numPr>
+        <w:ind w:left="144"/>
+      </w:pPr>
+      <w:r>
+        <w:t>Usage example from RZ/N linux prompt</w:t>
+      </w:r>
+      <w:r>
+        <w:t>, with one millisecond between transmits A7 to M3</w:t>
+      </w:r>
+      <w:r>
+        <w:t>:</w:t>
+      </w:r>
+    </w:p>
+    <w:p>
+      <w:pPr>
+        <w:pStyle w:val="code"/>
+      </w:pPr>
+      <w:r>
+        <w:t xml:space="preserve">$/usr/bin/ipcm/pl320 </w:t>
+      </w:r>
+      <w:r>
+        <w:rPr>
+          <w:b/>
+        </w:rPr>
+        <w:t>1000 32 1</w:t>
       </w:r>
     </w:p>
     <w:p>
       <w:pPr>
         <w:pStyle w:val="Heading1"/>
       </w:pPr>
-      <w:bookmarkStart w:id="13" w:name="_Toc44936134"/>
+      <w:bookmarkStart w:id="13" w:name="_Toc54692303"/>
       <w:r>
         <w:t>I</w:t>
       </w:r>
@@ -3911,7 +4015,11 @@
         <w:t xml:space="preserve"> which is the standard linux compile </w:t>
       </w:r>
       <w:r>
-        <w:t xml:space="preserve">of the </w:t>
+        <w:t xml:space="preserve">of </w:t>
+      </w:r>
+      <w:r>
+        <w:lastRenderedPageBreak/>
+        <w:t xml:space="preserve">the </w:t>
       </w:r>
       <w:r>
         <w:t>release on DVD</w:t>
@@ -3987,7 +4095,7 @@
       <w:pPr>
         <w:pStyle w:val="Heading1"/>
       </w:pPr>
-      <w:bookmarkStart w:id="14" w:name="_Toc44936135"/>
+      <w:bookmarkStart w:id="14" w:name="_Toc54692304"/>
       <w:r>
         <w:t>Mailboxes</w:t>
       </w:r>
@@ -4009,7 +4117,6 @@
     </w:p>
     <w:p>
       <w:r>
-        <w:lastRenderedPageBreak/>
         <w:t>Mailbox 0 is used for M3 to A7 data transfer, and mailbox 1 for A7-&gt;M3 transfer.</w:t>
       </w:r>
     </w:p>
@@ -4034,7 +4141,7 @@
       <w:pPr>
         <w:pStyle w:val="Heading1"/>
       </w:pPr>
-      <w:bookmarkStart w:id="15" w:name="_Toc44936136"/>
+      <w:bookmarkStart w:id="15" w:name="_Toc54692305"/>
       <w:r>
         <w:t xml:space="preserve">Shared </w:t>
       </w:r>
@@ -4205,7 +4312,7 @@
       <w:pPr>
         <w:pStyle w:val="Heading2"/>
       </w:pPr>
-      <w:bookmarkStart w:id="16" w:name="_Toc44936137"/>
+      <w:bookmarkStart w:id="16" w:name="_Toc54692306"/>
       <w:r>
         <w:t xml:space="preserve">Transfer </w:t>
       </w:r>
@@ -4308,7 +4415,7 @@
         <w:pStyle w:val="Heading3"/>
       </w:pPr>
       <w:bookmarkStart w:id="18" w:name="_Ref39840364"/>
-      <w:bookmarkStart w:id="19" w:name="_Toc44936138"/>
+      <w:bookmarkStart w:id="19" w:name="_Toc54692307"/>
       <w:bookmarkEnd w:id="17"/>
       <w:r>
         <w:t>Data exchange</w:t>
@@ -4334,7 +4441,7 @@
       <w:pPr>
         <w:pStyle w:val="Heading2"/>
       </w:pPr>
-      <w:bookmarkStart w:id="20" w:name="_Toc44936139"/>
+      <w:bookmarkStart w:id="20" w:name="_Toc54692308"/>
       <w:r>
         <w:t xml:space="preserve">Transfer </w:t>
       </w:r>
@@ -4352,7 +4459,7 @@
       <w:pPr>
         <w:pStyle w:val="Heading3"/>
       </w:pPr>
-      <w:bookmarkStart w:id="21" w:name="_Toc44936140"/>
+      <w:bookmarkStart w:id="21" w:name="_Toc54692309"/>
       <w:r>
         <w:t>Data exchange</w:t>
       </w:r>
@@ -4536,8 +4643,9 @@
       <w:pPr>
         <w:pStyle w:val="Heading1"/>
       </w:pPr>
-      <w:bookmarkStart w:id="22" w:name="_Toc44936141"/>
-      <w:r>
+      <w:bookmarkStart w:id="22" w:name="_Toc54692310"/>
+      <w:r>
+        <w:lastRenderedPageBreak/>
         <w:t>M3</w:t>
       </w:r>
       <w:r>
@@ -4552,7 +4660,7 @@
       <w:pPr>
         <w:pStyle w:val="Heading2"/>
       </w:pPr>
-      <w:bookmarkStart w:id="23" w:name="_Toc44936142"/>
+      <w:bookmarkStart w:id="23" w:name="_Toc54692311"/>
       <w:r>
         <w:t>Startup</w:t>
       </w:r>
@@ -4619,7 +4727,7 @@
       </w:pPr>
       <w:bookmarkStart w:id="24" w:name="_Ref44935595"/>
       <w:bookmarkStart w:id="25" w:name="_Hlk39496819"/>
-      <w:bookmarkStart w:id="26" w:name="_Toc44936143"/>
+      <w:bookmarkStart w:id="26" w:name="_Toc54692312"/>
       <w:r>
         <w:t>CTC Application</w:t>
       </w:r>
@@ -4673,7 +4781,6 @@
         <w:spacing w:after="0"/>
       </w:pPr>
       <w:r>
-        <w:lastRenderedPageBreak/>
         <w:t>Th</w:t>
       </w:r>
       <w:r>
@@ -4907,7 +5014,7 @@
       <w:pPr>
         <w:pStyle w:val="Heading3"/>
       </w:pPr>
-      <w:bookmarkStart w:id="27" w:name="_Toc44936144"/>
+      <w:bookmarkStart w:id="27" w:name="_Toc54692313"/>
       <w:r>
         <w:t>IAR Terminal I/O</w:t>
       </w:r>
@@ -4970,7 +5077,7 @@
       <w:pPr>
         <w:pStyle w:val="Heading2"/>
       </w:pPr>
-      <w:bookmarkStart w:id="28" w:name="_Toc44936145"/>
+      <w:bookmarkStart w:id="28" w:name="_Toc54692314"/>
       <w:r>
         <w:t>Tasks</w:t>
       </w:r>
@@ -5006,7 +5113,7 @@
       <w:pPr>
         <w:pStyle w:val="Heading3"/>
       </w:pPr>
-      <w:bookmarkStart w:id="29" w:name="_Toc44936146"/>
+      <w:bookmarkStart w:id="29" w:name="_Toc54692315"/>
       <w:r>
         <w:t>init_task</w:t>
       </w:r>
@@ -5057,7 +5164,7 @@
       <w:pPr>
         <w:pStyle w:val="Heading3"/>
       </w:pPr>
-      <w:bookmarkStart w:id="30" w:name="_Toc44936147"/>
+      <w:bookmarkStart w:id="30" w:name="_Toc54692316"/>
       <w:r>
         <w:t>pl320_tx_task</w:t>
       </w:r>
@@ -5257,7 +5364,7 @@
         </w:numPr>
       </w:pPr>
       <w:bookmarkStart w:id="31" w:name="_Hlk40173184"/>
-      <w:bookmarkStart w:id="32" w:name="_Toc44936148"/>
+      <w:bookmarkStart w:id="32" w:name="_Toc54692317"/>
       <w:r>
         <w:t>pl320_rx_task</w:t>
       </w:r>
@@ -5379,8 +5486,9 @@
           <w:numId w:val="24"/>
         </w:numPr>
       </w:pPr>
-      <w:bookmarkStart w:id="33" w:name="_Toc44936149"/>
-      <w:r>
+      <w:bookmarkStart w:id="33" w:name="_Toc54692318"/>
+      <w:r>
+        <w:lastRenderedPageBreak/>
         <w:t>idle_task</w:t>
       </w:r>
       <w:bookmarkEnd w:id="33"/>
@@ -5407,7 +5515,7 @@
           <w:numId w:val="28"/>
         </w:numPr>
       </w:pPr>
-      <w:bookmarkStart w:id="34" w:name="_Toc44936150"/>
+      <w:bookmarkStart w:id="34" w:name="_Toc54692319"/>
       <w:r>
         <w:t>monitor_task</w:t>
       </w:r>
@@ -5456,10 +5564,9 @@
         <w:pStyle w:val="Heading1"/>
       </w:pPr>
       <w:bookmarkStart w:id="35" w:name="_Toc465241683"/>
-      <w:bookmarkStart w:id="36" w:name="_Toc44936151"/>
+      <w:bookmarkStart w:id="36" w:name="_Toc54692320"/>
       <w:bookmarkEnd w:id="7"/>
       <w:r>
-        <w:lastRenderedPageBreak/>
         <w:t>A7 Source Code</w:t>
       </w:r>
       <w:bookmarkEnd w:id="36"/>
@@ -5561,7 +5668,7 @@
         <w:pStyle w:val="Heading2"/>
       </w:pPr>
       <w:bookmarkStart w:id="37" w:name="_Ref40783734"/>
-      <w:bookmarkStart w:id="38" w:name="_Toc44936152"/>
+      <w:bookmarkStart w:id="38" w:name="_Toc54692321"/>
       <w:r>
         <w:t xml:space="preserve">The </w:t>
       </w:r>
@@ -5829,13 +5936,8 @@
       <w:r>
         <w:t xml:space="preserve">a </w:t>
       </w:r>
-      <w:proofErr w:type="gramStart"/>
-      <w:r>
-        <w:t>never ending</w:t>
-      </w:r>
-      <w:proofErr w:type="gramEnd"/>
-      <w:r>
-        <w:t xml:space="preserve"> enumeration sequence </w:t>
+      <w:r>
+        <w:t xml:space="preserve">never ending enumeration sequence </w:t>
       </w:r>
       <w:r>
         <w:t xml:space="preserve">so as to to easily </w:t>
@@ -6498,6 +6600,85 @@
           </w:p>
         </w:tc>
       </w:tr>
+      <w:tr>
+        <w:tc>
+          <w:tcPr>
+            <w:tcW w:w="1130" w:type="dxa"/>
+            <w:tcBorders>
+              <w:top w:val="single" w:sz="4" w:space="0" w:color="auto"/>
+              <w:bottom w:val="single" w:sz="4" w:space="0" w:color="auto"/>
+            </w:tcBorders>
+          </w:tcPr>
+          <w:p>
+            <w:pPr>
+              <w:pStyle w:val="tablebody"/>
+            </w:pPr>
+            <w:r>
+              <w:t>1.0</w:t>
+            </w:r>
+            <w:r>
+              <w:t>1</w:t>
+            </w:r>
+          </w:p>
+        </w:tc>
+        <w:tc>
+          <w:tcPr>
+            <w:tcW w:w="1691" w:type="dxa"/>
+            <w:tcBorders>
+              <w:top w:val="single" w:sz="4" w:space="0" w:color="auto"/>
+              <w:bottom w:val="single" w:sz="4" w:space="0" w:color="auto"/>
+            </w:tcBorders>
+          </w:tcPr>
+          <w:p>
+            <w:pPr>
+              <w:pStyle w:val="tablebody"/>
+            </w:pPr>
+            <w:r>
+              <w:t>Oct 27</w:t>
+            </w:r>
+            <w:r>
+              <w:t>, 2020</w:t>
+            </w:r>
+          </w:p>
+        </w:tc>
+        <w:tc>
+          <w:tcPr>
+            <w:tcW w:w="779" w:type="dxa"/>
+            <w:tcBorders>
+              <w:top w:val="single" w:sz="4" w:space="0" w:color="auto"/>
+              <w:bottom w:val="single" w:sz="4" w:space="0" w:color="auto"/>
+            </w:tcBorders>
+          </w:tcPr>
+          <w:p>
+            <w:pPr>
+              <w:pStyle w:val="tablebody"/>
+            </w:pPr>
+          </w:p>
+        </w:tc>
+        <w:tc>
+          <w:tcPr>
+            <w:tcW w:w="6208" w:type="dxa"/>
+            <w:tcBorders>
+              <w:top w:val="single" w:sz="4" w:space="0" w:color="auto"/>
+              <w:bottom w:val="single" w:sz="4" w:space="0" w:color="auto"/>
+            </w:tcBorders>
+          </w:tcPr>
+          <w:p>
+            <w:pPr>
+              <w:pStyle w:val="tablebody"/>
+            </w:pPr>
+            <w:r>
+              <w:t xml:space="preserve">Exspanded comments </w:t>
+            </w:r>
+            <w:r>
+              <w:t>in “How to run code”</w:t>
+            </w:r>
+            <w:r>
+              <w:t>.</w:t>
+            </w:r>
+          </w:p>
+        </w:tc>
+      </w:tr>
     </w:tbl>
     <w:p>
       <w:pPr>
@@ -7144,19 +7325,39 @@
     <w:pPr>
       <w:pStyle w:val="1"/>
     </w:pPr>
-    <w:fldSimple w:instr=" DOCPROPERTY  Subject  \* MERGEFORMAT ">
-      <w:r>
-        <w:t>R01ANxxxxEU</w:t>
-      </w:r>
-    </w:fldSimple>
+    <w:r>
+      <w:fldChar w:fldCharType="begin"/>
+    </w:r>
+    <w:r>
+      <w:instrText xml:space="preserve"> DOCPROPERTY  Subject  \* MERGEFORMAT </w:instrText>
+    </w:r>
+    <w:r>
+      <w:fldChar w:fldCharType="separate"/>
+    </w:r>
+    <w:r>
+      <w:t>R01ANxxxxEU</w:t>
+    </w:r>
+    <w:r>
+      <w:fldChar w:fldCharType="end"/>
+    </w:r>
     <w:r>
       <w:t xml:space="preserve">  </w:t>
     </w:r>
-    <w:fldSimple w:instr=" DOCPROPERTY  Category  \* MERGEFORMAT ">
-      <w:r>
-        <w:t>Rev.1.00</w:t>
-      </w:r>
-    </w:fldSimple>
+    <w:r>
+      <w:fldChar w:fldCharType="begin"/>
+    </w:r>
+    <w:r>
+      <w:instrText xml:space="preserve"> DOCPROPERTY  Category  \* MERGEFORMAT </w:instrText>
+    </w:r>
+    <w:r>
+      <w:fldChar w:fldCharType="separate"/>
+    </w:r>
+    <w:r>
+      <w:t>Rev.1.01</w:t>
+    </w:r>
+    <w:r>
+      <w:fldChar w:fldCharType="end"/>
+    </w:r>
     <w:r>
       <w:rPr>
         <w:rFonts w:hint="eastAsia"/>
@@ -7179,11 +7380,21 @@
     <w:r>
       <w:br/>
     </w:r>
-    <w:fldSimple w:instr=" DOCPROPERTY  Comments  \* MERGEFORMAT ">
-      <w:r>
-        <w:t>Jul 6, 2020</w:t>
-      </w:r>
-    </w:fldSimple>
+    <w:r>
+      <w:fldChar w:fldCharType="begin"/>
+    </w:r>
+    <w:r>
+      <w:instrText xml:space="preserve"> DOCPROPERTY  Comments  \* MERGEFORMAT </w:instrText>
+    </w:r>
+    <w:r>
+      <w:fldChar w:fldCharType="separate"/>
+    </w:r>
+    <w:r>
+      <w:t>Oct 27, 2020</w:t>
+    </w:r>
+    <w:r>
+      <w:fldChar w:fldCharType="end"/>
+    </w:r>
     <w:r>
       <w:tab/>
     </w:r>
@@ -7251,19 +7462,39 @@
     <w:pPr>
       <w:pStyle w:val="1"/>
     </w:pPr>
-    <w:fldSimple w:instr=" DOCPROPERTY  Subject  \* MERGEFORMAT ">
-      <w:r>
-        <w:t>R01ANxxxxEU</w:t>
-      </w:r>
-    </w:fldSimple>
+    <w:r>
+      <w:fldChar w:fldCharType="begin"/>
+    </w:r>
+    <w:r>
+      <w:instrText xml:space="preserve"> DOCPROPERTY  Subject  \* MERGEFORMAT </w:instrText>
+    </w:r>
+    <w:r>
+      <w:fldChar w:fldCharType="separate"/>
+    </w:r>
+    <w:r>
+      <w:t>R01ANxxxxEU</w:t>
+    </w:r>
+    <w:r>
+      <w:fldChar w:fldCharType="end"/>
+    </w:r>
     <w:r>
       <w:t xml:space="preserve">  </w:t>
     </w:r>
-    <w:fldSimple w:instr=" DOCPROPERTY  Category  \* MERGEFORMAT ">
-      <w:r>
-        <w:t>Rev.1.00</w:t>
-      </w:r>
-    </w:fldSimple>
+    <w:r>
+      <w:fldChar w:fldCharType="begin"/>
+    </w:r>
+    <w:r>
+      <w:instrText xml:space="preserve"> DOCPROPERTY  Category  \* MERGEFORMAT </w:instrText>
+    </w:r>
+    <w:r>
+      <w:fldChar w:fldCharType="separate"/>
+    </w:r>
+    <w:r>
+      <w:t>Rev.1.01</w:t>
+    </w:r>
+    <w:r>
+      <w:fldChar w:fldCharType="end"/>
+    </w:r>
     <w:r>
       <w:rPr>
         <w:rFonts w:hint="eastAsia"/>
@@ -7286,11 +7517,21 @@
     <w:r>
       <w:br/>
     </w:r>
-    <w:fldSimple w:instr=" DOCPROPERTY  Comments  \* MERGEFORMAT ">
-      <w:r>
-        <w:t>Jul 6, 2020</w:t>
-      </w:r>
-    </w:fldSimple>
+    <w:r>
+      <w:fldChar w:fldCharType="begin"/>
+    </w:r>
+    <w:r>
+      <w:instrText xml:space="preserve"> DOCPROPERTY  Comments  \* MERGEFORMAT </w:instrText>
+    </w:r>
+    <w:r>
+      <w:fldChar w:fldCharType="separate"/>
+    </w:r>
+    <w:r>
+      <w:t>Oct 27, 2020</w:t>
+    </w:r>
+    <w:r>
+      <w:fldChar w:fldCharType="end"/>
+    </w:r>
     <w:r>
       <w:tab/>
     </w:r>
@@ -7751,10 +7992,11 @@
   <w:abstractNum w:abstractNumId="6" w15:restartNumberingAfterBreak="0">
     <w:nsid w:val="FFFFFF83"/>
     <w:multiLevelType w:val="singleLevel"/>
-    <w:tmpl w:val="FEE4FC66"/>
+    <w:tmpl w:val="ECCCE320"/>
     <w:lvl w:ilvl="0">
       <w:start w:val="1"/>
       <w:numFmt w:val="bullet"/>
+      <w:pStyle w:val="ListBullet2"/>
       <w:lvlText w:val=""/>
       <w:lvlJc w:val="left"/>
       <w:pPr>
@@ -10220,7 +10462,7 @@
     <w:name w:val="Normal"/>
     <w:aliases w:val="no"/>
     <w:qFormat/>
-    <w:rsid w:val="0064006A"/>
+    <w:rsid w:val="007069DC"/>
     <w:pPr>
       <w:spacing w:after="120"/>
     </w:pPr>
@@ -12547,7 +12789,7 @@
 </file>
 
 <file path=customXml/itemProps1.xml><?xml version="1.0" encoding="utf-8"?>
-<ds:datastoreItem xmlns:ds="http://schemas.openxmlformats.org/officeDocument/2006/customXml" ds:itemID="{57AAC14E-9CA7-4FD5-9CE4-6B92C1083B3B}">
+<ds:datastoreItem xmlns:ds="http://schemas.openxmlformats.org/officeDocument/2006/customXml" ds:itemID="{C45A0EC0-EA88-4E54-AEA0-C8393EFE361F}">
   <ds:schemaRefs>
     <ds:schemaRef ds:uri="http://schemas.openxmlformats.org/officeDocument/2006/bibliography"/>
   </ds:schemaRefs>

</xml_diff>